<commit_message>
- added UML diagrams - added Use Case diagrams - added Activity Diagrams - updated SRS
</commit_message>
<xml_diff>
--- a/SRS/SWYL-SRS.docx
+++ b/SRS/SWYL-SRS.docx
@@ -2724,7 +2724,7 @@
               <w:jc w:val="center"/>
             </w:pPr>
             <w:r>
-              <w:t>v.1.2.1</w:t>
+              <w:t>v1.2.1</w:t>
             </w:r>
           </w:p>
         </w:tc>
@@ -2743,7 +2743,33 @@
               <w:ind w:left="140" w:right="140"/>
             </w:pPr>
             <w:r>
+              <w:rPr>
+                <w:sz w:val="20"/>
+                <w:szCs w:val="20"/>
+              </w:rPr>
               <w:t xml:space="preserve"> </w:t>
+            </w:r>
+            <w:r>
+              <w:rPr>
+                <w:sz w:val="20"/>
+                <w:szCs w:val="20"/>
+              </w:rPr>
+              <w:t>Sep 24</w:t>
+            </w:r>
+            <w:r>
+              <w:rPr>
+                <w:sz w:val="20"/>
+                <w:szCs w:val="20"/>
+                <w:vertAlign w:val="superscript"/>
+              </w:rPr>
+              <w:t>th</w:t>
+            </w:r>
+            <w:r>
+              <w:rPr>
+                <w:sz w:val="20"/>
+                <w:szCs w:val="20"/>
+              </w:rPr>
+              <w:t>, 2022</w:t>
             </w:r>
           </w:p>
         </w:tc>
@@ -2753,11 +2779,15 @@
           </w:tcPr>
           <w:p>
             <w:pPr>
-              <w:spacing w:line="276" w:lineRule="auto"/>
-              <w:ind w:left="140" w:right="140"/>
+              <w:pStyle w:val="ListParagraph"/>
+              <w:numPr>
+                <w:ilvl w:val="0"/>
+                <w:numId w:val="26"/>
+              </w:numPr>
+              <w:ind w:right="140"/>
             </w:pPr>
             <w:r>
-              <w:t xml:space="preserve"> </w:t>
+              <w:t>Added activity diagrams</w:t>
             </w:r>
           </w:p>
         </w:tc>
@@ -2771,6 +2801,9 @@
               <w:ind w:left="140" w:right="140"/>
               <w:jc w:val="center"/>
             </w:pPr>
+            <w:r>
+              <w:t>V1.3</w:t>
+            </w:r>
           </w:p>
         </w:tc>
       </w:tr>
@@ -3016,21 +3049,7 @@
         <w:rPr>
           <w:rFonts w:ascii="Times New Roman" w:hAnsi="Times New Roman" w:cs="Times New Roman"/>
         </w:rPr>
-        <w:t xml:space="preserve">Professor Bastian </w:t>
-      </w:r>
-      <w:proofErr w:type="spellStart"/>
-      <w:r>
-        <w:rPr>
-          <w:rFonts w:ascii="Times New Roman" w:hAnsi="Times New Roman" w:cs="Times New Roman"/>
-        </w:rPr>
-        <w:t>Tenbergen</w:t>
-      </w:r>
-      <w:proofErr w:type="spellEnd"/>
-      <w:r>
-        <w:rPr>
-          <w:rFonts w:ascii="Times New Roman" w:hAnsi="Times New Roman" w:cs="Times New Roman"/>
-        </w:rPr>
-        <w:t xml:space="preserve"> - Scrum Master</w:t>
+        <w:t>Professor Bastian Tenbergen - Scrum Master</w:t>
       </w:r>
       <w:r>
         <w:rPr>
@@ -4924,15 +4943,7 @@
           <w:b/>
           <w:bCs/>
         </w:rPr>
-        <w:t xml:space="preserve">, </w:t>
-      </w:r>
-      <w:r>
-        <w:rPr>
-          <w:rFonts w:ascii="Times New Roman" w:hAnsi="Times New Roman" w:cs="Times New Roman"/>
-          <w:b/>
-          <w:bCs/>
-        </w:rPr>
-        <w:t>ARTISTS, AUTHORS</w:t>
+        <w:t>, ARTISTS, AUTHORS</w:t>
       </w:r>
       <w:r>
         <w:rPr>
@@ -5653,21 +5664,7 @@
         <w:rPr>
           <w:i/>
         </w:rPr>
-        <w:t xml:space="preserve">Example: ISO/IEC/IEEE 29148.2018, </w:t>
-      </w:r>
-      <w:proofErr w:type="gramStart"/>
-      <w:r>
-        <w:rPr>
-          <w:i/>
-        </w:rPr>
-        <w:t>Systems</w:t>
-      </w:r>
-      <w:proofErr w:type="gramEnd"/>
-      <w:r>
-        <w:rPr>
-          <w:i/>
-        </w:rPr>
-        <w:t xml:space="preserve"> and software engineering </w:t>
+        <w:t xml:space="preserve">Example: ISO/IEC/IEEE 29148.2018, Systems and software engineering </w:t>
       </w:r>
     </w:p>
     <w:p>
@@ -5731,21 +5728,7 @@
         <w:rPr>
           <w:i/>
         </w:rPr>
-        <w:t xml:space="preserve">[This section should contain all the software requirements at a level of detail </w:t>
-      </w:r>
-      <w:proofErr w:type="gramStart"/>
-      <w:r>
-        <w:rPr>
-          <w:i/>
-        </w:rPr>
-        <w:t>sufficient enough</w:t>
-      </w:r>
-      <w:proofErr w:type="gramEnd"/>
-      <w:r>
-        <w:rPr>
-          <w:i/>
-        </w:rPr>
-        <w:t xml:space="preserve"> to enable designers to design a system, and for testers to test that system, in a way that satisfies the requirements. Each requirement should be perceivable by users, operators, or other external </w:t>
+        <w:t xml:space="preserve">[This section should contain all the software requirements at a level of detail sufficient enough to enable designers to design a system, and for testers to test that system, in a way that satisfies the requirements. Each requirement should be perceivable by users, operators, or other external </w:t>
       </w:r>
       <w:r>
         <w:rPr>
@@ -5965,21 +5948,7 @@
         <w:rPr>
           <w:i/>
         </w:rPr>
-        <w:t xml:space="preserve">[Define the fundamental actions that the system must stake </w:t>
-      </w:r>
-      <w:proofErr w:type="gramStart"/>
-      <w:r>
-        <w:rPr>
-          <w:i/>
-        </w:rPr>
-        <w:t>in order to</w:t>
-      </w:r>
-      <w:proofErr w:type="gramEnd"/>
-      <w:r>
-        <w:rPr>
-          <w:i/>
-        </w:rPr>
-        <w:t xml:space="preserve"> accept inputs and generate outputs. It may make sense to organize or partition the functional requirements into sub-functions or sub-processes, do not expect development to mimic this organization.</w:t>
+        <w:t>[Define the fundamental actions that the system must stake in order to accept inputs and generate outputs. It may make sense to organize or partition the functional requirements into sub-functions or sub-processes, do not expect development to mimic this organization.</w:t>
       </w:r>
     </w:p>
     <w:p>
@@ -6083,35 +6052,7 @@
         <w:rPr>
           <w:iCs/>
         </w:rPr>
-        <w:t>shall be in the type of .</w:t>
-      </w:r>
-      <w:proofErr w:type="spellStart"/>
-      <w:r>
-        <w:rPr>
-          <w:iCs/>
-        </w:rPr>
-        <w:t>png</w:t>
-      </w:r>
-      <w:proofErr w:type="spellEnd"/>
-      <w:r>
-        <w:rPr>
-          <w:iCs/>
-        </w:rPr>
-        <w:t>, .jpeg, .</w:t>
-      </w:r>
-      <w:proofErr w:type="spellStart"/>
-      <w:r>
-        <w:rPr>
-          <w:iCs/>
-        </w:rPr>
-        <w:t>svg</w:t>
-      </w:r>
-      <w:proofErr w:type="spellEnd"/>
-      <w:r>
-        <w:rPr>
-          <w:iCs/>
-        </w:rPr>
-        <w:t>, .jpg, etc.)</w:t>
+        <w:t>shall be in the type of .png, .jpeg, .svg, .jpg, etc.)</w:t>
       </w:r>
     </w:p>
     <w:p>
@@ -6444,21 +6385,7 @@
         <w:rPr>
           <w:iCs/>
         </w:rPr>
-        <w:t xml:space="preserve">The system shall prompt Bad request error message if </w:t>
-      </w:r>
-      <w:proofErr w:type="gramStart"/>
-      <w:r>
-        <w:rPr>
-          <w:iCs/>
-        </w:rPr>
-        <w:t>users</w:t>
-      </w:r>
-      <w:proofErr w:type="gramEnd"/>
-      <w:r>
-        <w:rPr>
-          <w:iCs/>
-        </w:rPr>
-        <w:t xml:space="preserve"> inputs are not valid</w:t>
+        <w:t>The system shall prompt Bad request error message if users inputs are not valid</w:t>
       </w:r>
     </w:p>
     <w:p>
@@ -6545,21 +6472,7 @@
         <w:rPr>
           <w:i/>
         </w:rPr>
-        <w:t xml:space="preserve">[In measurable terms, specify the numerical requirements of the system. Include static performance requirements such as the number of terminals, simultaneous users, etc. As well as dynamic performance requirements such as the number of tasks able to be completed in a set </w:t>
-      </w:r>
-      <w:proofErr w:type="gramStart"/>
-      <w:r>
-        <w:rPr>
-          <w:i/>
-        </w:rPr>
-        <w:t>period of time</w:t>
-      </w:r>
-      <w:proofErr w:type="gramEnd"/>
-      <w:r>
-        <w:rPr>
-          <w:i/>
-        </w:rPr>
-        <w:t>.]</w:t>
+        <w:t>[In measurable terms, specify the numerical requirements of the system. Include static performance requirements such as the number of terminals, simultaneous users, etc. As well as dynamic performance requirements such as the number of tasks able to be completed in a set period of time.]</w:t>
       </w:r>
     </w:p>
     <w:p>
@@ -6586,17 +6499,8 @@
           <w:rFonts w:ascii="Times New Roman" w:hAnsi="Times New Roman" w:cs="Times New Roman"/>
           <w:iCs/>
         </w:rPr>
-        <w:t xml:space="preserve">The system shall be available and compatible with many web </w:t>
-      </w:r>
-      <w:proofErr w:type="spellStart"/>
-      <w:r>
-        <w:rPr>
-          <w:rFonts w:ascii="Times New Roman" w:hAnsi="Times New Roman" w:cs="Times New Roman"/>
-          <w:iCs/>
-        </w:rPr>
-        <w:t>broswers</w:t>
-      </w:r>
-      <w:proofErr w:type="spellEnd"/>
+        <w:t>The system shall be available and compatible with many web broswers</w:t>
+      </w:r>
     </w:p>
     <w:p>
       <w:pPr>
@@ -7114,16 +7018,8 @@
         <w:rPr>
           <w:i/>
         </w:rPr>
-        <w:t>any information included within the I/O.</w:t>
-      </w:r>
-      <w:proofErr w:type="gramStart"/>
-      <w:r>
-        <w:rPr>
-          <w:i/>
-        </w:rPr>
-        <w:t>] ]</w:t>
-      </w:r>
-      <w:proofErr w:type="gramEnd"/>
+        <w:t>any information included within the I/O.] ]</w:t>
+      </w:r>
     </w:p>
     <w:p>
       <w:pPr>
@@ -8462,21 +8358,7 @@
         <w:rPr>
           <w:iCs/>
         </w:rPr>
-        <w:t xml:space="preserve">Audio files and cover image files are retained in </w:t>
-      </w:r>
-      <w:proofErr w:type="spellStart"/>
-      <w:r>
-        <w:rPr>
-          <w:iCs/>
-        </w:rPr>
-        <w:t>NFT.storage</w:t>
-      </w:r>
-      <w:proofErr w:type="spellEnd"/>
-      <w:r>
-        <w:rPr>
-          <w:iCs/>
-        </w:rPr>
-        <w:t xml:space="preserve"> &amp; IPFS</w:t>
+        <w:t>Audio files and cover image files are retained in NFT.storage &amp; IPFS</w:t>
       </w:r>
     </w:p>
     <w:p>
@@ -8775,14 +8657,7 @@
         <w:rPr>
           <w:iCs/>
         </w:rPr>
-        <w:t xml:space="preserve">is public to the platform </w:t>
-      </w:r>
-      <w:proofErr w:type="spellStart"/>
-      <w:r>
-        <w:rPr>
-          <w:iCs/>
-        </w:rPr>
-        <w:t>us</w:t>
+        <w:t>is public to the platform us</w:t>
       </w:r>
       <w:r>
         <w:rPr>
@@ -8796,7 +8671,6 @@
         </w:rPr>
         <w:t>ers</w:t>
       </w:r>
-      <w:proofErr w:type="spellEnd"/>
     </w:p>
     <w:p>
       <w:pPr>
@@ -8927,21 +8801,7 @@
         <w:rPr>
           <w:iCs/>
         </w:rPr>
-        <w:t xml:space="preserve">Audio files and cover image files are retained in </w:t>
-      </w:r>
-      <w:proofErr w:type="spellStart"/>
-      <w:r>
-        <w:rPr>
-          <w:iCs/>
-        </w:rPr>
-        <w:t>NFT.storage</w:t>
-      </w:r>
-      <w:proofErr w:type="spellEnd"/>
-      <w:r>
-        <w:rPr>
-          <w:iCs/>
-        </w:rPr>
-        <w:t xml:space="preserve"> &amp; IPFS</w:t>
+        <w:t>Audio files and cover image files are retained in NFT.storage &amp; IPFS</w:t>
       </w:r>
     </w:p>
     <w:p>
@@ -9324,23 +9184,7 @@
           <w:rFonts w:ascii="Times New Roman" w:hAnsi="Times New Roman" w:cs="Times New Roman"/>
           <w:iCs/>
         </w:rPr>
-        <w:t xml:space="preserve">The system guarantees confidentiality, </w:t>
-      </w:r>
-      <w:proofErr w:type="gramStart"/>
-      <w:r>
-        <w:rPr>
-          <w:rFonts w:ascii="Times New Roman" w:hAnsi="Times New Roman" w:cs="Times New Roman"/>
-          <w:iCs/>
-        </w:rPr>
-        <w:t>integrity</w:t>
-      </w:r>
-      <w:proofErr w:type="gramEnd"/>
-      <w:r>
-        <w:rPr>
-          <w:rFonts w:ascii="Times New Roman" w:hAnsi="Times New Roman" w:cs="Times New Roman"/>
-          <w:iCs/>
-        </w:rPr>
-        <w:t xml:space="preserve"> and protection against malicious attacks</w:t>
+        <w:t>The system guarantees confidentiality, integrity and protection against malicious attacks</w:t>
       </w:r>
     </w:p>
     <w:p>
@@ -13552,17 +13396,8 @@
           <w:rFonts w:ascii="Times New Roman" w:hAnsi="Times New Roman" w:cs="Times New Roman"/>
           <w:iCs/>
         </w:rPr>
-        <w:t xml:space="preserve">integrate a link to the smart contract of the NFT on </w:t>
-      </w:r>
-      <w:proofErr w:type="spellStart"/>
-      <w:r>
-        <w:rPr>
-          <w:rFonts w:ascii="Times New Roman" w:hAnsi="Times New Roman" w:cs="Times New Roman"/>
-          <w:iCs/>
-        </w:rPr>
-        <w:t>Etherscan</w:t>
-      </w:r>
-      <w:proofErr w:type="spellEnd"/>
+        <w:t>integrate a link to the smart contract of the NFT on Etherscan</w:t>
+      </w:r>
     </w:p>
     <w:p>
       <w:pPr>
@@ -15984,13 +15819,7 @@
         <w:rPr>
           <w:iCs/>
         </w:rPr>
-        <w:t>Types of information that will be used</w:t>
-      </w:r>
-      <w:r>
-        <w:rPr>
-          <w:iCs/>
-        </w:rPr>
-        <w:t xml:space="preserve">: </w:t>
+        <w:t>One helper storage</w:t>
       </w:r>
     </w:p>
     <w:p>
@@ -16007,7 +15836,30 @@
         <w:rPr>
           <w:iCs/>
         </w:rPr>
-        <w:t>User data</w:t>
+        <w:t>Audio files and cover image files are retained in NFT.storage &amp; IPFS</w:t>
+      </w:r>
+    </w:p>
+    <w:p>
+      <w:pPr>
+        <w:numPr>
+          <w:ilvl w:val="0"/>
+          <w:numId w:val="2"/>
+        </w:numPr>
+        <w:rPr>
+          <w:iCs/>
+        </w:rPr>
+      </w:pPr>
+      <w:r>
+        <w:rPr>
+          <w:iCs/>
+        </w:rPr>
+        <w:t>Types of information that will be used</w:t>
+      </w:r>
+      <w:r>
+        <w:rPr>
+          <w:iCs/>
+        </w:rPr>
+        <w:t xml:space="preserve">: </w:t>
       </w:r>
     </w:p>
     <w:p>
@@ -16024,7 +15876,7 @@
         <w:rPr>
           <w:iCs/>
         </w:rPr>
-        <w:t>Membership plans data</w:t>
+        <w:t>User data</w:t>
       </w:r>
     </w:p>
     <w:p>
@@ -16041,7 +15893,7 @@
         <w:rPr>
           <w:iCs/>
         </w:rPr>
-        <w:t>Community posts data</w:t>
+        <w:t>Membership plans data</w:t>
       </w:r>
     </w:p>
     <w:p>
@@ -16058,7 +15910,7 @@
         <w:rPr>
           <w:iCs/>
         </w:rPr>
-        <w:t>Community supporter lists data</w:t>
+        <w:t>Community posts data</w:t>
       </w:r>
     </w:p>
     <w:p>
@@ -16075,7 +15927,7 @@
         <w:rPr>
           <w:iCs/>
         </w:rPr>
-        <w:t xml:space="preserve">NFTs’ metadata </w:t>
+        <w:t>Community supporter lists data</w:t>
       </w:r>
     </w:p>
     <w:p>
@@ -16092,6 +15944,23 @@
         <w:rPr>
           <w:iCs/>
         </w:rPr>
+        <w:t xml:space="preserve">NFTs’ metadata </w:t>
+      </w:r>
+    </w:p>
+    <w:p>
+      <w:pPr>
+        <w:numPr>
+          <w:ilvl w:val="1"/>
+          <w:numId w:val="2"/>
+        </w:numPr>
+        <w:rPr>
+          <w:iCs/>
+        </w:rPr>
+      </w:pPr>
+      <w:r>
+        <w:rPr>
+          <w:iCs/>
+        </w:rPr>
         <w:t>Marketplace transactions data</w:t>
       </w:r>
     </w:p>
@@ -16224,6 +16093,7 @@
         <w:rPr>
           <w:iCs/>
         </w:rPr>
+        <w:lastRenderedPageBreak/>
         <w:t>Community posts’ information is public to the platform users</w:t>
       </w:r>
     </w:p>
@@ -16241,16 +16111,8 @@
         <w:rPr>
           <w:iCs/>
         </w:rPr>
-        <w:t xml:space="preserve">Community supporter lists’ information is public to the platform </w:t>
-      </w:r>
-      <w:proofErr w:type="spellStart"/>
-      <w:r>
-        <w:rPr>
-          <w:iCs/>
-        </w:rPr>
-        <w:t>useters</w:t>
-      </w:r>
-      <w:proofErr w:type="spellEnd"/>
+        <w:t>Community supporter lists’ information is public to the platform useters</w:t>
+      </w:r>
     </w:p>
     <w:p>
       <w:pPr>
@@ -16266,7 +16128,6 @@
         <w:rPr>
           <w:iCs/>
         </w:rPr>
-        <w:lastRenderedPageBreak/>
         <w:t>NFTs’ metadata information maintains public and transparent on the blockchain</w:t>
       </w:r>
     </w:p>
@@ -16297,6 +16158,8 @@
           <w:iCs/>
         </w:rPr>
       </w:pPr>
+      <w:bookmarkStart w:id="26" w:name="_b7z767u7pwm1" w:colFirst="0" w:colLast="0"/>
+      <w:bookmarkEnd w:id="26"/>
       <w:r>
         <w:rPr>
           <w:iCs/>
@@ -16336,6 +16199,23 @@
           <w:iCs/>
         </w:rPr>
         <w:t>Off-chain data (Users’ information, Community’s information, etc.) will be retained in a NoSQL database</w:t>
+      </w:r>
+    </w:p>
+    <w:p>
+      <w:pPr>
+        <w:numPr>
+          <w:ilvl w:val="1"/>
+          <w:numId w:val="2"/>
+        </w:numPr>
+        <w:rPr>
+          <w:iCs/>
+        </w:rPr>
+      </w:pPr>
+      <w:r>
+        <w:rPr>
+          <w:iCs/>
+        </w:rPr>
+        <w:t>Audio files and cover image files are retained in NFT.storage &amp; IPFS</w:t>
       </w:r>
     </w:p>
     <w:p>
@@ -16344,8 +16224,6 @@
         <w:widowControl w:val="0"/>
         <w:spacing w:before="301"/>
       </w:pPr>
-      <w:bookmarkStart w:id="26" w:name="_b7z767u7pwm1" w:colFirst="0" w:colLast="0"/>
-      <w:bookmarkEnd w:id="26"/>
       <w:r>
         <w:t>4.6</w:t>
       </w:r>
@@ -16710,6 +16588,7 @@
       <w:bookmarkEnd w:id="28"/>
       <w:bookmarkEnd w:id="29"/>
       <w:r>
+        <w:lastRenderedPageBreak/>
         <w:t xml:space="preserve">5. </w:t>
       </w:r>
       <w:r>
@@ -16741,42 +16620,7 @@
         <w:rPr>
           <w:i/>
         </w:rPr>
-        <w:t xml:space="preserve">[Identify </w:t>
-      </w:r>
-      <w:proofErr w:type="gramStart"/>
-      <w:r>
-        <w:rPr>
-          <w:i/>
-        </w:rPr>
-        <w:t>any and all</w:t>
-      </w:r>
-      <w:proofErr w:type="gramEnd"/>
-      <w:r>
-        <w:rPr>
-          <w:i/>
-        </w:rPr>
-        <w:t xml:space="preserve"> factors that may impact the implementation and execution of the requirements written below. These factors do not add a constraint but may impact development if </w:t>
-      </w:r>
-      <w:r>
-        <w:rPr>
-          <w:i/>
-        </w:rPr>
-        <w:lastRenderedPageBreak/>
-        <w:t xml:space="preserve">they are changed. Example: a major update to an operating </w:t>
-      </w:r>
-      <w:proofErr w:type="gramStart"/>
-      <w:r>
-        <w:rPr>
-          <w:i/>
-        </w:rPr>
-        <w:t>system(</w:t>
-      </w:r>
-      <w:proofErr w:type="gramEnd"/>
-      <w:r>
-        <w:rPr>
-          <w:i/>
-        </w:rPr>
-        <w:t xml:space="preserve">OS) on which the SUD is intended to run impacts the implementation of one of the core features. The version of the OS that the system had intended to run on should be listed in this section.] </w:t>
+        <w:t xml:space="preserve">[Identify any and all factors that may impact the implementation and execution of the requirements written below. These factors do not add a constraint but may impact development if they are changed. Example: a major update to an operating system(OS) on which the SUD is intended to run impacts the implementation of one of the core features. The version of the OS that the system had intended to run on should be listed in this section.] </w:t>
       </w:r>
     </w:p>
     <w:p>
@@ -17292,15 +17136,7 @@
               <w:ind w:right="140"/>
             </w:pPr>
             <w:r>
-              <w:t xml:space="preserve">System </w:t>
-            </w:r>
-            <w:proofErr w:type="gramStart"/>
-            <w:r>
-              <w:t>process</w:t>
-            </w:r>
-            <w:proofErr w:type="gramEnd"/>
-            <w:r>
-              <w:t xml:space="preserve"> the input metadata and create an NFT to the chosen blockchain</w:t>
+              <w:t>System process the input metadata and create an NFT to the chosen blockchain</w:t>
             </w:r>
           </w:p>
         </w:tc>
@@ -17389,6 +17225,7 @@
               <w:rPr>
                 <w:iCs/>
               </w:rPr>
+              <w:lastRenderedPageBreak/>
               <w:t>Crypto transactions</w:t>
             </w:r>
           </w:p>
@@ -17481,7 +17318,6 @@
               </w:rPr>
             </w:pPr>
             <w:r>
-              <w:lastRenderedPageBreak/>
               <w:t>Buyers</w:t>
             </w:r>
           </w:p>
@@ -17892,15 +17728,7 @@
           </w:tcPr>
           <w:p>
             <w:r>
-              <w:t xml:space="preserve">A page </w:t>
-            </w:r>
-            <w:proofErr w:type="gramStart"/>
-            <w:r>
-              <w:t>showcase</w:t>
-            </w:r>
-            <w:proofErr w:type="gramEnd"/>
-            <w:r>
-              <w:t xml:space="preserve"> a list of transaction of the NFTs</w:t>
+              <w:t>A page showcase a list of transaction of the NFTs</w:t>
             </w:r>
           </w:p>
         </w:tc>
@@ -17988,15 +17816,7 @@
         </w:numPr>
       </w:pPr>
       <w:r>
-        <w:t xml:space="preserve">novelty, </w:t>
-      </w:r>
-      <w:proofErr w:type="gramStart"/>
-      <w:r>
-        <w:t>size</w:t>
-      </w:r>
-      <w:proofErr w:type="gramEnd"/>
-      <w:r>
-        <w:t xml:space="preserve"> and complexity </w:t>
+        <w:t xml:space="preserve">novelty, size and complexity </w:t>
       </w:r>
     </w:p>
     <w:p>
@@ -18029,6 +17849,7 @@
         </w:numPr>
       </w:pPr>
       <w:r>
+        <w:lastRenderedPageBreak/>
         <w:t xml:space="preserve">starting date and duration </w:t>
       </w:r>
     </w:p>
@@ -18084,7 +17905,6 @@
         </w:numPr>
       </w:pPr>
       <w:r>
-        <w:lastRenderedPageBreak/>
         <w:t>Such as stakeholders, contributors, and other interested parties</w:t>
       </w:r>
     </w:p>
@@ -18114,6 +17934,26 @@
       </w:r>
       <w:r>
         <w:t>Appendix B – Analysis Models</w:t>
+      </w:r>
+    </w:p>
+    <w:p>
+      <w:pPr>
+        <w:pStyle w:val="Heading1"/>
+        <w:rPr>
+          <w:b/>
+          <w:bCs/>
+          <w:sz w:val="28"/>
+          <w:szCs w:val="28"/>
+        </w:rPr>
+      </w:pPr>
+      <w:r>
+        <w:rPr>
+          <w:b/>
+          <w:bCs/>
+          <w:sz w:val="28"/>
+          <w:szCs w:val="28"/>
+        </w:rPr>
+        <w:t>6.1 Use Case Diagram</w:t>
       </w:r>
     </w:p>
     <w:p>
@@ -18168,16 +18008,2647 @@
         </w:tabs>
         <w:jc w:val="center"/>
         <w:rPr>
+          <w:sz w:val="22"/>
+          <w:szCs w:val="22"/>
+        </w:rPr>
+      </w:pPr>
+      <w:r>
+        <w:rPr>
+          <w:sz w:val="22"/>
+          <w:szCs w:val="22"/>
+        </w:rPr>
+        <w:lastRenderedPageBreak/>
+        <w:t>Figure 1.0: Use Case Diagram</w:t>
+      </w:r>
+    </w:p>
+    <w:p/>
+    <w:p/>
+    <w:p>
+      <w:pPr>
+        <w:rPr>
+          <w:b/>
+          <w:bCs/>
           <w:sz w:val="28"/>
           <w:szCs w:val="28"/>
         </w:rPr>
       </w:pPr>
       <w:r>
         <w:rPr>
+          <w:b/>
+          <w:bCs/>
           <w:sz w:val="28"/>
           <w:szCs w:val="28"/>
         </w:rPr>
-        <w:t>Figure 1.0: Use Case Diagram</w:t>
+        <w:t>6.2 Activity Diagrams</w:t>
+      </w:r>
+      <w:r>
+        <w:rPr>
+          <w:b/>
+          <w:bCs/>
+          <w:sz w:val="28"/>
+          <w:szCs w:val="28"/>
+        </w:rPr>
+        <w:t xml:space="preserve"> (AD)</w:t>
+      </w:r>
+    </w:p>
+    <w:p>
+      <w:pPr>
+        <w:rPr>
+          <w:b/>
+          <w:bCs/>
+          <w:sz w:val="28"/>
+          <w:szCs w:val="28"/>
+        </w:rPr>
+      </w:pPr>
+    </w:p>
+    <w:p>
+      <w:pPr>
+        <w:rPr>
+          <w:b/>
+          <w:bCs/>
+          <w:sz w:val="28"/>
+          <w:szCs w:val="28"/>
+        </w:rPr>
+      </w:pPr>
+      <w:r>
+        <w:rPr>
+          <w:b/>
+          <w:bCs/>
+          <w:sz w:val="28"/>
+          <w:szCs w:val="28"/>
+        </w:rPr>
+        <w:t>6.2.1 Login AD</w:t>
+      </w:r>
+    </w:p>
+    <w:p>
+      <w:pPr>
+        <w:jc w:val="center"/>
+      </w:pPr>
+      <w:r>
+        <w:drawing>
+          <wp:inline distT="0" distB="0" distL="0" distR="0" wp14:anchorId="10DFD5D0" wp14:editId="761A4AE6">
+            <wp:extent cx="4635500" cy="5613400"/>
+            <wp:effectExtent l="0" t="0" r="0" b="0"/>
+            <wp:docPr id="2" name="Picture 2" descr="Diagram&#10;&#10;Description automatically generated"/>
+            <wp:cNvGraphicFramePr>
+              <a:graphicFrameLocks xmlns:a="http://schemas.openxmlformats.org/drawingml/2006/main" noChangeAspect="1"/>
+            </wp:cNvGraphicFramePr>
+            <a:graphic xmlns:a="http://schemas.openxmlformats.org/drawingml/2006/main">
+              <a:graphicData uri="http://schemas.openxmlformats.org/drawingml/2006/picture">
+                <pic:pic xmlns:pic="http://schemas.openxmlformats.org/drawingml/2006/picture">
+                  <pic:nvPicPr>
+                    <pic:cNvPr id="2" name="Picture 2" descr="Diagram&#10;&#10;Description automatically generated"/>
+                    <pic:cNvPicPr/>
+                  </pic:nvPicPr>
+                  <pic:blipFill>
+                    <a:blip r:embed="rId8"/>
+                    <a:stretch>
+                      <a:fillRect/>
+                    </a:stretch>
+                  </pic:blipFill>
+                  <pic:spPr>
+                    <a:xfrm>
+                      <a:off x="0" y="0"/>
+                      <a:ext cx="4635500" cy="5613400"/>
+                    </a:xfrm>
+                    <a:prstGeom prst="rect">
+                      <a:avLst/>
+                    </a:prstGeom>
+                  </pic:spPr>
+                </pic:pic>
+              </a:graphicData>
+            </a:graphic>
+          </wp:inline>
+        </w:drawing>
+      </w:r>
+    </w:p>
+    <w:p>
+      <w:pPr>
+        <w:tabs>
+          <w:tab w:val="left" w:pos="4191"/>
+        </w:tabs>
+        <w:jc w:val="center"/>
+        <w:rPr>
+          <w:sz w:val="22"/>
+          <w:szCs w:val="22"/>
+        </w:rPr>
+      </w:pPr>
+      <w:r>
+        <w:rPr>
+          <w:sz w:val="22"/>
+          <w:szCs w:val="22"/>
+        </w:rPr>
+        <w:t xml:space="preserve">Figure </w:t>
+      </w:r>
+      <w:r>
+        <w:rPr>
+          <w:sz w:val="22"/>
+          <w:szCs w:val="22"/>
+        </w:rPr>
+        <w:t>2.0</w:t>
+      </w:r>
+      <w:r>
+        <w:rPr>
+          <w:sz w:val="22"/>
+          <w:szCs w:val="22"/>
+        </w:rPr>
+        <w:t xml:space="preserve">: </w:t>
+      </w:r>
+      <w:r>
+        <w:rPr>
+          <w:sz w:val="22"/>
+          <w:szCs w:val="22"/>
+        </w:rPr>
+        <w:t>Login activity diagram</w:t>
+      </w:r>
+    </w:p>
+    <w:p>
+      <w:pPr>
+        <w:tabs>
+          <w:tab w:val="left" w:pos="4191"/>
+        </w:tabs>
+        <w:jc w:val="center"/>
+        <w:rPr>
+          <w:sz w:val="22"/>
+          <w:szCs w:val="22"/>
+        </w:rPr>
+      </w:pPr>
+    </w:p>
+    <w:p>
+      <w:pPr>
+        <w:tabs>
+          <w:tab w:val="left" w:pos="4191"/>
+        </w:tabs>
+        <w:jc w:val="center"/>
+        <w:rPr>
+          <w:sz w:val="22"/>
+          <w:szCs w:val="22"/>
+        </w:rPr>
+      </w:pPr>
+    </w:p>
+    <w:p>
+      <w:pPr>
+        <w:rPr>
+          <w:b/>
+          <w:bCs/>
+          <w:sz w:val="28"/>
+          <w:szCs w:val="28"/>
+        </w:rPr>
+      </w:pPr>
+      <w:r>
+        <w:rPr>
+          <w:b/>
+          <w:bCs/>
+          <w:sz w:val="28"/>
+          <w:szCs w:val="28"/>
+        </w:rPr>
+        <w:t>6.2.</w:t>
+      </w:r>
+      <w:r>
+        <w:rPr>
+          <w:b/>
+          <w:bCs/>
+          <w:sz w:val="28"/>
+          <w:szCs w:val="28"/>
+        </w:rPr>
+        <w:t>2</w:t>
+      </w:r>
+      <w:r>
+        <w:rPr>
+          <w:b/>
+          <w:bCs/>
+          <w:sz w:val="28"/>
+          <w:szCs w:val="28"/>
+        </w:rPr>
+        <w:t xml:space="preserve"> </w:t>
+      </w:r>
+      <w:r>
+        <w:rPr>
+          <w:b/>
+          <w:bCs/>
+          <w:sz w:val="28"/>
+          <w:szCs w:val="28"/>
+        </w:rPr>
+        <w:t>Minting NFT</w:t>
+      </w:r>
+      <w:r>
+        <w:rPr>
+          <w:b/>
+          <w:bCs/>
+          <w:sz w:val="28"/>
+          <w:szCs w:val="28"/>
+        </w:rPr>
+        <w:t xml:space="preserve"> AD</w:t>
+      </w:r>
+    </w:p>
+    <w:p>
+      <w:pPr>
+        <w:tabs>
+          <w:tab w:val="left" w:pos="4191"/>
+        </w:tabs>
+        <w:jc w:val="center"/>
+        <w:rPr>
+          <w:sz w:val="22"/>
+          <w:szCs w:val="22"/>
+        </w:rPr>
+      </w:pPr>
+      <w:r>
+        <w:rPr>
+          <w:sz w:val="22"/>
+          <w:szCs w:val="22"/>
+        </w:rPr>
+        <w:lastRenderedPageBreak/>
+        <w:drawing>
+          <wp:inline distT="0" distB="0" distL="0" distR="0" wp14:anchorId="3027DC27" wp14:editId="04359B3D">
+            <wp:extent cx="4432300" cy="6311900"/>
+            <wp:effectExtent l="0" t="0" r="0" b="0"/>
+            <wp:docPr id="3" name="Picture 3" descr="Diagram&#10;&#10;Description automatically generated"/>
+            <wp:cNvGraphicFramePr>
+              <a:graphicFrameLocks xmlns:a="http://schemas.openxmlformats.org/drawingml/2006/main" noChangeAspect="1"/>
+            </wp:cNvGraphicFramePr>
+            <a:graphic xmlns:a="http://schemas.openxmlformats.org/drawingml/2006/main">
+              <a:graphicData uri="http://schemas.openxmlformats.org/drawingml/2006/picture">
+                <pic:pic xmlns:pic="http://schemas.openxmlformats.org/drawingml/2006/picture">
+                  <pic:nvPicPr>
+                    <pic:cNvPr id="3" name="Picture 3" descr="Diagram&#10;&#10;Description automatically generated"/>
+                    <pic:cNvPicPr/>
+                  </pic:nvPicPr>
+                  <pic:blipFill>
+                    <a:blip r:embed="rId9"/>
+                    <a:stretch>
+                      <a:fillRect/>
+                    </a:stretch>
+                  </pic:blipFill>
+                  <pic:spPr>
+                    <a:xfrm>
+                      <a:off x="0" y="0"/>
+                      <a:ext cx="4432300" cy="6311900"/>
+                    </a:xfrm>
+                    <a:prstGeom prst="rect">
+                      <a:avLst/>
+                    </a:prstGeom>
+                  </pic:spPr>
+                </pic:pic>
+              </a:graphicData>
+            </a:graphic>
+          </wp:inline>
+        </w:drawing>
+      </w:r>
+    </w:p>
+    <w:p>
+      <w:pPr>
+        <w:tabs>
+          <w:tab w:val="left" w:pos="4191"/>
+        </w:tabs>
+        <w:jc w:val="center"/>
+        <w:rPr>
+          <w:sz w:val="22"/>
+          <w:szCs w:val="22"/>
+        </w:rPr>
+      </w:pPr>
+      <w:r>
+        <w:rPr>
+          <w:sz w:val="22"/>
+          <w:szCs w:val="22"/>
+        </w:rPr>
+        <w:t xml:space="preserve">Figure </w:t>
+      </w:r>
+      <w:r>
+        <w:rPr>
+          <w:sz w:val="22"/>
+          <w:szCs w:val="22"/>
+        </w:rPr>
+        <w:t>3</w:t>
+      </w:r>
+      <w:r>
+        <w:rPr>
+          <w:sz w:val="22"/>
+          <w:szCs w:val="22"/>
+        </w:rPr>
+        <w:t xml:space="preserve">.0: </w:t>
+      </w:r>
+      <w:r>
+        <w:rPr>
+          <w:sz w:val="22"/>
+          <w:szCs w:val="22"/>
+        </w:rPr>
+        <w:t>Minting NFT activity diagram</w:t>
+      </w:r>
+    </w:p>
+    <w:p>
+      <w:pPr>
+        <w:tabs>
+          <w:tab w:val="left" w:pos="4191"/>
+        </w:tabs>
+        <w:jc w:val="center"/>
+        <w:rPr>
+          <w:sz w:val="22"/>
+          <w:szCs w:val="22"/>
+        </w:rPr>
+      </w:pPr>
+    </w:p>
+    <w:p>
+      <w:pPr>
+        <w:tabs>
+          <w:tab w:val="left" w:pos="4191"/>
+        </w:tabs>
+        <w:rPr>
+          <w:sz w:val="22"/>
+          <w:szCs w:val="22"/>
+        </w:rPr>
+      </w:pPr>
+    </w:p>
+    <w:p>
+      <w:pPr>
+        <w:rPr>
+          <w:b/>
+          <w:bCs/>
+          <w:sz w:val="28"/>
+          <w:szCs w:val="28"/>
+        </w:rPr>
+      </w:pPr>
+      <w:r>
+        <w:rPr>
+          <w:b/>
+          <w:bCs/>
+          <w:sz w:val="28"/>
+          <w:szCs w:val="28"/>
+        </w:rPr>
+        <w:t>6.2.</w:t>
+      </w:r>
+      <w:r>
+        <w:rPr>
+          <w:b/>
+          <w:bCs/>
+          <w:sz w:val="28"/>
+          <w:szCs w:val="28"/>
+        </w:rPr>
+        <w:t>3</w:t>
+      </w:r>
+      <w:r>
+        <w:rPr>
+          <w:b/>
+          <w:bCs/>
+          <w:sz w:val="28"/>
+          <w:szCs w:val="28"/>
+        </w:rPr>
+        <w:t xml:space="preserve"> </w:t>
+      </w:r>
+      <w:r>
+        <w:rPr>
+          <w:b/>
+          <w:bCs/>
+          <w:sz w:val="28"/>
+          <w:szCs w:val="28"/>
+        </w:rPr>
+        <w:t>Listing</w:t>
+      </w:r>
+      <w:r>
+        <w:rPr>
+          <w:b/>
+          <w:bCs/>
+          <w:sz w:val="28"/>
+          <w:szCs w:val="28"/>
+        </w:rPr>
+        <w:t xml:space="preserve"> AD</w:t>
+      </w:r>
+    </w:p>
+    <w:p>
+      <w:pPr>
+        <w:tabs>
+          <w:tab w:val="left" w:pos="4191"/>
+        </w:tabs>
+        <w:jc w:val="center"/>
+        <w:rPr>
+          <w:sz w:val="22"/>
+          <w:szCs w:val="22"/>
+        </w:rPr>
+      </w:pPr>
+      <w:r>
+        <w:rPr>
+          <w:sz w:val="22"/>
+          <w:szCs w:val="22"/>
+        </w:rPr>
+        <w:lastRenderedPageBreak/>
+        <w:drawing>
+          <wp:inline distT="0" distB="0" distL="0" distR="0" wp14:anchorId="78599D29" wp14:editId="20EF1E10">
+            <wp:extent cx="4711700" cy="3886200"/>
+            <wp:effectExtent l="0" t="0" r="0" b="0"/>
+            <wp:docPr id="4" name="Picture 4" descr="Diagram&#10;&#10;Description automatically generated"/>
+            <wp:cNvGraphicFramePr>
+              <a:graphicFrameLocks xmlns:a="http://schemas.openxmlformats.org/drawingml/2006/main" noChangeAspect="1"/>
+            </wp:cNvGraphicFramePr>
+            <a:graphic xmlns:a="http://schemas.openxmlformats.org/drawingml/2006/main">
+              <a:graphicData uri="http://schemas.openxmlformats.org/drawingml/2006/picture">
+                <pic:pic xmlns:pic="http://schemas.openxmlformats.org/drawingml/2006/picture">
+                  <pic:nvPicPr>
+                    <pic:cNvPr id="4" name="Picture 4" descr="Diagram&#10;&#10;Description automatically generated"/>
+                    <pic:cNvPicPr/>
+                  </pic:nvPicPr>
+                  <pic:blipFill>
+                    <a:blip r:embed="rId10"/>
+                    <a:stretch>
+                      <a:fillRect/>
+                    </a:stretch>
+                  </pic:blipFill>
+                  <pic:spPr>
+                    <a:xfrm>
+                      <a:off x="0" y="0"/>
+                      <a:ext cx="4711700" cy="3886200"/>
+                    </a:xfrm>
+                    <a:prstGeom prst="rect">
+                      <a:avLst/>
+                    </a:prstGeom>
+                  </pic:spPr>
+                </pic:pic>
+              </a:graphicData>
+            </a:graphic>
+          </wp:inline>
+        </w:drawing>
+      </w:r>
+    </w:p>
+    <w:p>
+      <w:pPr>
+        <w:tabs>
+          <w:tab w:val="left" w:pos="4191"/>
+        </w:tabs>
+        <w:jc w:val="center"/>
+        <w:rPr>
+          <w:sz w:val="22"/>
+          <w:szCs w:val="22"/>
+        </w:rPr>
+      </w:pPr>
+      <w:r>
+        <w:rPr>
+          <w:sz w:val="22"/>
+          <w:szCs w:val="22"/>
+        </w:rPr>
+        <w:t xml:space="preserve">Figure </w:t>
+      </w:r>
+      <w:r>
+        <w:rPr>
+          <w:sz w:val="22"/>
+          <w:szCs w:val="22"/>
+        </w:rPr>
+        <w:t>4</w:t>
+      </w:r>
+      <w:r>
+        <w:rPr>
+          <w:sz w:val="22"/>
+          <w:szCs w:val="22"/>
+        </w:rPr>
+        <w:t xml:space="preserve">.0: </w:t>
+      </w:r>
+      <w:r>
+        <w:rPr>
+          <w:sz w:val="22"/>
+          <w:szCs w:val="22"/>
+        </w:rPr>
+        <w:t xml:space="preserve">Listing </w:t>
+      </w:r>
+      <w:r>
+        <w:rPr>
+          <w:sz w:val="22"/>
+          <w:szCs w:val="22"/>
+        </w:rPr>
+        <w:t>NFT activity diagram</w:t>
+      </w:r>
+    </w:p>
+    <w:p>
+      <w:pPr>
+        <w:tabs>
+          <w:tab w:val="left" w:pos="4191"/>
+        </w:tabs>
+        <w:rPr>
+          <w:sz w:val="22"/>
+          <w:szCs w:val="22"/>
+        </w:rPr>
+      </w:pPr>
+    </w:p>
+    <w:p>
+      <w:pPr>
+        <w:tabs>
+          <w:tab w:val="left" w:pos="4191"/>
+        </w:tabs>
+        <w:rPr>
+          <w:sz w:val="22"/>
+          <w:szCs w:val="22"/>
+        </w:rPr>
+      </w:pPr>
+    </w:p>
+    <w:p>
+      <w:pPr>
+        <w:rPr>
+          <w:b/>
+          <w:bCs/>
+          <w:sz w:val="28"/>
+          <w:szCs w:val="28"/>
+        </w:rPr>
+      </w:pPr>
+      <w:r>
+        <w:rPr>
+          <w:b/>
+          <w:bCs/>
+          <w:sz w:val="28"/>
+          <w:szCs w:val="28"/>
+        </w:rPr>
+        <w:t>6.2.</w:t>
+      </w:r>
+      <w:r>
+        <w:rPr>
+          <w:b/>
+          <w:bCs/>
+          <w:sz w:val="28"/>
+          <w:szCs w:val="28"/>
+        </w:rPr>
+        <w:t>4</w:t>
+      </w:r>
+      <w:r>
+        <w:rPr>
+          <w:b/>
+          <w:bCs/>
+          <w:sz w:val="28"/>
+          <w:szCs w:val="28"/>
+        </w:rPr>
+        <w:t xml:space="preserve"> </w:t>
+      </w:r>
+      <w:r>
+        <w:rPr>
+          <w:b/>
+          <w:bCs/>
+          <w:sz w:val="28"/>
+          <w:szCs w:val="28"/>
+        </w:rPr>
+        <w:t>NFT Transactions</w:t>
+      </w:r>
+      <w:r>
+        <w:rPr>
+          <w:b/>
+          <w:bCs/>
+          <w:sz w:val="28"/>
+          <w:szCs w:val="28"/>
+        </w:rPr>
+        <w:t xml:space="preserve"> AD</w:t>
+      </w:r>
+    </w:p>
+    <w:p>
+      <w:pPr>
+        <w:tabs>
+          <w:tab w:val="left" w:pos="4191"/>
+        </w:tabs>
+        <w:jc w:val="center"/>
+        <w:rPr>
+          <w:sz w:val="22"/>
+          <w:szCs w:val="22"/>
+        </w:rPr>
+      </w:pPr>
+      <w:r>
+        <w:rPr>
+          <w:sz w:val="22"/>
+          <w:szCs w:val="22"/>
+        </w:rPr>
+        <w:lastRenderedPageBreak/>
+        <w:drawing>
+          <wp:inline distT="0" distB="0" distL="0" distR="0" wp14:anchorId="751545B3" wp14:editId="4C1FE9D9">
+            <wp:extent cx="5867400" cy="6337300"/>
+            <wp:effectExtent l="0" t="0" r="0" b="0"/>
+            <wp:docPr id="5" name="Picture 5" descr="Diagram&#10;&#10;Description automatically generated"/>
+            <wp:cNvGraphicFramePr>
+              <a:graphicFrameLocks xmlns:a="http://schemas.openxmlformats.org/drawingml/2006/main" noChangeAspect="1"/>
+            </wp:cNvGraphicFramePr>
+            <a:graphic xmlns:a="http://schemas.openxmlformats.org/drawingml/2006/main">
+              <a:graphicData uri="http://schemas.openxmlformats.org/drawingml/2006/picture">
+                <pic:pic xmlns:pic="http://schemas.openxmlformats.org/drawingml/2006/picture">
+                  <pic:nvPicPr>
+                    <pic:cNvPr id="5" name="Picture 5" descr="Diagram&#10;&#10;Description automatically generated"/>
+                    <pic:cNvPicPr/>
+                  </pic:nvPicPr>
+                  <pic:blipFill>
+                    <a:blip r:embed="rId11"/>
+                    <a:stretch>
+                      <a:fillRect/>
+                    </a:stretch>
+                  </pic:blipFill>
+                  <pic:spPr>
+                    <a:xfrm>
+                      <a:off x="0" y="0"/>
+                      <a:ext cx="5867400" cy="6337300"/>
+                    </a:xfrm>
+                    <a:prstGeom prst="rect">
+                      <a:avLst/>
+                    </a:prstGeom>
+                  </pic:spPr>
+                </pic:pic>
+              </a:graphicData>
+            </a:graphic>
+          </wp:inline>
+        </w:drawing>
+      </w:r>
+    </w:p>
+    <w:p>
+      <w:pPr>
+        <w:tabs>
+          <w:tab w:val="left" w:pos="4191"/>
+        </w:tabs>
+        <w:jc w:val="center"/>
+        <w:rPr>
+          <w:sz w:val="22"/>
+          <w:szCs w:val="22"/>
+        </w:rPr>
+      </w:pPr>
+      <w:r>
+        <w:rPr>
+          <w:sz w:val="22"/>
+          <w:szCs w:val="22"/>
+        </w:rPr>
+        <w:t xml:space="preserve">Figure </w:t>
+      </w:r>
+      <w:r>
+        <w:rPr>
+          <w:sz w:val="22"/>
+          <w:szCs w:val="22"/>
+        </w:rPr>
+        <w:t>5</w:t>
+      </w:r>
+      <w:r>
+        <w:rPr>
+          <w:sz w:val="22"/>
+          <w:szCs w:val="22"/>
+        </w:rPr>
+        <w:t xml:space="preserve">.0: </w:t>
+      </w:r>
+      <w:r>
+        <w:rPr>
+          <w:sz w:val="22"/>
+          <w:szCs w:val="22"/>
+        </w:rPr>
+        <w:t xml:space="preserve">NFT </w:t>
+      </w:r>
+      <w:r>
+        <w:rPr>
+          <w:sz w:val="22"/>
+          <w:szCs w:val="22"/>
+        </w:rPr>
+        <w:t xml:space="preserve">transactions </w:t>
+      </w:r>
+      <w:r>
+        <w:rPr>
+          <w:sz w:val="22"/>
+          <w:szCs w:val="22"/>
+        </w:rPr>
+        <w:t>activity diagram</w:t>
+      </w:r>
+    </w:p>
+    <w:p>
+      <w:pPr>
+        <w:tabs>
+          <w:tab w:val="left" w:pos="4191"/>
+        </w:tabs>
+        <w:jc w:val="center"/>
+        <w:rPr>
+          <w:sz w:val="22"/>
+          <w:szCs w:val="22"/>
+        </w:rPr>
+      </w:pPr>
+    </w:p>
+    <w:p>
+      <w:pPr>
+        <w:tabs>
+          <w:tab w:val="left" w:pos="4191"/>
+        </w:tabs>
+        <w:jc w:val="center"/>
+        <w:rPr>
+          <w:sz w:val="22"/>
+          <w:szCs w:val="22"/>
+        </w:rPr>
+      </w:pPr>
+    </w:p>
+    <w:p>
+      <w:pPr>
+        <w:rPr>
+          <w:b/>
+          <w:bCs/>
+          <w:sz w:val="28"/>
+          <w:szCs w:val="28"/>
+        </w:rPr>
+      </w:pPr>
+      <w:r>
+        <w:rPr>
+          <w:b/>
+          <w:bCs/>
+          <w:sz w:val="28"/>
+          <w:szCs w:val="28"/>
+        </w:rPr>
+        <w:t>6.2.</w:t>
+      </w:r>
+      <w:r>
+        <w:rPr>
+          <w:b/>
+          <w:bCs/>
+          <w:sz w:val="28"/>
+          <w:szCs w:val="28"/>
+        </w:rPr>
+        <w:t>5</w:t>
+      </w:r>
+      <w:r>
+        <w:rPr>
+          <w:b/>
+          <w:bCs/>
+          <w:sz w:val="28"/>
+          <w:szCs w:val="28"/>
+        </w:rPr>
+        <w:t xml:space="preserve"> </w:t>
+      </w:r>
+      <w:r>
+        <w:rPr>
+          <w:b/>
+          <w:bCs/>
+          <w:sz w:val="28"/>
+          <w:szCs w:val="28"/>
+        </w:rPr>
+        <w:t>Donation</w:t>
+      </w:r>
+      <w:r>
+        <w:rPr>
+          <w:b/>
+          <w:bCs/>
+          <w:sz w:val="28"/>
+          <w:szCs w:val="28"/>
+        </w:rPr>
+        <w:t xml:space="preserve"> AD</w:t>
+      </w:r>
+    </w:p>
+    <w:p>
+      <w:pPr>
+        <w:tabs>
+          <w:tab w:val="left" w:pos="4191"/>
+        </w:tabs>
+        <w:jc w:val="center"/>
+        <w:rPr>
+          <w:sz w:val="22"/>
+          <w:szCs w:val="22"/>
+        </w:rPr>
+      </w:pPr>
+      <w:r>
+        <w:rPr>
+          <w:sz w:val="22"/>
+          <w:szCs w:val="22"/>
+        </w:rPr>
+        <w:lastRenderedPageBreak/>
+        <w:drawing>
+          <wp:inline distT="0" distB="0" distL="0" distR="0" wp14:anchorId="138D747A" wp14:editId="00EFA0BF">
+            <wp:extent cx="5943600" cy="6248400"/>
+            <wp:effectExtent l="0" t="0" r="0" b="0"/>
+            <wp:docPr id="6" name="Picture 6" descr="Diagram&#10;&#10;Description automatically generated"/>
+            <wp:cNvGraphicFramePr>
+              <a:graphicFrameLocks xmlns:a="http://schemas.openxmlformats.org/drawingml/2006/main" noChangeAspect="1"/>
+            </wp:cNvGraphicFramePr>
+            <a:graphic xmlns:a="http://schemas.openxmlformats.org/drawingml/2006/main">
+              <a:graphicData uri="http://schemas.openxmlformats.org/drawingml/2006/picture">
+                <pic:pic xmlns:pic="http://schemas.openxmlformats.org/drawingml/2006/picture">
+                  <pic:nvPicPr>
+                    <pic:cNvPr id="6" name="Picture 6" descr="Diagram&#10;&#10;Description automatically generated"/>
+                    <pic:cNvPicPr/>
+                  </pic:nvPicPr>
+                  <pic:blipFill>
+                    <a:blip r:embed="rId12"/>
+                    <a:stretch>
+                      <a:fillRect/>
+                    </a:stretch>
+                  </pic:blipFill>
+                  <pic:spPr>
+                    <a:xfrm>
+                      <a:off x="0" y="0"/>
+                      <a:ext cx="5943600" cy="6248400"/>
+                    </a:xfrm>
+                    <a:prstGeom prst="rect">
+                      <a:avLst/>
+                    </a:prstGeom>
+                  </pic:spPr>
+                </pic:pic>
+              </a:graphicData>
+            </a:graphic>
+          </wp:inline>
+        </w:drawing>
+      </w:r>
+    </w:p>
+    <w:p>
+      <w:pPr>
+        <w:tabs>
+          <w:tab w:val="left" w:pos="4191"/>
+        </w:tabs>
+        <w:jc w:val="center"/>
+        <w:rPr>
+          <w:sz w:val="22"/>
+          <w:szCs w:val="22"/>
+        </w:rPr>
+      </w:pPr>
+      <w:r>
+        <w:rPr>
+          <w:sz w:val="22"/>
+          <w:szCs w:val="22"/>
+        </w:rPr>
+        <w:t xml:space="preserve">Figure </w:t>
+      </w:r>
+      <w:r>
+        <w:rPr>
+          <w:sz w:val="22"/>
+          <w:szCs w:val="22"/>
+        </w:rPr>
+        <w:t>6</w:t>
+      </w:r>
+      <w:r>
+        <w:rPr>
+          <w:sz w:val="22"/>
+          <w:szCs w:val="22"/>
+        </w:rPr>
+        <w:t xml:space="preserve">.0: </w:t>
+      </w:r>
+      <w:r>
+        <w:rPr>
+          <w:sz w:val="22"/>
+          <w:szCs w:val="22"/>
+        </w:rPr>
+        <w:t xml:space="preserve">Donation </w:t>
+      </w:r>
+      <w:r>
+        <w:rPr>
+          <w:sz w:val="22"/>
+          <w:szCs w:val="22"/>
+        </w:rPr>
+        <w:t>activity diagram</w:t>
+      </w:r>
+    </w:p>
+    <w:p>
+      <w:pPr>
+        <w:tabs>
+          <w:tab w:val="left" w:pos="4191"/>
+        </w:tabs>
+        <w:jc w:val="center"/>
+        <w:rPr>
+          <w:sz w:val="22"/>
+          <w:szCs w:val="22"/>
+        </w:rPr>
+      </w:pPr>
+    </w:p>
+    <w:p>
+      <w:pPr>
+        <w:tabs>
+          <w:tab w:val="left" w:pos="4191"/>
+        </w:tabs>
+        <w:rPr>
+          <w:sz w:val="22"/>
+          <w:szCs w:val="22"/>
+        </w:rPr>
+      </w:pPr>
+    </w:p>
+    <w:p>
+      <w:pPr>
+        <w:rPr>
+          <w:b/>
+          <w:bCs/>
+          <w:sz w:val="28"/>
+          <w:szCs w:val="28"/>
+        </w:rPr>
+      </w:pPr>
+      <w:r>
+        <w:rPr>
+          <w:b/>
+          <w:bCs/>
+          <w:sz w:val="28"/>
+          <w:szCs w:val="28"/>
+        </w:rPr>
+        <w:t>6.2.</w:t>
+      </w:r>
+      <w:r>
+        <w:rPr>
+          <w:b/>
+          <w:bCs/>
+          <w:sz w:val="28"/>
+          <w:szCs w:val="28"/>
+        </w:rPr>
+        <w:t>6</w:t>
+      </w:r>
+      <w:r>
+        <w:rPr>
+          <w:b/>
+          <w:bCs/>
+          <w:sz w:val="28"/>
+          <w:szCs w:val="28"/>
+        </w:rPr>
+        <w:t xml:space="preserve"> </w:t>
+      </w:r>
+      <w:r>
+        <w:rPr>
+          <w:b/>
+          <w:bCs/>
+          <w:sz w:val="28"/>
+          <w:szCs w:val="28"/>
+        </w:rPr>
+        <w:t>Membership</w:t>
+      </w:r>
+      <w:r>
+        <w:rPr>
+          <w:b/>
+          <w:bCs/>
+          <w:sz w:val="28"/>
+          <w:szCs w:val="28"/>
+        </w:rPr>
+        <w:t xml:space="preserve"> AD</w:t>
+      </w:r>
+    </w:p>
+    <w:p>
+      <w:pPr>
+        <w:tabs>
+          <w:tab w:val="left" w:pos="4191"/>
+        </w:tabs>
+        <w:jc w:val="center"/>
+        <w:rPr>
+          <w:sz w:val="22"/>
+          <w:szCs w:val="22"/>
+        </w:rPr>
+      </w:pPr>
+      <w:r>
+        <w:rPr>
+          <w:sz w:val="22"/>
+          <w:szCs w:val="22"/>
+        </w:rPr>
+        <w:lastRenderedPageBreak/>
+        <w:drawing>
+          <wp:inline distT="0" distB="0" distL="0" distR="0" wp14:anchorId="7941F149" wp14:editId="71D26598">
+            <wp:extent cx="4127500" cy="6134100"/>
+            <wp:effectExtent l="0" t="0" r="0" b="0"/>
+            <wp:docPr id="7" name="Picture 7" descr="Diagram&#10;&#10;Description automatically generated"/>
+            <wp:cNvGraphicFramePr>
+              <a:graphicFrameLocks xmlns:a="http://schemas.openxmlformats.org/drawingml/2006/main" noChangeAspect="1"/>
+            </wp:cNvGraphicFramePr>
+            <a:graphic xmlns:a="http://schemas.openxmlformats.org/drawingml/2006/main">
+              <a:graphicData uri="http://schemas.openxmlformats.org/drawingml/2006/picture">
+                <pic:pic xmlns:pic="http://schemas.openxmlformats.org/drawingml/2006/picture">
+                  <pic:nvPicPr>
+                    <pic:cNvPr id="7" name="Picture 7" descr="Diagram&#10;&#10;Description automatically generated"/>
+                    <pic:cNvPicPr/>
+                  </pic:nvPicPr>
+                  <pic:blipFill>
+                    <a:blip r:embed="rId13"/>
+                    <a:stretch>
+                      <a:fillRect/>
+                    </a:stretch>
+                  </pic:blipFill>
+                  <pic:spPr>
+                    <a:xfrm>
+                      <a:off x="0" y="0"/>
+                      <a:ext cx="4127500" cy="6134100"/>
+                    </a:xfrm>
+                    <a:prstGeom prst="rect">
+                      <a:avLst/>
+                    </a:prstGeom>
+                  </pic:spPr>
+                </pic:pic>
+              </a:graphicData>
+            </a:graphic>
+          </wp:inline>
+        </w:drawing>
+      </w:r>
+    </w:p>
+    <w:p>
+      <w:pPr>
+        <w:tabs>
+          <w:tab w:val="left" w:pos="4191"/>
+        </w:tabs>
+        <w:jc w:val="center"/>
+        <w:rPr>
+          <w:sz w:val="22"/>
+          <w:szCs w:val="22"/>
+        </w:rPr>
+      </w:pPr>
+      <w:r>
+        <w:rPr>
+          <w:sz w:val="22"/>
+          <w:szCs w:val="22"/>
+        </w:rPr>
+        <w:t xml:space="preserve">Figure </w:t>
+      </w:r>
+      <w:r>
+        <w:rPr>
+          <w:sz w:val="22"/>
+          <w:szCs w:val="22"/>
+        </w:rPr>
+        <w:t>7</w:t>
+      </w:r>
+      <w:r>
+        <w:rPr>
+          <w:sz w:val="22"/>
+          <w:szCs w:val="22"/>
+        </w:rPr>
+        <w:t>.</w:t>
+      </w:r>
+      <w:r>
+        <w:rPr>
+          <w:sz w:val="22"/>
+          <w:szCs w:val="22"/>
+        </w:rPr>
+        <w:t>1</w:t>
+      </w:r>
+      <w:r>
+        <w:rPr>
+          <w:sz w:val="22"/>
+          <w:szCs w:val="22"/>
+        </w:rPr>
+        <w:t xml:space="preserve">: </w:t>
+      </w:r>
+      <w:r>
+        <w:rPr>
+          <w:sz w:val="22"/>
+          <w:szCs w:val="22"/>
+        </w:rPr>
+        <w:t xml:space="preserve">Set up </w:t>
+      </w:r>
+      <w:r>
+        <w:rPr>
+          <w:sz w:val="22"/>
+          <w:szCs w:val="22"/>
+        </w:rPr>
+        <w:t>M</w:t>
+      </w:r>
+      <w:r>
+        <w:rPr>
+          <w:sz w:val="22"/>
+          <w:szCs w:val="22"/>
+        </w:rPr>
+        <w:t>embership activity diagram</w:t>
+      </w:r>
+    </w:p>
+    <w:p>
+      <w:pPr>
+        <w:tabs>
+          <w:tab w:val="left" w:pos="4191"/>
+        </w:tabs>
+        <w:jc w:val="center"/>
+        <w:rPr>
+          <w:sz w:val="22"/>
+          <w:szCs w:val="22"/>
+        </w:rPr>
+      </w:pPr>
+    </w:p>
+    <w:p>
+      <w:pPr>
+        <w:tabs>
+          <w:tab w:val="left" w:pos="4191"/>
+        </w:tabs>
+        <w:jc w:val="center"/>
+        <w:rPr>
+          <w:sz w:val="22"/>
+          <w:szCs w:val="22"/>
+        </w:rPr>
+      </w:pPr>
+      <w:r>
+        <w:rPr>
+          <w:sz w:val="22"/>
+          <w:szCs w:val="22"/>
+        </w:rPr>
+        <w:lastRenderedPageBreak/>
+        <w:drawing>
+          <wp:inline distT="0" distB="0" distL="0" distR="0" wp14:anchorId="300D1DDE" wp14:editId="023FA911">
+            <wp:extent cx="5308600" cy="6184900"/>
+            <wp:effectExtent l="0" t="0" r="0" b="0"/>
+            <wp:docPr id="8" name="Picture 8"/>
+            <wp:cNvGraphicFramePr>
+              <a:graphicFrameLocks xmlns:a="http://schemas.openxmlformats.org/drawingml/2006/main" noChangeAspect="1"/>
+            </wp:cNvGraphicFramePr>
+            <a:graphic xmlns:a="http://schemas.openxmlformats.org/drawingml/2006/main">
+              <a:graphicData uri="http://schemas.openxmlformats.org/drawingml/2006/picture">
+                <pic:pic xmlns:pic="http://schemas.openxmlformats.org/drawingml/2006/picture">
+                  <pic:nvPicPr>
+                    <pic:cNvPr id="1" name=""/>
+                    <pic:cNvPicPr/>
+                  </pic:nvPicPr>
+                  <pic:blipFill>
+                    <a:blip r:embed="rId14"/>
+                    <a:stretch>
+                      <a:fillRect/>
+                    </a:stretch>
+                  </pic:blipFill>
+                  <pic:spPr>
+                    <a:xfrm>
+                      <a:off x="0" y="0"/>
+                      <a:ext cx="5308600" cy="6184900"/>
+                    </a:xfrm>
+                    <a:prstGeom prst="rect">
+                      <a:avLst/>
+                    </a:prstGeom>
+                  </pic:spPr>
+                </pic:pic>
+              </a:graphicData>
+            </a:graphic>
+          </wp:inline>
+        </w:drawing>
+      </w:r>
+    </w:p>
+    <w:p>
+      <w:pPr>
+        <w:tabs>
+          <w:tab w:val="left" w:pos="4191"/>
+        </w:tabs>
+        <w:jc w:val="center"/>
+        <w:rPr>
+          <w:sz w:val="22"/>
+          <w:szCs w:val="22"/>
+        </w:rPr>
+      </w:pPr>
+      <w:r>
+        <w:rPr>
+          <w:sz w:val="22"/>
+          <w:szCs w:val="22"/>
+        </w:rPr>
+        <w:t xml:space="preserve">Figure </w:t>
+      </w:r>
+      <w:r>
+        <w:rPr>
+          <w:sz w:val="22"/>
+          <w:szCs w:val="22"/>
+        </w:rPr>
+        <w:t>7</w:t>
+      </w:r>
+      <w:r>
+        <w:rPr>
+          <w:sz w:val="22"/>
+          <w:szCs w:val="22"/>
+        </w:rPr>
+        <w:t>.</w:t>
+      </w:r>
+      <w:r>
+        <w:rPr>
+          <w:sz w:val="22"/>
+          <w:szCs w:val="22"/>
+        </w:rPr>
+        <w:t>2</w:t>
+      </w:r>
+      <w:r>
+        <w:rPr>
+          <w:sz w:val="22"/>
+          <w:szCs w:val="22"/>
+        </w:rPr>
+        <w:t xml:space="preserve">: </w:t>
+      </w:r>
+      <w:r>
+        <w:rPr>
+          <w:sz w:val="22"/>
+          <w:szCs w:val="22"/>
+        </w:rPr>
+        <w:t>Update M</w:t>
+      </w:r>
+      <w:r>
+        <w:rPr>
+          <w:sz w:val="22"/>
+          <w:szCs w:val="22"/>
+        </w:rPr>
+        <w:t>embership activity diagram</w:t>
+      </w:r>
+    </w:p>
+    <w:p>
+      <w:pPr>
+        <w:tabs>
+          <w:tab w:val="left" w:pos="4191"/>
+        </w:tabs>
+        <w:jc w:val="center"/>
+        <w:rPr>
+          <w:sz w:val="22"/>
+          <w:szCs w:val="22"/>
+        </w:rPr>
+      </w:pPr>
+    </w:p>
+    <w:p>
+      <w:pPr>
+        <w:tabs>
+          <w:tab w:val="left" w:pos="4191"/>
+        </w:tabs>
+        <w:jc w:val="center"/>
+        <w:rPr>
+          <w:sz w:val="22"/>
+          <w:szCs w:val="22"/>
+        </w:rPr>
+      </w:pPr>
+      <w:r>
+        <w:rPr>
+          <w:sz w:val="22"/>
+          <w:szCs w:val="22"/>
+        </w:rPr>
+        <w:lastRenderedPageBreak/>
+        <w:drawing>
+          <wp:inline distT="0" distB="0" distL="0" distR="0" wp14:anchorId="4041A0D5" wp14:editId="30C3D662">
+            <wp:extent cx="4597400" cy="6197600"/>
+            <wp:effectExtent l="0" t="0" r="0" b="0"/>
+            <wp:docPr id="9" name="Picture 9" descr="Diagram&#10;&#10;Description automatically generated"/>
+            <wp:cNvGraphicFramePr>
+              <a:graphicFrameLocks xmlns:a="http://schemas.openxmlformats.org/drawingml/2006/main" noChangeAspect="1"/>
+            </wp:cNvGraphicFramePr>
+            <a:graphic xmlns:a="http://schemas.openxmlformats.org/drawingml/2006/main">
+              <a:graphicData uri="http://schemas.openxmlformats.org/drawingml/2006/picture">
+                <pic:pic xmlns:pic="http://schemas.openxmlformats.org/drawingml/2006/picture">
+                  <pic:nvPicPr>
+                    <pic:cNvPr id="9" name="Picture 9" descr="Diagram&#10;&#10;Description automatically generated"/>
+                    <pic:cNvPicPr/>
+                  </pic:nvPicPr>
+                  <pic:blipFill>
+                    <a:blip r:embed="rId15"/>
+                    <a:stretch>
+                      <a:fillRect/>
+                    </a:stretch>
+                  </pic:blipFill>
+                  <pic:spPr>
+                    <a:xfrm>
+                      <a:off x="0" y="0"/>
+                      <a:ext cx="4597400" cy="6197600"/>
+                    </a:xfrm>
+                    <a:prstGeom prst="rect">
+                      <a:avLst/>
+                    </a:prstGeom>
+                  </pic:spPr>
+                </pic:pic>
+              </a:graphicData>
+            </a:graphic>
+          </wp:inline>
+        </w:drawing>
+      </w:r>
+    </w:p>
+    <w:p>
+      <w:pPr>
+        <w:tabs>
+          <w:tab w:val="left" w:pos="4191"/>
+        </w:tabs>
+        <w:jc w:val="center"/>
+        <w:rPr>
+          <w:sz w:val="22"/>
+          <w:szCs w:val="22"/>
+        </w:rPr>
+      </w:pPr>
+      <w:r>
+        <w:rPr>
+          <w:sz w:val="22"/>
+          <w:szCs w:val="22"/>
+        </w:rPr>
+        <w:t xml:space="preserve">Figure </w:t>
+      </w:r>
+      <w:r>
+        <w:rPr>
+          <w:sz w:val="22"/>
+          <w:szCs w:val="22"/>
+        </w:rPr>
+        <w:t>7</w:t>
+      </w:r>
+      <w:r>
+        <w:rPr>
+          <w:sz w:val="22"/>
+          <w:szCs w:val="22"/>
+        </w:rPr>
+        <w:t>.</w:t>
+      </w:r>
+      <w:r>
+        <w:rPr>
+          <w:sz w:val="22"/>
+          <w:szCs w:val="22"/>
+        </w:rPr>
+        <w:t>3</w:t>
+      </w:r>
+      <w:r>
+        <w:rPr>
+          <w:sz w:val="22"/>
+          <w:szCs w:val="22"/>
+        </w:rPr>
+        <w:t xml:space="preserve">: </w:t>
+      </w:r>
+      <w:r>
+        <w:rPr>
+          <w:sz w:val="22"/>
+          <w:szCs w:val="22"/>
+        </w:rPr>
+        <w:t xml:space="preserve">Register </w:t>
+      </w:r>
+      <w:r>
+        <w:rPr>
+          <w:sz w:val="22"/>
+          <w:szCs w:val="22"/>
+        </w:rPr>
+        <w:t>Membership activity diagram</w:t>
+      </w:r>
+    </w:p>
+    <w:p>
+      <w:pPr>
+        <w:tabs>
+          <w:tab w:val="left" w:pos="4191"/>
+        </w:tabs>
+        <w:jc w:val="center"/>
+        <w:rPr>
+          <w:sz w:val="22"/>
+          <w:szCs w:val="22"/>
+        </w:rPr>
+      </w:pPr>
+    </w:p>
+    <w:p>
+      <w:pPr>
+        <w:tabs>
+          <w:tab w:val="left" w:pos="4191"/>
+        </w:tabs>
+        <w:jc w:val="center"/>
+        <w:rPr>
+          <w:sz w:val="22"/>
+          <w:szCs w:val="22"/>
+        </w:rPr>
+      </w:pPr>
+      <w:r>
+        <w:rPr>
+          <w:sz w:val="22"/>
+          <w:szCs w:val="22"/>
+        </w:rPr>
+        <w:lastRenderedPageBreak/>
+        <w:drawing>
+          <wp:inline distT="0" distB="0" distL="0" distR="0" wp14:anchorId="1F199F98" wp14:editId="350C4EA1">
+            <wp:extent cx="4406900" cy="6210300"/>
+            <wp:effectExtent l="0" t="0" r="0" b="0"/>
+            <wp:docPr id="10" name="Picture 10" descr="Diagram, schematic&#10;&#10;Description automatically generated"/>
+            <wp:cNvGraphicFramePr>
+              <a:graphicFrameLocks xmlns:a="http://schemas.openxmlformats.org/drawingml/2006/main" noChangeAspect="1"/>
+            </wp:cNvGraphicFramePr>
+            <a:graphic xmlns:a="http://schemas.openxmlformats.org/drawingml/2006/main">
+              <a:graphicData uri="http://schemas.openxmlformats.org/drawingml/2006/picture">
+                <pic:pic xmlns:pic="http://schemas.openxmlformats.org/drawingml/2006/picture">
+                  <pic:nvPicPr>
+                    <pic:cNvPr id="10" name="Picture 10" descr="Diagram, schematic&#10;&#10;Description automatically generated"/>
+                    <pic:cNvPicPr/>
+                  </pic:nvPicPr>
+                  <pic:blipFill>
+                    <a:blip r:embed="rId16"/>
+                    <a:stretch>
+                      <a:fillRect/>
+                    </a:stretch>
+                  </pic:blipFill>
+                  <pic:spPr>
+                    <a:xfrm>
+                      <a:off x="0" y="0"/>
+                      <a:ext cx="4406900" cy="6210300"/>
+                    </a:xfrm>
+                    <a:prstGeom prst="rect">
+                      <a:avLst/>
+                    </a:prstGeom>
+                  </pic:spPr>
+                </pic:pic>
+              </a:graphicData>
+            </a:graphic>
+          </wp:inline>
+        </w:drawing>
+      </w:r>
+    </w:p>
+    <w:p>
+      <w:pPr>
+        <w:tabs>
+          <w:tab w:val="left" w:pos="4191"/>
+        </w:tabs>
+        <w:jc w:val="center"/>
+        <w:rPr>
+          <w:sz w:val="22"/>
+          <w:szCs w:val="22"/>
+        </w:rPr>
+      </w:pPr>
+      <w:r>
+        <w:rPr>
+          <w:sz w:val="22"/>
+          <w:szCs w:val="22"/>
+        </w:rPr>
+        <w:t xml:space="preserve">Figure </w:t>
+      </w:r>
+      <w:r>
+        <w:rPr>
+          <w:sz w:val="22"/>
+          <w:szCs w:val="22"/>
+        </w:rPr>
+        <w:t>7</w:t>
+      </w:r>
+      <w:r>
+        <w:rPr>
+          <w:sz w:val="22"/>
+          <w:szCs w:val="22"/>
+        </w:rPr>
+        <w:t>.</w:t>
+      </w:r>
+      <w:r>
+        <w:rPr>
+          <w:sz w:val="22"/>
+          <w:szCs w:val="22"/>
+        </w:rPr>
+        <w:t>4</w:t>
+      </w:r>
+      <w:r>
+        <w:rPr>
+          <w:sz w:val="22"/>
+          <w:szCs w:val="22"/>
+        </w:rPr>
+        <w:t xml:space="preserve">: </w:t>
+      </w:r>
+      <w:r>
+        <w:rPr>
+          <w:sz w:val="22"/>
+          <w:szCs w:val="22"/>
+        </w:rPr>
+        <w:t xml:space="preserve">Update </w:t>
+      </w:r>
+      <w:r>
+        <w:rPr>
+          <w:sz w:val="22"/>
+          <w:szCs w:val="22"/>
+        </w:rPr>
+        <w:t>Membership</w:t>
+      </w:r>
+      <w:r>
+        <w:rPr>
+          <w:sz w:val="22"/>
+          <w:szCs w:val="22"/>
+        </w:rPr>
+        <w:t xml:space="preserve"> plan</w:t>
+      </w:r>
+      <w:r>
+        <w:rPr>
+          <w:sz w:val="22"/>
+          <w:szCs w:val="22"/>
+        </w:rPr>
+        <w:t xml:space="preserve"> activity diagram</w:t>
+      </w:r>
+    </w:p>
+    <w:p>
+      <w:pPr>
+        <w:tabs>
+          <w:tab w:val="left" w:pos="4191"/>
+        </w:tabs>
+        <w:jc w:val="center"/>
+        <w:rPr>
+          <w:sz w:val="22"/>
+          <w:szCs w:val="22"/>
+        </w:rPr>
+      </w:pPr>
+    </w:p>
+    <w:p>
+      <w:pPr>
+        <w:tabs>
+          <w:tab w:val="left" w:pos="4191"/>
+        </w:tabs>
+        <w:jc w:val="center"/>
+        <w:rPr>
+          <w:sz w:val="22"/>
+          <w:szCs w:val="22"/>
+        </w:rPr>
+      </w:pPr>
+      <w:r>
+        <w:rPr>
+          <w:sz w:val="22"/>
+          <w:szCs w:val="22"/>
+        </w:rPr>
+        <w:lastRenderedPageBreak/>
+        <w:drawing>
+          <wp:inline distT="0" distB="0" distL="0" distR="0" wp14:anchorId="76AE1EAA" wp14:editId="10DB4C08">
+            <wp:extent cx="4419600" cy="5054600"/>
+            <wp:effectExtent l="0" t="0" r="0" b="0"/>
+            <wp:docPr id="11" name="Picture 11" descr="Diagram, schematic&#10;&#10;Description automatically generated"/>
+            <wp:cNvGraphicFramePr>
+              <a:graphicFrameLocks xmlns:a="http://schemas.openxmlformats.org/drawingml/2006/main" noChangeAspect="1"/>
+            </wp:cNvGraphicFramePr>
+            <a:graphic xmlns:a="http://schemas.openxmlformats.org/drawingml/2006/main">
+              <a:graphicData uri="http://schemas.openxmlformats.org/drawingml/2006/picture">
+                <pic:pic xmlns:pic="http://schemas.openxmlformats.org/drawingml/2006/picture">
+                  <pic:nvPicPr>
+                    <pic:cNvPr id="11" name="Picture 11" descr="Diagram, schematic&#10;&#10;Description automatically generated"/>
+                    <pic:cNvPicPr/>
+                  </pic:nvPicPr>
+                  <pic:blipFill>
+                    <a:blip r:embed="rId17"/>
+                    <a:stretch>
+                      <a:fillRect/>
+                    </a:stretch>
+                  </pic:blipFill>
+                  <pic:spPr>
+                    <a:xfrm>
+                      <a:off x="0" y="0"/>
+                      <a:ext cx="4419600" cy="5054600"/>
+                    </a:xfrm>
+                    <a:prstGeom prst="rect">
+                      <a:avLst/>
+                    </a:prstGeom>
+                  </pic:spPr>
+                </pic:pic>
+              </a:graphicData>
+            </a:graphic>
+          </wp:inline>
+        </w:drawing>
+      </w:r>
+    </w:p>
+    <w:p>
+      <w:pPr>
+        <w:tabs>
+          <w:tab w:val="left" w:pos="4191"/>
+        </w:tabs>
+        <w:jc w:val="center"/>
+        <w:rPr>
+          <w:sz w:val="22"/>
+          <w:szCs w:val="22"/>
+        </w:rPr>
+      </w:pPr>
+      <w:r>
+        <w:rPr>
+          <w:sz w:val="22"/>
+          <w:szCs w:val="22"/>
+        </w:rPr>
+        <w:t xml:space="preserve">Figure </w:t>
+      </w:r>
+      <w:r>
+        <w:rPr>
+          <w:sz w:val="22"/>
+          <w:szCs w:val="22"/>
+        </w:rPr>
+        <w:t>7</w:t>
+      </w:r>
+      <w:r>
+        <w:rPr>
+          <w:sz w:val="22"/>
+          <w:szCs w:val="22"/>
+        </w:rPr>
+        <w:t>.</w:t>
+      </w:r>
+      <w:r>
+        <w:rPr>
+          <w:sz w:val="22"/>
+          <w:szCs w:val="22"/>
+        </w:rPr>
+        <w:t>5</w:t>
+      </w:r>
+      <w:r>
+        <w:rPr>
+          <w:sz w:val="22"/>
+          <w:szCs w:val="22"/>
+        </w:rPr>
+        <w:t xml:space="preserve">: </w:t>
+      </w:r>
+      <w:r>
+        <w:rPr>
+          <w:sz w:val="22"/>
+          <w:szCs w:val="22"/>
+        </w:rPr>
+        <w:t xml:space="preserve">Cancel </w:t>
+      </w:r>
+      <w:r>
+        <w:rPr>
+          <w:sz w:val="22"/>
+          <w:szCs w:val="22"/>
+        </w:rPr>
+        <w:t>Membership activity diagram</w:t>
+      </w:r>
+    </w:p>
+    <w:p>
+      <w:pPr>
+        <w:tabs>
+          <w:tab w:val="left" w:pos="4191"/>
+        </w:tabs>
+        <w:rPr>
+          <w:sz w:val="22"/>
+          <w:szCs w:val="22"/>
+        </w:rPr>
+      </w:pPr>
+    </w:p>
+    <w:p>
+      <w:pPr>
+        <w:tabs>
+          <w:tab w:val="left" w:pos="4191"/>
+        </w:tabs>
+        <w:rPr>
+          <w:sz w:val="22"/>
+          <w:szCs w:val="22"/>
+        </w:rPr>
+      </w:pPr>
+    </w:p>
+    <w:p>
+      <w:pPr>
+        <w:rPr>
+          <w:b/>
+          <w:bCs/>
+          <w:sz w:val="28"/>
+          <w:szCs w:val="28"/>
+        </w:rPr>
+      </w:pPr>
+      <w:r>
+        <w:rPr>
+          <w:b/>
+          <w:bCs/>
+          <w:sz w:val="28"/>
+          <w:szCs w:val="28"/>
+        </w:rPr>
+        <w:t>6.2.</w:t>
+      </w:r>
+      <w:r>
+        <w:rPr>
+          <w:b/>
+          <w:bCs/>
+          <w:sz w:val="28"/>
+          <w:szCs w:val="28"/>
+        </w:rPr>
+        <w:t>7</w:t>
+      </w:r>
+      <w:r>
+        <w:rPr>
+          <w:b/>
+          <w:bCs/>
+          <w:sz w:val="28"/>
+          <w:szCs w:val="28"/>
+        </w:rPr>
+        <w:t xml:space="preserve"> </w:t>
+      </w:r>
+      <w:r>
+        <w:rPr>
+          <w:b/>
+          <w:bCs/>
+          <w:sz w:val="28"/>
+          <w:szCs w:val="28"/>
+        </w:rPr>
+        <w:t>Community</w:t>
+      </w:r>
+      <w:r>
+        <w:rPr>
+          <w:b/>
+          <w:bCs/>
+          <w:sz w:val="28"/>
+          <w:szCs w:val="28"/>
+        </w:rPr>
+        <w:t xml:space="preserve"> AD</w:t>
+      </w:r>
+    </w:p>
+    <w:p>
+      <w:pPr>
+        <w:tabs>
+          <w:tab w:val="left" w:pos="4191"/>
+        </w:tabs>
+        <w:jc w:val="center"/>
+        <w:rPr>
+          <w:sz w:val="22"/>
+          <w:szCs w:val="22"/>
+        </w:rPr>
+      </w:pPr>
+      <w:r>
+        <w:rPr>
+          <w:sz w:val="22"/>
+          <w:szCs w:val="22"/>
+        </w:rPr>
+        <w:lastRenderedPageBreak/>
+        <w:drawing>
+          <wp:inline distT="0" distB="0" distL="0" distR="0" wp14:anchorId="420894D6" wp14:editId="5E42AF21">
+            <wp:extent cx="3581400" cy="5410200"/>
+            <wp:effectExtent l="0" t="0" r="0" b="0"/>
+            <wp:docPr id="12" name="Picture 12" descr="Diagram&#10;&#10;Description automatically generated"/>
+            <wp:cNvGraphicFramePr>
+              <a:graphicFrameLocks xmlns:a="http://schemas.openxmlformats.org/drawingml/2006/main" noChangeAspect="1"/>
+            </wp:cNvGraphicFramePr>
+            <a:graphic xmlns:a="http://schemas.openxmlformats.org/drawingml/2006/main">
+              <a:graphicData uri="http://schemas.openxmlformats.org/drawingml/2006/picture">
+                <pic:pic xmlns:pic="http://schemas.openxmlformats.org/drawingml/2006/picture">
+                  <pic:nvPicPr>
+                    <pic:cNvPr id="12" name="Picture 12" descr="Diagram&#10;&#10;Description automatically generated"/>
+                    <pic:cNvPicPr/>
+                  </pic:nvPicPr>
+                  <pic:blipFill>
+                    <a:blip r:embed="rId18"/>
+                    <a:stretch>
+                      <a:fillRect/>
+                    </a:stretch>
+                  </pic:blipFill>
+                  <pic:spPr>
+                    <a:xfrm>
+                      <a:off x="0" y="0"/>
+                      <a:ext cx="3581400" cy="5410200"/>
+                    </a:xfrm>
+                    <a:prstGeom prst="rect">
+                      <a:avLst/>
+                    </a:prstGeom>
+                  </pic:spPr>
+                </pic:pic>
+              </a:graphicData>
+            </a:graphic>
+          </wp:inline>
+        </w:drawing>
+      </w:r>
+    </w:p>
+    <w:p>
+      <w:pPr>
+        <w:tabs>
+          <w:tab w:val="left" w:pos="4191"/>
+        </w:tabs>
+        <w:jc w:val="center"/>
+        <w:rPr>
+          <w:sz w:val="22"/>
+          <w:szCs w:val="22"/>
+        </w:rPr>
+      </w:pPr>
+      <w:r>
+        <w:rPr>
+          <w:sz w:val="22"/>
+          <w:szCs w:val="22"/>
+        </w:rPr>
+        <w:t xml:space="preserve">Figure </w:t>
+      </w:r>
+      <w:r>
+        <w:rPr>
+          <w:sz w:val="22"/>
+          <w:szCs w:val="22"/>
+        </w:rPr>
+        <w:t>8</w:t>
+      </w:r>
+      <w:r>
+        <w:rPr>
+          <w:sz w:val="22"/>
+          <w:szCs w:val="22"/>
+        </w:rPr>
+        <w:t>.</w:t>
+      </w:r>
+      <w:r>
+        <w:rPr>
+          <w:sz w:val="22"/>
+          <w:szCs w:val="22"/>
+        </w:rPr>
+        <w:t>1</w:t>
+      </w:r>
+      <w:r>
+        <w:rPr>
+          <w:sz w:val="22"/>
+          <w:szCs w:val="22"/>
+        </w:rPr>
+        <w:t xml:space="preserve">: </w:t>
+      </w:r>
+      <w:r>
+        <w:rPr>
+          <w:sz w:val="22"/>
+          <w:szCs w:val="22"/>
+        </w:rPr>
+        <w:t>Create post</w:t>
+      </w:r>
+      <w:r>
+        <w:rPr>
+          <w:sz w:val="22"/>
+          <w:szCs w:val="22"/>
+        </w:rPr>
+        <w:t xml:space="preserve"> activity diagram</w:t>
+      </w:r>
+    </w:p>
+    <w:p>
+      <w:pPr>
+        <w:tabs>
+          <w:tab w:val="left" w:pos="4191"/>
+        </w:tabs>
+        <w:jc w:val="center"/>
+        <w:rPr>
+          <w:sz w:val="22"/>
+          <w:szCs w:val="22"/>
+        </w:rPr>
+      </w:pPr>
+    </w:p>
+    <w:p>
+      <w:pPr>
+        <w:tabs>
+          <w:tab w:val="left" w:pos="4191"/>
+        </w:tabs>
+        <w:jc w:val="center"/>
+        <w:rPr>
+          <w:sz w:val="22"/>
+          <w:szCs w:val="22"/>
+        </w:rPr>
+      </w:pPr>
+      <w:r>
+        <w:rPr>
+          <w:sz w:val="22"/>
+          <w:szCs w:val="22"/>
+        </w:rPr>
+        <w:lastRenderedPageBreak/>
+        <w:drawing>
+          <wp:inline distT="0" distB="0" distL="0" distR="0" wp14:anchorId="2AEBA7EA" wp14:editId="2D958AFC">
+            <wp:extent cx="4432300" cy="6235700"/>
+            <wp:effectExtent l="0" t="0" r="0" b="0"/>
+            <wp:docPr id="13" name="Picture 13" descr="Diagram, schematic&#10;&#10;Description automatically generated"/>
+            <wp:cNvGraphicFramePr>
+              <a:graphicFrameLocks xmlns:a="http://schemas.openxmlformats.org/drawingml/2006/main" noChangeAspect="1"/>
+            </wp:cNvGraphicFramePr>
+            <a:graphic xmlns:a="http://schemas.openxmlformats.org/drawingml/2006/main">
+              <a:graphicData uri="http://schemas.openxmlformats.org/drawingml/2006/picture">
+                <pic:pic xmlns:pic="http://schemas.openxmlformats.org/drawingml/2006/picture">
+                  <pic:nvPicPr>
+                    <pic:cNvPr id="13" name="Picture 13" descr="Diagram, schematic&#10;&#10;Description automatically generated"/>
+                    <pic:cNvPicPr/>
+                  </pic:nvPicPr>
+                  <pic:blipFill>
+                    <a:blip r:embed="rId19"/>
+                    <a:stretch>
+                      <a:fillRect/>
+                    </a:stretch>
+                  </pic:blipFill>
+                  <pic:spPr>
+                    <a:xfrm>
+                      <a:off x="0" y="0"/>
+                      <a:ext cx="4432300" cy="6235700"/>
+                    </a:xfrm>
+                    <a:prstGeom prst="rect">
+                      <a:avLst/>
+                    </a:prstGeom>
+                  </pic:spPr>
+                </pic:pic>
+              </a:graphicData>
+            </a:graphic>
+          </wp:inline>
+        </w:drawing>
+      </w:r>
+    </w:p>
+    <w:p>
+      <w:pPr>
+        <w:tabs>
+          <w:tab w:val="left" w:pos="4191"/>
+        </w:tabs>
+        <w:jc w:val="center"/>
+        <w:rPr>
+          <w:sz w:val="22"/>
+          <w:szCs w:val="22"/>
+        </w:rPr>
+      </w:pPr>
+      <w:r>
+        <w:rPr>
+          <w:sz w:val="22"/>
+          <w:szCs w:val="22"/>
+        </w:rPr>
+        <w:t xml:space="preserve">Figure </w:t>
+      </w:r>
+      <w:r>
+        <w:rPr>
+          <w:sz w:val="22"/>
+          <w:szCs w:val="22"/>
+        </w:rPr>
+        <w:t>8</w:t>
+      </w:r>
+      <w:r>
+        <w:rPr>
+          <w:sz w:val="22"/>
+          <w:szCs w:val="22"/>
+        </w:rPr>
+        <w:t>.</w:t>
+      </w:r>
+      <w:r>
+        <w:rPr>
+          <w:sz w:val="22"/>
+          <w:szCs w:val="22"/>
+        </w:rPr>
+        <w:t>2</w:t>
+      </w:r>
+      <w:r>
+        <w:rPr>
+          <w:sz w:val="22"/>
+          <w:szCs w:val="22"/>
+        </w:rPr>
+        <w:t xml:space="preserve">: </w:t>
+      </w:r>
+      <w:r>
+        <w:rPr>
+          <w:sz w:val="22"/>
+          <w:szCs w:val="22"/>
+        </w:rPr>
+        <w:t xml:space="preserve">Edit </w:t>
+      </w:r>
+      <w:r>
+        <w:rPr>
+          <w:sz w:val="22"/>
+          <w:szCs w:val="22"/>
+        </w:rPr>
+        <w:t>post activity diagram</w:t>
+      </w:r>
+    </w:p>
+    <w:p>
+      <w:pPr>
+        <w:tabs>
+          <w:tab w:val="left" w:pos="4191"/>
+        </w:tabs>
+        <w:jc w:val="center"/>
+        <w:rPr>
+          <w:sz w:val="22"/>
+          <w:szCs w:val="22"/>
+        </w:rPr>
+      </w:pPr>
+    </w:p>
+    <w:p>
+      <w:pPr>
+        <w:tabs>
+          <w:tab w:val="left" w:pos="4191"/>
+        </w:tabs>
+        <w:jc w:val="center"/>
+        <w:rPr>
+          <w:sz w:val="22"/>
+          <w:szCs w:val="22"/>
+        </w:rPr>
+      </w:pPr>
+      <w:r>
+        <w:rPr>
+          <w:sz w:val="22"/>
+          <w:szCs w:val="22"/>
+        </w:rPr>
+        <w:lastRenderedPageBreak/>
+        <w:drawing>
+          <wp:inline distT="0" distB="0" distL="0" distR="0" wp14:anchorId="6FFD51F3" wp14:editId="643DB7B5">
+            <wp:extent cx="4813300" cy="6070600"/>
+            <wp:effectExtent l="0" t="0" r="0" b="0"/>
+            <wp:docPr id="14" name="Picture 14" descr="Diagram&#10;&#10;Description automatically generated"/>
+            <wp:cNvGraphicFramePr>
+              <a:graphicFrameLocks xmlns:a="http://schemas.openxmlformats.org/drawingml/2006/main" noChangeAspect="1"/>
+            </wp:cNvGraphicFramePr>
+            <a:graphic xmlns:a="http://schemas.openxmlformats.org/drawingml/2006/main">
+              <a:graphicData uri="http://schemas.openxmlformats.org/drawingml/2006/picture">
+                <pic:pic xmlns:pic="http://schemas.openxmlformats.org/drawingml/2006/picture">
+                  <pic:nvPicPr>
+                    <pic:cNvPr id="14" name="Picture 14" descr="Diagram&#10;&#10;Description automatically generated"/>
+                    <pic:cNvPicPr/>
+                  </pic:nvPicPr>
+                  <pic:blipFill>
+                    <a:blip r:embed="rId20"/>
+                    <a:stretch>
+                      <a:fillRect/>
+                    </a:stretch>
+                  </pic:blipFill>
+                  <pic:spPr>
+                    <a:xfrm>
+                      <a:off x="0" y="0"/>
+                      <a:ext cx="4813300" cy="6070600"/>
+                    </a:xfrm>
+                    <a:prstGeom prst="rect">
+                      <a:avLst/>
+                    </a:prstGeom>
+                  </pic:spPr>
+                </pic:pic>
+              </a:graphicData>
+            </a:graphic>
+          </wp:inline>
+        </w:drawing>
+      </w:r>
+    </w:p>
+    <w:p>
+      <w:pPr>
+        <w:tabs>
+          <w:tab w:val="left" w:pos="4191"/>
+        </w:tabs>
+        <w:jc w:val="center"/>
+        <w:rPr>
+          <w:sz w:val="22"/>
+          <w:szCs w:val="22"/>
+        </w:rPr>
+      </w:pPr>
+      <w:r>
+        <w:rPr>
+          <w:sz w:val="22"/>
+          <w:szCs w:val="22"/>
+        </w:rPr>
+        <w:t xml:space="preserve">Figure </w:t>
+      </w:r>
+      <w:r>
+        <w:rPr>
+          <w:sz w:val="22"/>
+          <w:szCs w:val="22"/>
+        </w:rPr>
+        <w:t>8</w:t>
+      </w:r>
+      <w:r>
+        <w:rPr>
+          <w:sz w:val="22"/>
+          <w:szCs w:val="22"/>
+        </w:rPr>
+        <w:t>.</w:t>
+      </w:r>
+      <w:r>
+        <w:rPr>
+          <w:sz w:val="22"/>
+          <w:szCs w:val="22"/>
+        </w:rPr>
+        <w:t>3</w:t>
+      </w:r>
+      <w:r>
+        <w:rPr>
+          <w:sz w:val="22"/>
+          <w:szCs w:val="22"/>
+        </w:rPr>
+        <w:t xml:space="preserve">: </w:t>
+      </w:r>
+      <w:r>
+        <w:rPr>
+          <w:sz w:val="22"/>
+          <w:szCs w:val="22"/>
+        </w:rPr>
+        <w:t xml:space="preserve">Delete </w:t>
+      </w:r>
+      <w:r>
+        <w:rPr>
+          <w:sz w:val="22"/>
+          <w:szCs w:val="22"/>
+        </w:rPr>
+        <w:t>post activity diagram</w:t>
+      </w:r>
+    </w:p>
+    <w:p>
+      <w:pPr>
+        <w:tabs>
+          <w:tab w:val="left" w:pos="4191"/>
+        </w:tabs>
+        <w:jc w:val="center"/>
+        <w:rPr>
+          <w:sz w:val="22"/>
+          <w:szCs w:val="22"/>
+        </w:rPr>
+      </w:pPr>
+    </w:p>
+    <w:p>
+      <w:pPr>
+        <w:tabs>
+          <w:tab w:val="left" w:pos="4191"/>
+        </w:tabs>
+        <w:jc w:val="center"/>
+        <w:rPr>
+          <w:sz w:val="22"/>
+          <w:szCs w:val="22"/>
+        </w:rPr>
+      </w:pPr>
+      <w:r>
+        <w:rPr>
+          <w:sz w:val="22"/>
+          <w:szCs w:val="22"/>
+        </w:rPr>
+        <w:lastRenderedPageBreak/>
+        <w:drawing>
+          <wp:inline distT="0" distB="0" distL="0" distR="0" wp14:anchorId="039E114D" wp14:editId="620A5F0F">
+            <wp:extent cx="3898900" cy="6070600"/>
+            <wp:effectExtent l="0" t="0" r="0" b="0"/>
+            <wp:docPr id="15" name="Picture 15" descr="Diagram&#10;&#10;Description automatically generated"/>
+            <wp:cNvGraphicFramePr>
+              <a:graphicFrameLocks xmlns:a="http://schemas.openxmlformats.org/drawingml/2006/main" noChangeAspect="1"/>
+            </wp:cNvGraphicFramePr>
+            <a:graphic xmlns:a="http://schemas.openxmlformats.org/drawingml/2006/main">
+              <a:graphicData uri="http://schemas.openxmlformats.org/drawingml/2006/picture">
+                <pic:pic xmlns:pic="http://schemas.openxmlformats.org/drawingml/2006/picture">
+                  <pic:nvPicPr>
+                    <pic:cNvPr id="15" name="Picture 15" descr="Diagram&#10;&#10;Description automatically generated"/>
+                    <pic:cNvPicPr/>
+                  </pic:nvPicPr>
+                  <pic:blipFill>
+                    <a:blip r:embed="rId21"/>
+                    <a:stretch>
+                      <a:fillRect/>
+                    </a:stretch>
+                  </pic:blipFill>
+                  <pic:spPr>
+                    <a:xfrm>
+                      <a:off x="0" y="0"/>
+                      <a:ext cx="3898900" cy="6070600"/>
+                    </a:xfrm>
+                    <a:prstGeom prst="rect">
+                      <a:avLst/>
+                    </a:prstGeom>
+                  </pic:spPr>
+                </pic:pic>
+              </a:graphicData>
+            </a:graphic>
+          </wp:inline>
+        </w:drawing>
+      </w:r>
+    </w:p>
+    <w:p>
+      <w:pPr>
+        <w:tabs>
+          <w:tab w:val="left" w:pos="4191"/>
+        </w:tabs>
+        <w:jc w:val="center"/>
+        <w:rPr>
+          <w:sz w:val="22"/>
+          <w:szCs w:val="22"/>
+        </w:rPr>
+      </w:pPr>
+      <w:r>
+        <w:rPr>
+          <w:sz w:val="22"/>
+          <w:szCs w:val="22"/>
+        </w:rPr>
+        <w:t xml:space="preserve">Figure </w:t>
+      </w:r>
+      <w:r>
+        <w:rPr>
+          <w:sz w:val="22"/>
+          <w:szCs w:val="22"/>
+        </w:rPr>
+        <w:t>8</w:t>
+      </w:r>
+      <w:r>
+        <w:rPr>
+          <w:sz w:val="22"/>
+          <w:szCs w:val="22"/>
+        </w:rPr>
+        <w:t>.</w:t>
+      </w:r>
+      <w:r>
+        <w:rPr>
+          <w:sz w:val="22"/>
+          <w:szCs w:val="22"/>
+        </w:rPr>
+        <w:t>4</w:t>
+      </w:r>
+      <w:r>
+        <w:rPr>
+          <w:sz w:val="22"/>
+          <w:szCs w:val="22"/>
+        </w:rPr>
+        <w:t xml:space="preserve">: </w:t>
+      </w:r>
+      <w:r>
+        <w:rPr>
+          <w:sz w:val="22"/>
+          <w:szCs w:val="22"/>
+        </w:rPr>
+        <w:t xml:space="preserve">Comment on </w:t>
+      </w:r>
+      <w:r>
+        <w:rPr>
+          <w:sz w:val="22"/>
+          <w:szCs w:val="22"/>
+        </w:rPr>
+        <w:t>post activity diagram</w:t>
+      </w:r>
+    </w:p>
+    <w:p>
+      <w:pPr>
+        <w:tabs>
+          <w:tab w:val="left" w:pos="4191"/>
+        </w:tabs>
+        <w:jc w:val="center"/>
+        <w:rPr>
+          <w:sz w:val="22"/>
+          <w:szCs w:val="22"/>
+        </w:rPr>
+      </w:pPr>
+    </w:p>
+    <w:p>
+      <w:pPr>
+        <w:tabs>
+          <w:tab w:val="left" w:pos="4191"/>
+        </w:tabs>
+        <w:jc w:val="center"/>
+        <w:rPr>
+          <w:sz w:val="22"/>
+          <w:szCs w:val="22"/>
+        </w:rPr>
+      </w:pPr>
+      <w:r>
+        <w:rPr>
+          <w:sz w:val="22"/>
+          <w:szCs w:val="22"/>
+        </w:rPr>
+        <w:lastRenderedPageBreak/>
+        <w:drawing>
+          <wp:inline distT="0" distB="0" distL="0" distR="0" wp14:anchorId="18BF4413" wp14:editId="319048A2">
+            <wp:extent cx="4584700" cy="6324600"/>
+            <wp:effectExtent l="0" t="0" r="0" b="0"/>
+            <wp:docPr id="16" name="Picture 16" descr="Diagram, schematic&#10;&#10;Description automatically generated"/>
+            <wp:cNvGraphicFramePr>
+              <a:graphicFrameLocks xmlns:a="http://schemas.openxmlformats.org/drawingml/2006/main" noChangeAspect="1"/>
+            </wp:cNvGraphicFramePr>
+            <a:graphic xmlns:a="http://schemas.openxmlformats.org/drawingml/2006/main">
+              <a:graphicData uri="http://schemas.openxmlformats.org/drawingml/2006/picture">
+                <pic:pic xmlns:pic="http://schemas.openxmlformats.org/drawingml/2006/picture">
+                  <pic:nvPicPr>
+                    <pic:cNvPr id="16" name="Picture 16" descr="Diagram, schematic&#10;&#10;Description automatically generated"/>
+                    <pic:cNvPicPr/>
+                  </pic:nvPicPr>
+                  <pic:blipFill>
+                    <a:blip r:embed="rId22"/>
+                    <a:stretch>
+                      <a:fillRect/>
+                    </a:stretch>
+                  </pic:blipFill>
+                  <pic:spPr>
+                    <a:xfrm>
+                      <a:off x="0" y="0"/>
+                      <a:ext cx="4584700" cy="6324600"/>
+                    </a:xfrm>
+                    <a:prstGeom prst="rect">
+                      <a:avLst/>
+                    </a:prstGeom>
+                  </pic:spPr>
+                </pic:pic>
+              </a:graphicData>
+            </a:graphic>
+          </wp:inline>
+        </w:drawing>
+      </w:r>
+    </w:p>
+    <w:p>
+      <w:pPr>
+        <w:tabs>
+          <w:tab w:val="left" w:pos="4191"/>
+        </w:tabs>
+        <w:jc w:val="center"/>
+        <w:rPr>
+          <w:sz w:val="22"/>
+          <w:szCs w:val="22"/>
+        </w:rPr>
+      </w:pPr>
+      <w:r>
+        <w:rPr>
+          <w:sz w:val="22"/>
+          <w:szCs w:val="22"/>
+        </w:rPr>
+        <w:t xml:space="preserve">Figure </w:t>
+      </w:r>
+      <w:r>
+        <w:rPr>
+          <w:sz w:val="22"/>
+          <w:szCs w:val="22"/>
+        </w:rPr>
+        <w:t>8</w:t>
+      </w:r>
+      <w:r>
+        <w:rPr>
+          <w:sz w:val="22"/>
+          <w:szCs w:val="22"/>
+        </w:rPr>
+        <w:t>.</w:t>
+      </w:r>
+      <w:r>
+        <w:rPr>
+          <w:sz w:val="22"/>
+          <w:szCs w:val="22"/>
+        </w:rPr>
+        <w:t>5</w:t>
+      </w:r>
+      <w:r>
+        <w:rPr>
+          <w:sz w:val="22"/>
+          <w:szCs w:val="22"/>
+        </w:rPr>
+        <w:t xml:space="preserve">: </w:t>
+      </w:r>
+      <w:r>
+        <w:rPr>
+          <w:sz w:val="22"/>
+          <w:szCs w:val="22"/>
+        </w:rPr>
+        <w:t xml:space="preserve">Edit </w:t>
+      </w:r>
+      <w:r>
+        <w:rPr>
+          <w:sz w:val="22"/>
+          <w:szCs w:val="22"/>
+        </w:rPr>
+        <w:t>post</w:t>
+      </w:r>
+      <w:r>
+        <w:rPr>
+          <w:sz w:val="22"/>
+          <w:szCs w:val="22"/>
+        </w:rPr>
+        <w:t xml:space="preserve">’s comment </w:t>
+      </w:r>
+      <w:r>
+        <w:rPr>
+          <w:sz w:val="22"/>
+          <w:szCs w:val="22"/>
+        </w:rPr>
+        <w:t>activity diagram</w:t>
+      </w:r>
+    </w:p>
+    <w:p>
+      <w:pPr>
+        <w:tabs>
+          <w:tab w:val="left" w:pos="4191"/>
+        </w:tabs>
+        <w:jc w:val="center"/>
+        <w:rPr>
+          <w:sz w:val="22"/>
+          <w:szCs w:val="22"/>
+        </w:rPr>
+      </w:pPr>
+    </w:p>
+    <w:p>
+      <w:pPr>
+        <w:tabs>
+          <w:tab w:val="left" w:pos="4191"/>
+        </w:tabs>
+        <w:jc w:val="center"/>
+        <w:rPr>
+          <w:sz w:val="22"/>
+          <w:szCs w:val="22"/>
+        </w:rPr>
+      </w:pPr>
+      <w:r>
+        <w:rPr>
+          <w:sz w:val="22"/>
+          <w:szCs w:val="22"/>
+        </w:rPr>
+        <w:lastRenderedPageBreak/>
+        <w:drawing>
+          <wp:inline distT="0" distB="0" distL="0" distR="0" wp14:anchorId="63F327EC" wp14:editId="024F82CC">
+            <wp:extent cx="4978400" cy="6146800"/>
+            <wp:effectExtent l="0" t="0" r="0" b="0"/>
+            <wp:docPr id="17" name="Picture 17" descr="Diagram&#10;&#10;Description automatically generated"/>
+            <wp:cNvGraphicFramePr>
+              <a:graphicFrameLocks xmlns:a="http://schemas.openxmlformats.org/drawingml/2006/main" noChangeAspect="1"/>
+            </wp:cNvGraphicFramePr>
+            <a:graphic xmlns:a="http://schemas.openxmlformats.org/drawingml/2006/main">
+              <a:graphicData uri="http://schemas.openxmlformats.org/drawingml/2006/picture">
+                <pic:pic xmlns:pic="http://schemas.openxmlformats.org/drawingml/2006/picture">
+                  <pic:nvPicPr>
+                    <pic:cNvPr id="17" name="Picture 17" descr="Diagram&#10;&#10;Description automatically generated"/>
+                    <pic:cNvPicPr/>
+                  </pic:nvPicPr>
+                  <pic:blipFill>
+                    <a:blip r:embed="rId23"/>
+                    <a:stretch>
+                      <a:fillRect/>
+                    </a:stretch>
+                  </pic:blipFill>
+                  <pic:spPr>
+                    <a:xfrm>
+                      <a:off x="0" y="0"/>
+                      <a:ext cx="4978400" cy="6146800"/>
+                    </a:xfrm>
+                    <a:prstGeom prst="rect">
+                      <a:avLst/>
+                    </a:prstGeom>
+                  </pic:spPr>
+                </pic:pic>
+              </a:graphicData>
+            </a:graphic>
+          </wp:inline>
+        </w:drawing>
+      </w:r>
+    </w:p>
+    <w:p>
+      <w:pPr>
+        <w:tabs>
+          <w:tab w:val="left" w:pos="4191"/>
+        </w:tabs>
+        <w:jc w:val="center"/>
+        <w:rPr>
+          <w:sz w:val="22"/>
+          <w:szCs w:val="22"/>
+        </w:rPr>
+      </w:pPr>
+      <w:r>
+        <w:rPr>
+          <w:sz w:val="22"/>
+          <w:szCs w:val="22"/>
+        </w:rPr>
+        <w:t xml:space="preserve">Figure </w:t>
+      </w:r>
+      <w:r>
+        <w:rPr>
+          <w:sz w:val="22"/>
+          <w:szCs w:val="22"/>
+        </w:rPr>
+        <w:t>8</w:t>
+      </w:r>
+      <w:r>
+        <w:rPr>
+          <w:sz w:val="22"/>
+          <w:szCs w:val="22"/>
+        </w:rPr>
+        <w:t>.</w:t>
+      </w:r>
+      <w:r>
+        <w:rPr>
+          <w:sz w:val="22"/>
+          <w:szCs w:val="22"/>
+        </w:rPr>
+        <w:t>6</w:t>
+      </w:r>
+      <w:r>
+        <w:rPr>
+          <w:sz w:val="22"/>
+          <w:szCs w:val="22"/>
+        </w:rPr>
+        <w:t xml:space="preserve">: </w:t>
+      </w:r>
+      <w:r>
+        <w:rPr>
+          <w:sz w:val="22"/>
+          <w:szCs w:val="22"/>
+        </w:rPr>
+        <w:t xml:space="preserve">Delete comment </w:t>
+      </w:r>
+      <w:r>
+        <w:rPr>
+          <w:sz w:val="22"/>
+          <w:szCs w:val="22"/>
+        </w:rPr>
+        <w:t>activity diagram</w:t>
+      </w:r>
+    </w:p>
+    <w:p>
+      <w:pPr>
+        <w:tabs>
+          <w:tab w:val="left" w:pos="4191"/>
+        </w:tabs>
+        <w:jc w:val="center"/>
+        <w:rPr>
+          <w:sz w:val="22"/>
+          <w:szCs w:val="22"/>
+        </w:rPr>
+      </w:pPr>
+    </w:p>
+    <w:p>
+      <w:pPr>
+        <w:tabs>
+          <w:tab w:val="left" w:pos="4191"/>
+        </w:tabs>
+        <w:jc w:val="center"/>
+        <w:rPr>
+          <w:sz w:val="22"/>
+          <w:szCs w:val="22"/>
+        </w:rPr>
+      </w:pPr>
+      <w:r>
+        <w:rPr>
+          <w:sz w:val="22"/>
+          <w:szCs w:val="22"/>
+        </w:rPr>
+        <w:lastRenderedPageBreak/>
+        <w:drawing>
+          <wp:inline distT="0" distB="0" distL="0" distR="0" wp14:anchorId="1A4BB3A1" wp14:editId="6536E06F">
+            <wp:extent cx="5219700" cy="4902200"/>
+            <wp:effectExtent l="0" t="0" r="0" b="0"/>
+            <wp:docPr id="18" name="Picture 18" descr="Diagram&#10;&#10;Description automatically generated"/>
+            <wp:cNvGraphicFramePr>
+              <a:graphicFrameLocks xmlns:a="http://schemas.openxmlformats.org/drawingml/2006/main" noChangeAspect="1"/>
+            </wp:cNvGraphicFramePr>
+            <a:graphic xmlns:a="http://schemas.openxmlformats.org/drawingml/2006/main">
+              <a:graphicData uri="http://schemas.openxmlformats.org/drawingml/2006/picture">
+                <pic:pic xmlns:pic="http://schemas.openxmlformats.org/drawingml/2006/picture">
+                  <pic:nvPicPr>
+                    <pic:cNvPr id="18" name="Picture 18" descr="Diagram&#10;&#10;Description automatically generated"/>
+                    <pic:cNvPicPr/>
+                  </pic:nvPicPr>
+                  <pic:blipFill>
+                    <a:blip r:embed="rId24"/>
+                    <a:stretch>
+                      <a:fillRect/>
+                    </a:stretch>
+                  </pic:blipFill>
+                  <pic:spPr>
+                    <a:xfrm>
+                      <a:off x="0" y="0"/>
+                      <a:ext cx="5219700" cy="4902200"/>
+                    </a:xfrm>
+                    <a:prstGeom prst="rect">
+                      <a:avLst/>
+                    </a:prstGeom>
+                  </pic:spPr>
+                </pic:pic>
+              </a:graphicData>
+            </a:graphic>
+          </wp:inline>
+        </w:drawing>
+      </w:r>
+    </w:p>
+    <w:p>
+      <w:pPr>
+        <w:tabs>
+          <w:tab w:val="left" w:pos="4191"/>
+        </w:tabs>
+        <w:jc w:val="center"/>
+        <w:rPr>
+          <w:sz w:val="22"/>
+          <w:szCs w:val="22"/>
+        </w:rPr>
+      </w:pPr>
+      <w:r>
+        <w:rPr>
+          <w:sz w:val="22"/>
+          <w:szCs w:val="22"/>
+        </w:rPr>
+        <w:t xml:space="preserve">Figure </w:t>
+      </w:r>
+      <w:r>
+        <w:rPr>
+          <w:sz w:val="22"/>
+          <w:szCs w:val="22"/>
+        </w:rPr>
+        <w:t>8</w:t>
+      </w:r>
+      <w:r>
+        <w:rPr>
+          <w:sz w:val="22"/>
+          <w:szCs w:val="22"/>
+        </w:rPr>
+        <w:t>.</w:t>
+      </w:r>
+      <w:r>
+        <w:rPr>
+          <w:sz w:val="22"/>
+          <w:szCs w:val="22"/>
+        </w:rPr>
+        <w:t>7</w:t>
+      </w:r>
+      <w:r>
+        <w:rPr>
+          <w:sz w:val="22"/>
+          <w:szCs w:val="22"/>
+        </w:rPr>
+        <w:t xml:space="preserve">: </w:t>
+      </w:r>
+      <w:r>
+        <w:rPr>
+          <w:sz w:val="22"/>
+          <w:szCs w:val="22"/>
+        </w:rPr>
+        <w:t xml:space="preserve">Like | Unlike </w:t>
+      </w:r>
+      <w:r>
+        <w:rPr>
+          <w:sz w:val="22"/>
+          <w:szCs w:val="22"/>
+        </w:rPr>
+        <w:t>post activity diagram</w:t>
+      </w:r>
+    </w:p>
+    <w:p>
+      <w:pPr>
+        <w:tabs>
+          <w:tab w:val="left" w:pos="4191"/>
+        </w:tabs>
+        <w:jc w:val="center"/>
+        <w:rPr>
+          <w:sz w:val="22"/>
+          <w:szCs w:val="22"/>
+        </w:rPr>
+      </w:pPr>
+    </w:p>
+    <w:p>
+      <w:pPr>
+        <w:tabs>
+          <w:tab w:val="left" w:pos="4191"/>
+        </w:tabs>
+        <w:jc w:val="center"/>
+        <w:rPr>
+          <w:sz w:val="22"/>
+          <w:szCs w:val="22"/>
+        </w:rPr>
+      </w:pPr>
+    </w:p>
+    <w:p>
+      <w:pPr>
+        <w:tabs>
+          <w:tab w:val="left" w:pos="4191"/>
+        </w:tabs>
+        <w:jc w:val="center"/>
+        <w:rPr>
+          <w:sz w:val="22"/>
+          <w:szCs w:val="22"/>
+        </w:rPr>
+      </w:pPr>
+    </w:p>
+    <w:p>
+      <w:pPr>
+        <w:rPr>
+          <w:b/>
+          <w:bCs/>
+          <w:sz w:val="28"/>
+          <w:szCs w:val="28"/>
+        </w:rPr>
+      </w:pPr>
+      <w:r>
+        <w:rPr>
+          <w:b/>
+          <w:bCs/>
+          <w:sz w:val="28"/>
+          <w:szCs w:val="28"/>
+        </w:rPr>
+        <w:t>6.</w:t>
+      </w:r>
+      <w:r>
+        <w:rPr>
+          <w:b/>
+          <w:bCs/>
+          <w:sz w:val="28"/>
+          <w:szCs w:val="28"/>
+        </w:rPr>
+        <w:t>3</w:t>
+      </w:r>
+      <w:r>
+        <w:rPr>
+          <w:b/>
+          <w:bCs/>
+          <w:sz w:val="28"/>
+          <w:szCs w:val="28"/>
+        </w:rPr>
+        <w:t xml:space="preserve"> </w:t>
+      </w:r>
+      <w:r>
+        <w:rPr>
+          <w:b/>
+          <w:bCs/>
+          <w:sz w:val="28"/>
+          <w:szCs w:val="28"/>
+        </w:rPr>
+        <w:t>System Architecture (SA)</w:t>
       </w:r>
     </w:p>
     <w:p/>
@@ -18186,7 +20657,6 @@
         <w:pStyle w:val="Heading1"/>
       </w:pPr>
       <w:r>
-        <w:lastRenderedPageBreak/>
         <w:t xml:space="preserve">7. </w:t>
       </w:r>
       <w:r>
@@ -18198,7 +20668,7 @@
       <w:r>
         <w:t xml:space="preserve">This document is based on a template meeting the ISO/IEC/IEEE 29148-2018 standard, available at </w:t>
       </w:r>
-      <w:hyperlink r:id="rId8">
+      <w:hyperlink r:id="rId25">
         <w:r>
           <w:rPr>
             <w:color w:val="1155CC"/>
@@ -18222,35 +20692,7 @@
         <w:rPr>
           <w:b/>
         </w:rPr>
-        <w:t xml:space="preserve">Dr. </w:t>
-      </w:r>
-      <w:proofErr w:type="spellStart"/>
-      <w:r>
-        <w:rPr>
-          <w:b/>
-        </w:rPr>
-        <w:t>rer</w:t>
-      </w:r>
-      <w:proofErr w:type="spellEnd"/>
-      <w:r>
-        <w:rPr>
-          <w:b/>
-        </w:rPr>
-        <w:t xml:space="preserve">. nat. Bastian </w:t>
-      </w:r>
-      <w:proofErr w:type="spellStart"/>
-      <w:r>
-        <w:rPr>
-          <w:b/>
-        </w:rPr>
-        <w:t>Tenbergen</w:t>
-      </w:r>
-      <w:proofErr w:type="spellEnd"/>
-      <w:r>
-        <w:rPr>
-          <w:b/>
-        </w:rPr>
-        <w:t>,</w:t>
+        <w:t>Dr. rer. nat. Bastian Tenbergen,</w:t>
       </w:r>
     </w:p>
     <w:p>
@@ -18259,7 +20701,7 @@
       </w:r>
     </w:p>
     <w:p>
-      <w:hyperlink r:id="rId9">
+      <w:hyperlink r:id="rId26">
         <w:r>
           <w:rPr>
             <w:color w:val="1155CC"/>
@@ -18293,11 +20735,12 @@
     </w:p>
     <w:p>
       <w:r>
+        <w:lastRenderedPageBreak/>
         <w:t>Independent Consultant</w:t>
       </w:r>
     </w:p>
     <w:p>
-      <w:hyperlink r:id="rId10">
+      <w:hyperlink r:id="rId27">
         <w:r>
           <w:rPr>
             <w:color w:val="1155CC"/>
@@ -18336,17 +20779,9 @@
     </w:p>
     <w:p>
       <w:r>
-        <w:t>This work is licensed under a Creative Commons Attribution-</w:t>
-      </w:r>
-      <w:proofErr w:type="spellStart"/>
-      <w:r>
-        <w:t>ShareAlike</w:t>
-      </w:r>
-      <w:proofErr w:type="spellEnd"/>
-      <w:r>
-        <w:t xml:space="preserve"> 4.0 International License. For more information, please see </w:t>
-      </w:r>
-      <w:hyperlink r:id="rId11">
+        <w:t xml:space="preserve">This work is licensed under a Creative Commons Attribution-ShareAlike 4.0 International License. For more information, please see </w:t>
+      </w:r>
+      <w:hyperlink r:id="rId28">
         <w:r>
           <w:rPr>
             <w:color w:val="1155CC"/>
@@ -18357,7 +20792,7 @@
       </w:hyperlink>
     </w:p>
     <w:sectPr>
-      <w:headerReference w:type="default" r:id="rId12"/>
+      <w:headerReference w:type="default" r:id="rId29"/>
       <w:pgSz w:w="12240" w:h="15840"/>
       <w:pgMar w:top="1440" w:right="1440" w:bottom="1440" w:left="1440" w:header="720" w:footer="720" w:gutter="0"/>
       <w:pgNumType w:start="1"/>

</xml_diff>

<commit_message>
updated gantt, added class_diagram
</commit_message>
<xml_diff>
--- a/SRS/SWYL-SRS.docx
+++ b/SRS/SWYL-SRS.docx
@@ -3049,7 +3049,21 @@
         <w:rPr>
           <w:rFonts w:ascii="Times New Roman" w:hAnsi="Times New Roman" w:cs="Times New Roman"/>
         </w:rPr>
-        <w:t>Professor Bastian Tenbergen - Scrum Master</w:t>
+        <w:t xml:space="preserve">Professor Bastian </w:t>
+      </w:r>
+      <w:proofErr w:type="spellStart"/>
+      <w:r>
+        <w:rPr>
+          <w:rFonts w:ascii="Times New Roman" w:hAnsi="Times New Roman" w:cs="Times New Roman"/>
+        </w:rPr>
+        <w:t>Tenbergen</w:t>
+      </w:r>
+      <w:proofErr w:type="spellEnd"/>
+      <w:r>
+        <w:rPr>
+          <w:rFonts w:ascii="Times New Roman" w:hAnsi="Times New Roman" w:cs="Times New Roman"/>
+        </w:rPr>
+        <w:t xml:space="preserve"> - Scrum Master</w:t>
       </w:r>
       <w:r>
         <w:rPr>
@@ -3072,6 +3086,14 @@
           <w:bCs/>
         </w:rPr>
         <w:t>TBD</w:t>
+      </w:r>
+      <w:r>
+        <w:rPr>
+          <w:rFonts w:ascii="Times New Roman" w:hAnsi="Times New Roman" w:cs="Times New Roman"/>
+          <w:b/>
+          <w:bCs/>
+        </w:rPr>
+        <w:t xml:space="preserve"> </w:t>
       </w:r>
     </w:p>
     <w:p>
@@ -5664,7 +5686,21 @@
         <w:rPr>
           <w:i/>
         </w:rPr>
-        <w:t xml:space="preserve">Example: ISO/IEC/IEEE 29148.2018, Systems and software engineering </w:t>
+        <w:t xml:space="preserve">Example: ISO/IEC/IEEE 29148.2018, </w:t>
+      </w:r>
+      <w:proofErr w:type="gramStart"/>
+      <w:r>
+        <w:rPr>
+          <w:i/>
+        </w:rPr>
+        <w:t>Systems</w:t>
+      </w:r>
+      <w:proofErr w:type="gramEnd"/>
+      <w:r>
+        <w:rPr>
+          <w:i/>
+        </w:rPr>
+        <w:t xml:space="preserve"> and software engineering </w:t>
       </w:r>
     </w:p>
     <w:p>
@@ -5728,7 +5764,21 @@
         <w:rPr>
           <w:i/>
         </w:rPr>
-        <w:t xml:space="preserve">[This section should contain all the software requirements at a level of detail sufficient enough to enable designers to design a system, and for testers to test that system, in a way that satisfies the requirements. Each requirement should be perceivable by users, operators, or other external </w:t>
+        <w:t xml:space="preserve">[This section should contain all the software requirements at a level of detail </w:t>
+      </w:r>
+      <w:proofErr w:type="gramStart"/>
+      <w:r>
+        <w:rPr>
+          <w:i/>
+        </w:rPr>
+        <w:t>sufficient enough</w:t>
+      </w:r>
+      <w:proofErr w:type="gramEnd"/>
+      <w:r>
+        <w:rPr>
+          <w:i/>
+        </w:rPr>
+        <w:t xml:space="preserve"> to enable designers to design a system, and for testers to test that system, in a way that satisfies the requirements. Each requirement should be perceivable by users, operators, or other external </w:t>
       </w:r>
       <w:r>
         <w:rPr>
@@ -5948,7 +5998,21 @@
         <w:rPr>
           <w:i/>
         </w:rPr>
-        <w:t>[Define the fundamental actions that the system must stake in order to accept inputs and generate outputs. It may make sense to organize or partition the functional requirements into sub-functions or sub-processes, do not expect development to mimic this organization.</w:t>
+        <w:t xml:space="preserve">[Define the fundamental actions that the system must stake </w:t>
+      </w:r>
+      <w:proofErr w:type="gramStart"/>
+      <w:r>
+        <w:rPr>
+          <w:i/>
+        </w:rPr>
+        <w:t>in order to</w:t>
+      </w:r>
+      <w:proofErr w:type="gramEnd"/>
+      <w:r>
+        <w:rPr>
+          <w:i/>
+        </w:rPr>
+        <w:t xml:space="preserve"> accept inputs and generate outputs. It may make sense to organize or partition the functional requirements into sub-functions or sub-processes, do not expect development to mimic this organization.</w:t>
       </w:r>
     </w:p>
     <w:p>
@@ -6052,7 +6116,35 @@
         <w:rPr>
           <w:iCs/>
         </w:rPr>
-        <w:t>shall be in the type of .png, .jpeg, .svg, .jpg, etc.)</w:t>
+        <w:t>shall be in the type of .</w:t>
+      </w:r>
+      <w:proofErr w:type="spellStart"/>
+      <w:r>
+        <w:rPr>
+          <w:iCs/>
+        </w:rPr>
+        <w:t>png</w:t>
+      </w:r>
+      <w:proofErr w:type="spellEnd"/>
+      <w:r>
+        <w:rPr>
+          <w:iCs/>
+        </w:rPr>
+        <w:t>, .jpeg, .</w:t>
+      </w:r>
+      <w:proofErr w:type="spellStart"/>
+      <w:r>
+        <w:rPr>
+          <w:iCs/>
+        </w:rPr>
+        <w:t>svg</w:t>
+      </w:r>
+      <w:proofErr w:type="spellEnd"/>
+      <w:r>
+        <w:rPr>
+          <w:iCs/>
+        </w:rPr>
+        <w:t>, .jpg, etc.)</w:t>
       </w:r>
     </w:p>
     <w:p>
@@ -6385,7 +6477,21 @@
         <w:rPr>
           <w:iCs/>
         </w:rPr>
-        <w:t>The system shall prompt Bad request error message if users inputs are not valid</w:t>
+        <w:t xml:space="preserve">The system shall prompt Bad request error message if </w:t>
+      </w:r>
+      <w:proofErr w:type="gramStart"/>
+      <w:r>
+        <w:rPr>
+          <w:iCs/>
+        </w:rPr>
+        <w:t>users</w:t>
+      </w:r>
+      <w:proofErr w:type="gramEnd"/>
+      <w:r>
+        <w:rPr>
+          <w:iCs/>
+        </w:rPr>
+        <w:t xml:space="preserve"> inputs are not valid</w:t>
       </w:r>
     </w:p>
     <w:p>
@@ -6472,7 +6578,21 @@
         <w:rPr>
           <w:i/>
         </w:rPr>
-        <w:t>[In measurable terms, specify the numerical requirements of the system. Include static performance requirements such as the number of terminals, simultaneous users, etc. As well as dynamic performance requirements such as the number of tasks able to be completed in a set period of time.]</w:t>
+        <w:t xml:space="preserve">[In measurable terms, specify the numerical requirements of the system. Include static performance requirements such as the number of terminals, simultaneous users, etc. As well as dynamic performance requirements such as the number of tasks able to be completed in a set </w:t>
+      </w:r>
+      <w:proofErr w:type="gramStart"/>
+      <w:r>
+        <w:rPr>
+          <w:i/>
+        </w:rPr>
+        <w:t>period of time</w:t>
+      </w:r>
+      <w:proofErr w:type="gramEnd"/>
+      <w:r>
+        <w:rPr>
+          <w:i/>
+        </w:rPr>
+        <w:t>.]</w:t>
       </w:r>
     </w:p>
     <w:p>
@@ -6499,8 +6619,17 @@
           <w:rFonts w:ascii="Times New Roman" w:hAnsi="Times New Roman" w:cs="Times New Roman"/>
           <w:iCs/>
         </w:rPr>
-        <w:t>The system shall be available and compatible with many web broswers</w:t>
-      </w:r>
+        <w:t xml:space="preserve">The system shall be available and compatible with many web </w:t>
+      </w:r>
+      <w:proofErr w:type="spellStart"/>
+      <w:r>
+        <w:rPr>
+          <w:rFonts w:ascii="Times New Roman" w:hAnsi="Times New Roman" w:cs="Times New Roman"/>
+          <w:iCs/>
+        </w:rPr>
+        <w:t>broswers</w:t>
+      </w:r>
+      <w:proofErr w:type="spellEnd"/>
     </w:p>
     <w:p>
       <w:pPr>
@@ -7018,8 +7147,16 @@
         <w:rPr>
           <w:i/>
         </w:rPr>
-        <w:t>any information included within the I/O.] ]</w:t>
-      </w:r>
+        <w:t>any information included within the I/O.</w:t>
+      </w:r>
+      <w:proofErr w:type="gramStart"/>
+      <w:r>
+        <w:rPr>
+          <w:i/>
+        </w:rPr>
+        <w:t>] ]</w:t>
+      </w:r>
+      <w:proofErr w:type="gramEnd"/>
     </w:p>
     <w:p>
       <w:pPr>
@@ -8358,7 +8495,21 @@
         <w:rPr>
           <w:iCs/>
         </w:rPr>
-        <w:t>Audio files and cover image files are retained in NFT.storage &amp; IPFS</w:t>
+        <w:t xml:space="preserve">Audio files and cover image files are retained in </w:t>
+      </w:r>
+      <w:proofErr w:type="spellStart"/>
+      <w:r>
+        <w:rPr>
+          <w:iCs/>
+        </w:rPr>
+        <w:t>NFT.storage</w:t>
+      </w:r>
+      <w:proofErr w:type="spellEnd"/>
+      <w:r>
+        <w:rPr>
+          <w:iCs/>
+        </w:rPr>
+        <w:t xml:space="preserve"> &amp; IPFS</w:t>
       </w:r>
     </w:p>
     <w:p>
@@ -8657,7 +8808,14 @@
         <w:rPr>
           <w:iCs/>
         </w:rPr>
-        <w:t>is public to the platform us</w:t>
+        <w:t xml:space="preserve">is public to the platform </w:t>
+      </w:r>
+      <w:proofErr w:type="spellStart"/>
+      <w:r>
+        <w:rPr>
+          <w:iCs/>
+        </w:rPr>
+        <w:t>us</w:t>
       </w:r>
       <w:r>
         <w:rPr>
@@ -8671,6 +8829,7 @@
         </w:rPr>
         <w:t>ers</w:t>
       </w:r>
+      <w:proofErr w:type="spellEnd"/>
     </w:p>
     <w:p>
       <w:pPr>
@@ -8801,7 +8960,21 @@
         <w:rPr>
           <w:iCs/>
         </w:rPr>
-        <w:t>Audio files and cover image files are retained in NFT.storage &amp; IPFS</w:t>
+        <w:t xml:space="preserve">Audio files and cover image files are retained in </w:t>
+      </w:r>
+      <w:proofErr w:type="spellStart"/>
+      <w:r>
+        <w:rPr>
+          <w:iCs/>
+        </w:rPr>
+        <w:t>NFT.storage</w:t>
+      </w:r>
+      <w:proofErr w:type="spellEnd"/>
+      <w:r>
+        <w:rPr>
+          <w:iCs/>
+        </w:rPr>
+        <w:t xml:space="preserve"> &amp; IPFS</w:t>
       </w:r>
     </w:p>
     <w:p>
@@ -9184,7 +9357,23 @@
           <w:rFonts w:ascii="Times New Roman" w:hAnsi="Times New Roman" w:cs="Times New Roman"/>
           <w:iCs/>
         </w:rPr>
-        <w:t>The system guarantees confidentiality, integrity and protection against malicious attacks</w:t>
+        <w:t xml:space="preserve">The system guarantees confidentiality, </w:t>
+      </w:r>
+      <w:proofErr w:type="gramStart"/>
+      <w:r>
+        <w:rPr>
+          <w:rFonts w:ascii="Times New Roman" w:hAnsi="Times New Roman" w:cs="Times New Roman"/>
+          <w:iCs/>
+        </w:rPr>
+        <w:t>integrity</w:t>
+      </w:r>
+      <w:proofErr w:type="gramEnd"/>
+      <w:r>
+        <w:rPr>
+          <w:rFonts w:ascii="Times New Roman" w:hAnsi="Times New Roman" w:cs="Times New Roman"/>
+          <w:iCs/>
+        </w:rPr>
+        <w:t xml:space="preserve"> and protection against malicious attacks</w:t>
       </w:r>
     </w:p>
     <w:p>
@@ -11623,6 +11812,241 @@
     </w:p>
     <w:p>
       <w:pPr>
+        <w:ind w:left="720"/>
+        <w:rPr>
+          <w:iCs/>
+        </w:rPr>
+      </w:pPr>
+      <w:r>
+        <w:rPr>
+          <w:iCs/>
+        </w:rPr>
+        <w:t>4.1.1.</w:t>
+      </w:r>
+      <w:r>
+        <w:rPr>
+          <w:iCs/>
+        </w:rPr>
+        <w:t>5 Add NFT to favorite</w:t>
+      </w:r>
+    </w:p>
+    <w:p>
+      <w:pPr>
+        <w:ind w:left="720"/>
+        <w:rPr>
+          <w:iCs/>
+        </w:rPr>
+      </w:pPr>
+      <w:r>
+        <w:rPr>
+          <w:iCs/>
+        </w:rPr>
+        <w:tab/>
+      </w:r>
+      <w:r>
+        <w:rPr>
+          <w:iCs/>
+        </w:rPr>
+        <w:t xml:space="preserve">a. </w:t>
+      </w:r>
+      <w:r>
+        <w:rPr>
+          <w:iCs/>
+        </w:rPr>
+        <w:t>LOW</w:t>
+      </w:r>
+      <w:r>
+        <w:rPr>
+          <w:iCs/>
+        </w:rPr>
+        <w:t xml:space="preserve"> priority</w:t>
+      </w:r>
+    </w:p>
+    <w:p>
+      <w:pPr>
+        <w:pStyle w:val="ListParagraph"/>
+        <w:numPr>
+          <w:ilvl w:val="1"/>
+          <w:numId w:val="23"/>
+        </w:numPr>
+        <w:rPr>
+          <w:rFonts w:ascii="Times New Roman" w:hAnsi="Times New Roman" w:cs="Times New Roman"/>
+          <w:iCs/>
+        </w:rPr>
+      </w:pPr>
+      <w:r>
+        <w:rPr>
+          <w:rFonts w:ascii="Times New Roman" w:hAnsi="Times New Roman" w:cs="Times New Roman"/>
+          <w:iCs/>
+        </w:rPr>
+        <w:t xml:space="preserve">A-1: System shall be able to </w:t>
+      </w:r>
+      <w:r>
+        <w:rPr>
+          <w:rFonts w:ascii="Times New Roman" w:hAnsi="Times New Roman" w:cs="Times New Roman"/>
+          <w:iCs/>
+        </w:rPr>
+        <w:t>allow users to save NFT as favorites</w:t>
+      </w:r>
+    </w:p>
+    <w:p>
+      <w:pPr>
+        <w:ind w:left="1440"/>
+        <w:rPr>
+          <w:iCs/>
+        </w:rPr>
+      </w:pPr>
+      <w:r>
+        <w:rPr>
+          <w:iCs/>
+        </w:rPr>
+        <w:t xml:space="preserve">b. Stimulus/Response Sequence </w:t>
+      </w:r>
+    </w:p>
+    <w:p>
+      <w:pPr>
+        <w:pStyle w:val="ListParagraph"/>
+        <w:numPr>
+          <w:ilvl w:val="1"/>
+          <w:numId w:val="23"/>
+        </w:numPr>
+        <w:rPr>
+          <w:rFonts w:ascii="Times New Roman" w:hAnsi="Times New Roman" w:cs="Times New Roman"/>
+          <w:iCs/>
+        </w:rPr>
+      </w:pPr>
+      <w:r>
+        <w:rPr>
+          <w:rFonts w:ascii="Times New Roman" w:hAnsi="Times New Roman" w:cs="Times New Roman"/>
+          <w:iCs/>
+        </w:rPr>
+        <w:t>B-1: User action:</w:t>
+      </w:r>
+      <w:r>
+        <w:rPr>
+          <w:rFonts w:ascii="Times New Roman" w:hAnsi="Times New Roman" w:cs="Times New Roman"/>
+          <w:iCs/>
+        </w:rPr>
+        <w:t xml:space="preserve"> Click add to favorite button</w:t>
+      </w:r>
+    </w:p>
+    <w:p>
+      <w:pPr>
+        <w:pStyle w:val="ListParagraph"/>
+        <w:numPr>
+          <w:ilvl w:val="1"/>
+          <w:numId w:val="23"/>
+        </w:numPr>
+        <w:rPr>
+          <w:rFonts w:ascii="Times New Roman" w:hAnsi="Times New Roman" w:cs="Times New Roman"/>
+          <w:iCs/>
+        </w:rPr>
+      </w:pPr>
+      <w:r>
+        <w:rPr>
+          <w:rFonts w:ascii="Times New Roman" w:hAnsi="Times New Roman" w:cs="Times New Roman"/>
+          <w:iCs/>
+        </w:rPr>
+        <w:t xml:space="preserve">B-2: System response: The system shall </w:t>
+      </w:r>
+      <w:r>
+        <w:rPr>
+          <w:rFonts w:ascii="Times New Roman" w:hAnsi="Times New Roman" w:cs="Times New Roman"/>
+          <w:iCs/>
+        </w:rPr>
+        <w:t>add the NFT to favorited list</w:t>
+      </w:r>
+    </w:p>
+    <w:p>
+      <w:pPr>
+        <w:ind w:left="1440"/>
+        <w:rPr>
+          <w:iCs/>
+        </w:rPr>
+      </w:pPr>
+      <w:r>
+        <w:rPr>
+          <w:iCs/>
+        </w:rPr>
+        <w:t>c. Functional requirements</w:t>
+      </w:r>
+    </w:p>
+    <w:p>
+      <w:pPr>
+        <w:pStyle w:val="ListParagraph"/>
+        <w:numPr>
+          <w:ilvl w:val="1"/>
+          <w:numId w:val="23"/>
+        </w:numPr>
+        <w:rPr>
+          <w:iCs/>
+        </w:rPr>
+      </w:pPr>
+      <w:r>
+        <w:rPr>
+          <w:iCs/>
+        </w:rPr>
+        <w:t>System s</w:t>
+      </w:r>
+      <w:r>
+        <w:rPr>
+          <w:iCs/>
+        </w:rPr>
+        <w:t xml:space="preserve">hall </w:t>
+      </w:r>
+      <w:r>
+        <w:rPr>
+          <w:iCs/>
+        </w:rPr>
+        <w:t>offer a add to favorite button</w:t>
+      </w:r>
+    </w:p>
+    <w:p>
+      <w:pPr>
+        <w:pStyle w:val="ListParagraph"/>
+        <w:numPr>
+          <w:ilvl w:val="1"/>
+          <w:numId w:val="23"/>
+        </w:numPr>
+        <w:rPr>
+          <w:iCs/>
+        </w:rPr>
+      </w:pPr>
+      <w:r>
+        <w:rPr>
+          <w:iCs/>
+        </w:rPr>
+        <w:t>System shall make sure the item is not in “favorited” to add to “favorited”</w:t>
+      </w:r>
+    </w:p>
+    <w:p>
+      <w:pPr>
+        <w:pStyle w:val="ListParagraph"/>
+        <w:numPr>
+          <w:ilvl w:val="1"/>
+          <w:numId w:val="23"/>
+        </w:numPr>
+        <w:rPr>
+          <w:iCs/>
+        </w:rPr>
+      </w:pPr>
+      <w:r>
+        <w:rPr>
+          <w:iCs/>
+        </w:rPr>
+        <w:t>System shall remove NFT if the item is already in “favorited”</w:t>
+      </w:r>
+    </w:p>
+    <w:p>
+      <w:pPr>
+        <w:ind w:left="720"/>
+        <w:rPr>
+          <w:iCs/>
+        </w:rPr>
+      </w:pPr>
+    </w:p>
+    <w:p>
+      <w:pPr>
         <w:rPr>
           <w:b/>
           <w:bCs/>
@@ -11639,41 +12063,27 @@
           <w:sz w:val="28"/>
           <w:szCs w:val="28"/>
         </w:rPr>
-        <w:t>4.1.2 Users Feature</w:t>
-      </w:r>
-    </w:p>
-    <w:p>
-      <w:pPr>
-        <w:rPr>
-          <w:b/>
-          <w:bCs/>
-          <w:iCs/>
-        </w:rPr>
-      </w:pPr>
-      <w:r>
-        <w:rPr>
-          <w:b/>
-          <w:bCs/>
-          <w:iCs/>
-        </w:rPr>
-        <w:tab/>
-        <w:t xml:space="preserve">4.1.2.1 </w:t>
-      </w:r>
-      <w:r>
-        <w:rPr>
-          <w:b/>
-          <w:bCs/>
-          <w:iCs/>
-        </w:rPr>
-        <w:t xml:space="preserve">Creators </w:t>
-      </w:r>
-      <w:r>
-        <w:rPr>
-          <w:b/>
-          <w:bCs/>
-          <w:iCs/>
-        </w:rPr>
-        <w:t>features</w:t>
+        <w:t xml:space="preserve">4.1.2 </w:t>
+      </w:r>
+      <w:r>
+        <w:rPr>
+          <w:b/>
+          <w:bCs/>
+          <w:iCs/>
+          <w:sz w:val="28"/>
+          <w:szCs w:val="28"/>
+        </w:rPr>
+        <w:t>Creator</w:t>
+      </w:r>
+      <w:r>
+        <w:rPr>
+          <w:b/>
+          <w:bCs/>
+          <w:iCs/>
+          <w:sz w:val="28"/>
+          <w:szCs w:val="28"/>
+        </w:rPr>
+        <w:t xml:space="preserve"> Feature</w:t>
       </w:r>
     </w:p>
     <w:p>
@@ -11707,6 +12117,7 @@
           <w:bCs/>
           <w:iCs/>
         </w:rPr>
+        <w:lastRenderedPageBreak/>
         <w:tab/>
       </w:r>
       <w:r>
@@ -11945,7 +12356,6 @@
           <w:rFonts w:ascii="Times New Roman" w:hAnsi="Times New Roman" w:cs="Times New Roman"/>
           <w:iCs/>
         </w:rPr>
-        <w:lastRenderedPageBreak/>
         <w:t xml:space="preserve">C-1: </w:t>
       </w:r>
       <w:r>
@@ -12666,6 +13076,7 @@
           <w:rFonts w:ascii="Times New Roman" w:hAnsi="Times New Roman" w:cs="Times New Roman"/>
           <w:iCs/>
         </w:rPr>
+        <w:lastRenderedPageBreak/>
         <w:t xml:space="preserve">B-2: System response: The system shall create </w:t>
       </w:r>
       <w:r>
@@ -12828,16 +13239,6 @@
     </w:p>
     <w:p>
       <w:pPr>
-        <w:ind w:left="720"/>
-        <w:rPr>
-          <w:b/>
-          <w:bCs/>
-          <w:iCs/>
-        </w:rPr>
-      </w:pPr>
-    </w:p>
-    <w:p>
-      <w:pPr>
         <w:rPr>
           <w:b/>
           <w:bCs/>
@@ -12903,7 +13304,6 @@
           <w:rFonts w:ascii="Times New Roman" w:hAnsi="Times New Roman" w:cs="Times New Roman"/>
           <w:iCs/>
         </w:rPr>
-        <w:lastRenderedPageBreak/>
         <w:t xml:space="preserve">B-1: User action: </w:t>
       </w:r>
     </w:p>
@@ -13396,8 +13796,17 @@
           <w:rFonts w:ascii="Times New Roman" w:hAnsi="Times New Roman" w:cs="Times New Roman"/>
           <w:iCs/>
         </w:rPr>
-        <w:t>integrate a link to the smart contract of the NFT on Etherscan</w:t>
-      </w:r>
+        <w:t xml:space="preserve">integrate a link to the smart contract of the NFT on </w:t>
+      </w:r>
+      <w:proofErr w:type="spellStart"/>
+      <w:r>
+        <w:rPr>
+          <w:rFonts w:ascii="Times New Roman" w:hAnsi="Times New Roman" w:cs="Times New Roman"/>
+          <w:iCs/>
+        </w:rPr>
+        <w:t>Etherscan</w:t>
+      </w:r>
+      <w:proofErr w:type="spellEnd"/>
     </w:p>
     <w:p>
       <w:pPr>
@@ -13546,6 +13955,7 @@
         <w:rPr>
           <w:iCs/>
         </w:rPr>
+        <w:lastRenderedPageBreak/>
         <w:t>b. Stimulus/Response Sequence</w:t>
       </w:r>
     </w:p>
@@ -13765,7 +14175,6 @@
           <w:rFonts w:ascii="Times New Roman" w:hAnsi="Times New Roman" w:cs="Times New Roman"/>
           <w:iCs/>
         </w:rPr>
-        <w:lastRenderedPageBreak/>
         <w:t>B-1: User action: Click membership plans button to start membership registering process</w:t>
       </w:r>
     </w:p>
@@ -14531,6 +14940,7 @@
           <w:sz w:val="22"/>
           <w:szCs w:val="22"/>
         </w:rPr>
+        <w:lastRenderedPageBreak/>
         <w:t>4.1.3.3.</w:t>
       </w:r>
       <w:r>
@@ -14685,7 +15095,6 @@
       <w:bookmarkStart w:id="22" w:name="_6u0iq5vieij6" w:colFirst="0" w:colLast="0"/>
       <w:bookmarkEnd w:id="22"/>
       <w:r>
-        <w:lastRenderedPageBreak/>
         <w:t>4.2</w:t>
       </w:r>
       <w:r>
@@ -15103,6 +15512,7 @@
           <w:bCs/>
           <w:iCs/>
         </w:rPr>
+        <w:lastRenderedPageBreak/>
         <w:t>4.4.</w:t>
       </w:r>
       <w:r>
@@ -15836,7 +16246,21 @@
         <w:rPr>
           <w:iCs/>
         </w:rPr>
-        <w:t>Audio files and cover image files are retained in NFT.storage &amp; IPFS</w:t>
+        <w:t xml:space="preserve">Audio files and cover image files are retained in </w:t>
+      </w:r>
+      <w:proofErr w:type="spellStart"/>
+      <w:r>
+        <w:rPr>
+          <w:iCs/>
+        </w:rPr>
+        <w:t>NFT.storage</w:t>
+      </w:r>
+      <w:proofErr w:type="spellEnd"/>
+      <w:r>
+        <w:rPr>
+          <w:iCs/>
+        </w:rPr>
+        <w:t xml:space="preserve"> &amp; IPFS</w:t>
       </w:r>
     </w:p>
     <w:p>
@@ -15927,6 +16351,7 @@
         <w:rPr>
           <w:iCs/>
         </w:rPr>
+        <w:lastRenderedPageBreak/>
         <w:t>Community supporter lists data</w:t>
       </w:r>
     </w:p>
@@ -16093,7 +16518,6 @@
         <w:rPr>
           <w:iCs/>
         </w:rPr>
-        <w:lastRenderedPageBreak/>
         <w:t>Community posts’ information is public to the platform users</w:t>
       </w:r>
     </w:p>
@@ -16111,8 +16535,16 @@
         <w:rPr>
           <w:iCs/>
         </w:rPr>
-        <w:t>Community supporter lists’ information is public to the platform useters</w:t>
-      </w:r>
+        <w:t xml:space="preserve">Community supporter lists’ information is public to the platform </w:t>
+      </w:r>
+      <w:proofErr w:type="spellStart"/>
+      <w:r>
+        <w:rPr>
+          <w:iCs/>
+        </w:rPr>
+        <w:t>useters</w:t>
+      </w:r>
+      <w:proofErr w:type="spellEnd"/>
     </w:p>
     <w:p>
       <w:pPr>
@@ -16215,7 +16647,21 @@
         <w:rPr>
           <w:iCs/>
         </w:rPr>
-        <w:t>Audio files and cover image files are retained in NFT.storage &amp; IPFS</w:t>
+        <w:t xml:space="preserve">Audio files and cover image files are retained in </w:t>
+      </w:r>
+      <w:proofErr w:type="spellStart"/>
+      <w:r>
+        <w:rPr>
+          <w:iCs/>
+        </w:rPr>
+        <w:t>NFT.storage</w:t>
+      </w:r>
+      <w:proofErr w:type="spellEnd"/>
+      <w:r>
+        <w:rPr>
+          <w:iCs/>
+        </w:rPr>
+        <w:t xml:space="preserve"> &amp; IPFS</w:t>
       </w:r>
     </w:p>
     <w:p>
@@ -16545,6 +16991,7 @@
         <w:rPr>
           <w:iCs/>
         </w:rPr>
+        <w:lastRenderedPageBreak/>
         <w:t>3.7.4 Maintainability:</w:t>
       </w:r>
     </w:p>
@@ -16588,7 +17035,6 @@
       <w:bookmarkEnd w:id="28"/>
       <w:bookmarkEnd w:id="29"/>
       <w:r>
-        <w:lastRenderedPageBreak/>
         <w:t xml:space="preserve">5. </w:t>
       </w:r>
       <w:r>
@@ -16620,7 +17066,35 @@
         <w:rPr>
           <w:i/>
         </w:rPr>
-        <w:t xml:space="preserve">[Identify any and all factors that may impact the implementation and execution of the requirements written below. These factors do not add a constraint but may impact development if they are changed. Example: a major update to an operating system(OS) on which the SUD is intended to run impacts the implementation of one of the core features. The version of the OS that the system had intended to run on should be listed in this section.] </w:t>
+        <w:t xml:space="preserve">[Identify </w:t>
+      </w:r>
+      <w:proofErr w:type="gramStart"/>
+      <w:r>
+        <w:rPr>
+          <w:i/>
+        </w:rPr>
+        <w:t>any and all</w:t>
+      </w:r>
+      <w:proofErr w:type="gramEnd"/>
+      <w:r>
+        <w:rPr>
+          <w:i/>
+        </w:rPr>
+        <w:t xml:space="preserve"> factors that may impact the implementation and execution of the requirements written below. These factors do not add a constraint but may impact development if they are changed. Example: a major update to an operating </w:t>
+      </w:r>
+      <w:proofErr w:type="gramStart"/>
+      <w:r>
+        <w:rPr>
+          <w:i/>
+        </w:rPr>
+        <w:t>system(</w:t>
+      </w:r>
+      <w:proofErr w:type="gramEnd"/>
+      <w:r>
+        <w:rPr>
+          <w:i/>
+        </w:rPr>
+        <w:t xml:space="preserve">OS) on which the SUD is intended to run impacts the implementation of one of the core features. The version of the OS that the system had intended to run on should be listed in this section.] </w:t>
       </w:r>
     </w:p>
     <w:p>
@@ -17078,6 +17552,7 @@
               </w:rPr>
             </w:pPr>
             <w:r>
+              <w:lastRenderedPageBreak/>
               <w:t>NFT minting page</w:t>
             </w:r>
           </w:p>
@@ -17136,7 +17611,15 @@
               <w:ind w:right="140"/>
             </w:pPr>
             <w:r>
-              <w:t>System process the input metadata and create an NFT to the chosen blockchain</w:t>
+              <w:t xml:space="preserve">System </w:t>
+            </w:r>
+            <w:proofErr w:type="gramStart"/>
+            <w:r>
+              <w:t>process</w:t>
+            </w:r>
+            <w:proofErr w:type="gramEnd"/>
+            <w:r>
+              <w:t xml:space="preserve"> the input metadata and create an NFT to the chosen blockchain</w:t>
             </w:r>
           </w:p>
         </w:tc>
@@ -17225,7 +17708,6 @@
               <w:rPr>
                 <w:iCs/>
               </w:rPr>
-              <w:lastRenderedPageBreak/>
               <w:t>Crypto transactions</w:t>
             </w:r>
           </w:p>
@@ -17728,7 +18210,15 @@
           </w:tcPr>
           <w:p>
             <w:r>
-              <w:t>A page showcase a list of transaction of the NFTs</w:t>
+              <w:t xml:space="preserve">A page </w:t>
+            </w:r>
+            <w:proofErr w:type="gramStart"/>
+            <w:r>
+              <w:t>showcase</w:t>
+            </w:r>
+            <w:proofErr w:type="gramEnd"/>
+            <w:r>
+              <w:t xml:space="preserve"> a list of transaction of the NFTs</w:t>
             </w:r>
           </w:p>
         </w:tc>
@@ -17794,6 +18284,7 @@
     </w:p>
     <w:p>
       <w:r>
+        <w:lastRenderedPageBreak/>
         <w:t xml:space="preserve">When tailoring the document, the following activities shall be implemented: </w:t>
       </w:r>
     </w:p>
@@ -17816,7 +18307,15 @@
         </w:numPr>
       </w:pPr>
       <w:r>
-        <w:t xml:space="preserve">novelty, size and complexity </w:t>
+        <w:t xml:space="preserve">novelty, </w:t>
+      </w:r>
+      <w:proofErr w:type="gramStart"/>
+      <w:r>
+        <w:t>size</w:t>
+      </w:r>
+      <w:proofErr w:type="gramEnd"/>
+      <w:r>
+        <w:t xml:space="preserve"> and complexity </w:t>
       </w:r>
     </w:p>
     <w:p>
@@ -17849,7 +18348,6 @@
         </w:numPr>
       </w:pPr>
       <w:r>
-        <w:lastRenderedPageBreak/>
         <w:t xml:space="preserve">starting date and duration </w:t>
       </w:r>
     </w:p>
@@ -18085,6 +18583,9 @@
         <w:jc w:val="center"/>
       </w:pPr>
       <w:r>
+        <w:rPr>
+          <w:noProof/>
+        </w:rPr>
         <w:drawing>
           <wp:inline distT="0" distB="0" distL="0" distR="0" wp14:anchorId="10DFD5D0" wp14:editId="761A4AE6">
             <wp:extent cx="4635500" cy="5613400"/>
@@ -18202,43 +18703,7 @@
           <w:sz w:val="28"/>
           <w:szCs w:val="28"/>
         </w:rPr>
-        <w:t>6.2.</w:t>
-      </w:r>
-      <w:r>
-        <w:rPr>
-          <w:b/>
-          <w:bCs/>
-          <w:sz w:val="28"/>
-          <w:szCs w:val="28"/>
-        </w:rPr>
-        <w:t>2</w:t>
-      </w:r>
-      <w:r>
-        <w:rPr>
-          <w:b/>
-          <w:bCs/>
-          <w:sz w:val="28"/>
-          <w:szCs w:val="28"/>
-        </w:rPr>
-        <w:t xml:space="preserve"> </w:t>
-      </w:r>
-      <w:r>
-        <w:rPr>
-          <w:b/>
-          <w:bCs/>
-          <w:sz w:val="28"/>
-          <w:szCs w:val="28"/>
-        </w:rPr>
-        <w:t>Minting NFT</w:t>
-      </w:r>
-      <w:r>
-        <w:rPr>
-          <w:b/>
-          <w:bCs/>
-          <w:sz w:val="28"/>
-          <w:szCs w:val="28"/>
-        </w:rPr>
-        <w:t xml:space="preserve"> AD</w:t>
+        <w:t>6.2.2 Minting NFT AD</w:t>
       </w:r>
     </w:p>
     <w:p>
@@ -18254,6 +18719,7 @@
       </w:pPr>
       <w:r>
         <w:rPr>
+          <w:noProof/>
           <w:sz w:val="22"/>
           <w:szCs w:val="22"/>
         </w:rPr>
@@ -18346,6 +18812,13 @@
           <w:szCs w:val="22"/>
         </w:rPr>
       </w:pPr>
+      <w:r>
+        <w:rPr>
+          <w:sz w:val="22"/>
+          <w:szCs w:val="22"/>
+        </w:rPr>
+        <w:t>a</w:t>
+      </w:r>
     </w:p>
     <w:p>
       <w:pPr>
@@ -18374,7 +18847,7 @@
           <w:sz w:val="28"/>
           <w:szCs w:val="28"/>
         </w:rPr>
-        <w:t>6.2.</w:t>
+        <w:t xml:space="preserve">6.2.3 Listing </w:t>
       </w:r>
       <w:r>
         <w:rPr>
@@ -18383,7 +18856,7 @@
           <w:sz w:val="28"/>
           <w:szCs w:val="28"/>
         </w:rPr>
-        <w:t>3</w:t>
+        <w:t xml:space="preserve">NFT </w:t>
       </w:r>
       <w:r>
         <w:rPr>
@@ -18392,25 +18865,7 @@
           <w:sz w:val="28"/>
           <w:szCs w:val="28"/>
         </w:rPr>
-        <w:t xml:space="preserve"> </w:t>
-      </w:r>
-      <w:r>
-        <w:rPr>
-          <w:b/>
-          <w:bCs/>
-          <w:sz w:val="28"/>
-          <w:szCs w:val="28"/>
-        </w:rPr>
-        <w:t>Listing</w:t>
-      </w:r>
-      <w:r>
-        <w:rPr>
-          <w:b/>
-          <w:bCs/>
-          <w:sz w:val="28"/>
-          <w:szCs w:val="28"/>
-        </w:rPr>
-        <w:t xml:space="preserve"> AD</w:t>
+        <w:t>AD</w:t>
       </w:r>
     </w:p>
     <w:p>
@@ -18426,6 +18881,7 @@
       </w:pPr>
       <w:r>
         <w:rPr>
+          <w:noProof/>
           <w:sz w:val="22"/>
           <w:szCs w:val="22"/>
         </w:rPr>
@@ -18504,14 +18960,7 @@
           <w:sz w:val="22"/>
           <w:szCs w:val="22"/>
         </w:rPr>
-        <w:t xml:space="preserve">Listing </w:t>
-      </w:r>
-      <w:r>
-        <w:rPr>
-          <w:sz w:val="22"/>
-          <w:szCs w:val="22"/>
-        </w:rPr>
-        <w:t>NFT activity diagram</w:t>
+        <w:t>Listing NFT activity diagram</w:t>
       </w:r>
     </w:p>
     <w:p>
@@ -18552,43 +19001,7 @@
           <w:sz w:val="28"/>
           <w:szCs w:val="28"/>
         </w:rPr>
-        <w:t>6.2.</w:t>
-      </w:r>
-      <w:r>
-        <w:rPr>
-          <w:b/>
-          <w:bCs/>
-          <w:sz w:val="28"/>
-          <w:szCs w:val="28"/>
-        </w:rPr>
-        <w:t>4</w:t>
-      </w:r>
-      <w:r>
-        <w:rPr>
-          <w:b/>
-          <w:bCs/>
-          <w:sz w:val="28"/>
-          <w:szCs w:val="28"/>
-        </w:rPr>
-        <w:t xml:space="preserve"> </w:t>
-      </w:r>
-      <w:r>
-        <w:rPr>
-          <w:b/>
-          <w:bCs/>
-          <w:sz w:val="28"/>
-          <w:szCs w:val="28"/>
-        </w:rPr>
-        <w:t>NFT Transactions</w:t>
-      </w:r>
-      <w:r>
-        <w:rPr>
-          <w:b/>
-          <w:bCs/>
-          <w:sz w:val="28"/>
-          <w:szCs w:val="28"/>
-        </w:rPr>
-        <w:t xml:space="preserve"> AD</w:t>
+        <w:t>6.2.4 NFT Transactions AD</w:t>
       </w:r>
     </w:p>
     <w:p>
@@ -18604,6 +19017,7 @@
       </w:pPr>
       <w:r>
         <w:rPr>
+          <w:noProof/>
           <w:sz w:val="22"/>
           <w:szCs w:val="22"/>
         </w:rPr>
@@ -18682,21 +19096,7 @@
           <w:sz w:val="22"/>
           <w:szCs w:val="22"/>
         </w:rPr>
-        <w:t xml:space="preserve">NFT </w:t>
-      </w:r>
-      <w:r>
-        <w:rPr>
-          <w:sz w:val="22"/>
-          <w:szCs w:val="22"/>
-        </w:rPr>
-        <w:t xml:space="preserve">transactions </w:t>
-      </w:r>
-      <w:r>
-        <w:rPr>
-          <w:sz w:val="22"/>
-          <w:szCs w:val="22"/>
-        </w:rPr>
-        <w:t>activity diagram</w:t>
+        <w:t>NFT transactions activity diagram</w:t>
       </w:r>
     </w:p>
     <w:p>
@@ -18739,43 +19139,7 @@
           <w:sz w:val="28"/>
           <w:szCs w:val="28"/>
         </w:rPr>
-        <w:t>6.2.</w:t>
-      </w:r>
-      <w:r>
-        <w:rPr>
-          <w:b/>
-          <w:bCs/>
-          <w:sz w:val="28"/>
-          <w:szCs w:val="28"/>
-        </w:rPr>
-        <w:t>5</w:t>
-      </w:r>
-      <w:r>
-        <w:rPr>
-          <w:b/>
-          <w:bCs/>
-          <w:sz w:val="28"/>
-          <w:szCs w:val="28"/>
-        </w:rPr>
-        <w:t xml:space="preserve"> </w:t>
-      </w:r>
-      <w:r>
-        <w:rPr>
-          <w:b/>
-          <w:bCs/>
-          <w:sz w:val="28"/>
-          <w:szCs w:val="28"/>
-        </w:rPr>
-        <w:t>Donation</w:t>
-      </w:r>
-      <w:r>
-        <w:rPr>
-          <w:b/>
-          <w:bCs/>
-          <w:sz w:val="28"/>
-          <w:szCs w:val="28"/>
-        </w:rPr>
-        <w:t xml:space="preserve"> AD</w:t>
+        <w:t>6.2.5 Donation AD</w:t>
       </w:r>
     </w:p>
     <w:p>
@@ -18791,6 +19155,7 @@
       </w:pPr>
       <w:r>
         <w:rPr>
+          <w:noProof/>
           <w:sz w:val="22"/>
           <w:szCs w:val="22"/>
         </w:rPr>
@@ -18869,14 +19234,7 @@
           <w:sz w:val="22"/>
           <w:szCs w:val="22"/>
         </w:rPr>
-        <w:t xml:space="preserve">Donation </w:t>
-      </w:r>
-      <w:r>
-        <w:rPr>
-          <w:sz w:val="22"/>
-          <w:szCs w:val="22"/>
-        </w:rPr>
-        <w:t>activity diagram</w:t>
+        <w:t>Donation activity diagram</w:t>
       </w:r>
     </w:p>
     <w:p>
@@ -18918,43 +19276,7 @@
           <w:sz w:val="28"/>
           <w:szCs w:val="28"/>
         </w:rPr>
-        <w:t>6.2.</w:t>
-      </w:r>
-      <w:r>
-        <w:rPr>
-          <w:b/>
-          <w:bCs/>
-          <w:sz w:val="28"/>
-          <w:szCs w:val="28"/>
-        </w:rPr>
-        <w:t>6</w:t>
-      </w:r>
-      <w:r>
-        <w:rPr>
-          <w:b/>
-          <w:bCs/>
-          <w:sz w:val="28"/>
-          <w:szCs w:val="28"/>
-        </w:rPr>
-        <w:t xml:space="preserve"> </w:t>
-      </w:r>
-      <w:r>
-        <w:rPr>
-          <w:b/>
-          <w:bCs/>
-          <w:sz w:val="28"/>
-          <w:szCs w:val="28"/>
-        </w:rPr>
-        <w:t>Membership</w:t>
-      </w:r>
-      <w:r>
-        <w:rPr>
-          <w:b/>
-          <w:bCs/>
-          <w:sz w:val="28"/>
-          <w:szCs w:val="28"/>
-        </w:rPr>
-        <w:t xml:space="preserve"> AD</w:t>
+        <w:t>6.2.6 Membership AD</w:t>
       </w:r>
     </w:p>
     <w:p>
@@ -18970,6 +19292,7 @@
       </w:pPr>
       <w:r>
         <w:rPr>
+          <w:noProof/>
           <w:sz w:val="22"/>
           <w:szCs w:val="22"/>
         </w:rPr>
@@ -19104,6 +19427,7 @@
       </w:pPr>
       <w:r>
         <w:rPr>
+          <w:noProof/>
           <w:sz w:val="22"/>
           <w:szCs w:val="22"/>
         </w:rPr>
@@ -19196,14 +19520,7 @@
           <w:sz w:val="22"/>
           <w:szCs w:val="22"/>
         </w:rPr>
-        <w:t>Update M</w:t>
-      </w:r>
-      <w:r>
-        <w:rPr>
-          <w:sz w:val="22"/>
-          <w:szCs w:val="22"/>
-        </w:rPr>
-        <w:t>embership activity diagram</w:t>
+        <w:t>Update Membership activity diagram</w:t>
       </w:r>
     </w:p>
     <w:p>
@@ -19231,6 +19548,7 @@
       </w:pPr>
       <w:r>
         <w:rPr>
+          <w:noProof/>
           <w:sz w:val="22"/>
           <w:szCs w:val="22"/>
         </w:rPr>
@@ -19323,14 +19641,7 @@
           <w:sz w:val="22"/>
           <w:szCs w:val="22"/>
         </w:rPr>
-        <w:t xml:space="preserve">Register </w:t>
-      </w:r>
-      <w:r>
-        <w:rPr>
-          <w:sz w:val="22"/>
-          <w:szCs w:val="22"/>
-        </w:rPr>
-        <w:t>Membership activity diagram</w:t>
+        <w:t>Register Membership activity diagram</w:t>
       </w:r>
     </w:p>
     <w:p>
@@ -19358,6 +19669,7 @@
       </w:pPr>
       <w:r>
         <w:rPr>
+          <w:noProof/>
           <w:sz w:val="22"/>
           <w:szCs w:val="22"/>
         </w:rPr>
@@ -19450,28 +19762,7 @@
           <w:sz w:val="22"/>
           <w:szCs w:val="22"/>
         </w:rPr>
-        <w:t xml:space="preserve">Update </w:t>
-      </w:r>
-      <w:r>
-        <w:rPr>
-          <w:sz w:val="22"/>
-          <w:szCs w:val="22"/>
-        </w:rPr>
-        <w:t>Membership</w:t>
-      </w:r>
-      <w:r>
-        <w:rPr>
-          <w:sz w:val="22"/>
-          <w:szCs w:val="22"/>
-        </w:rPr>
-        <w:t xml:space="preserve"> plan</w:t>
-      </w:r>
-      <w:r>
-        <w:rPr>
-          <w:sz w:val="22"/>
-          <w:szCs w:val="22"/>
-        </w:rPr>
-        <w:t xml:space="preserve"> activity diagram</w:t>
+        <w:t>Update Membership plan activity diagram</w:t>
       </w:r>
     </w:p>
     <w:p>
@@ -19499,6 +19790,7 @@
       </w:pPr>
       <w:r>
         <w:rPr>
+          <w:noProof/>
           <w:sz w:val="22"/>
           <w:szCs w:val="22"/>
         </w:rPr>
@@ -19591,14 +19883,7 @@
           <w:sz w:val="22"/>
           <w:szCs w:val="22"/>
         </w:rPr>
-        <w:t xml:space="preserve">Cancel </w:t>
-      </w:r>
-      <w:r>
-        <w:rPr>
-          <w:sz w:val="22"/>
-          <w:szCs w:val="22"/>
-        </w:rPr>
-        <w:t>Membership activity diagram</w:t>
+        <w:t>Cancel Membership activity diagram</w:t>
       </w:r>
     </w:p>
     <w:p>
@@ -19639,43 +19924,7 @@
           <w:sz w:val="28"/>
           <w:szCs w:val="28"/>
         </w:rPr>
-        <w:t>6.2.</w:t>
-      </w:r>
-      <w:r>
-        <w:rPr>
-          <w:b/>
-          <w:bCs/>
-          <w:sz w:val="28"/>
-          <w:szCs w:val="28"/>
-        </w:rPr>
-        <w:t>7</w:t>
-      </w:r>
-      <w:r>
-        <w:rPr>
-          <w:b/>
-          <w:bCs/>
-          <w:sz w:val="28"/>
-          <w:szCs w:val="28"/>
-        </w:rPr>
-        <w:t xml:space="preserve"> </w:t>
-      </w:r>
-      <w:r>
-        <w:rPr>
-          <w:b/>
-          <w:bCs/>
-          <w:sz w:val="28"/>
-          <w:szCs w:val="28"/>
-        </w:rPr>
-        <w:t>Community</w:t>
-      </w:r>
-      <w:r>
-        <w:rPr>
-          <w:b/>
-          <w:bCs/>
-          <w:sz w:val="28"/>
-          <w:szCs w:val="28"/>
-        </w:rPr>
-        <w:t xml:space="preserve"> AD</w:t>
+        <w:t>6.2.7 Community AD</w:t>
       </w:r>
     </w:p>
     <w:p>
@@ -19691,6 +19940,7 @@
       </w:pPr>
       <w:r>
         <w:rPr>
+          <w:noProof/>
           <w:sz w:val="22"/>
           <w:szCs w:val="22"/>
         </w:rPr>
@@ -19818,6 +20068,7 @@
       </w:pPr>
       <w:r>
         <w:rPr>
+          <w:noProof/>
           <w:sz w:val="22"/>
           <w:szCs w:val="22"/>
         </w:rPr>
@@ -19910,14 +20161,7 @@
           <w:sz w:val="22"/>
           <w:szCs w:val="22"/>
         </w:rPr>
-        <w:t xml:space="preserve">Edit </w:t>
-      </w:r>
-      <w:r>
-        <w:rPr>
-          <w:sz w:val="22"/>
-          <w:szCs w:val="22"/>
-        </w:rPr>
-        <w:t>post activity diagram</w:t>
+        <w:t>Edit post activity diagram</w:t>
       </w:r>
     </w:p>
     <w:p>
@@ -19945,6 +20189,7 @@
       </w:pPr>
       <w:r>
         <w:rPr>
+          <w:noProof/>
           <w:sz w:val="22"/>
           <w:szCs w:val="22"/>
         </w:rPr>
@@ -20037,14 +20282,7 @@
           <w:sz w:val="22"/>
           <w:szCs w:val="22"/>
         </w:rPr>
-        <w:t xml:space="preserve">Delete </w:t>
-      </w:r>
-      <w:r>
-        <w:rPr>
-          <w:sz w:val="22"/>
-          <w:szCs w:val="22"/>
-        </w:rPr>
-        <w:t>post activity diagram</w:t>
+        <w:t>Delete post activity diagram</w:t>
       </w:r>
     </w:p>
     <w:p>
@@ -20072,6 +20310,7 @@
       </w:pPr>
       <w:r>
         <w:rPr>
+          <w:noProof/>
           <w:sz w:val="22"/>
           <w:szCs w:val="22"/>
         </w:rPr>
@@ -20164,14 +20403,7 @@
           <w:sz w:val="22"/>
           <w:szCs w:val="22"/>
         </w:rPr>
-        <w:t xml:space="preserve">Comment on </w:t>
-      </w:r>
-      <w:r>
-        <w:rPr>
-          <w:sz w:val="22"/>
-          <w:szCs w:val="22"/>
-        </w:rPr>
-        <w:t>post activity diagram</w:t>
+        <w:t>Comment on post activity diagram</w:t>
       </w:r>
     </w:p>
     <w:p>
@@ -20199,6 +20431,7 @@
       </w:pPr>
       <w:r>
         <w:rPr>
+          <w:noProof/>
           <w:sz w:val="22"/>
           <w:szCs w:val="22"/>
         </w:rPr>
@@ -20291,28 +20524,7 @@
           <w:sz w:val="22"/>
           <w:szCs w:val="22"/>
         </w:rPr>
-        <w:t xml:space="preserve">Edit </w:t>
-      </w:r>
-      <w:r>
-        <w:rPr>
-          <w:sz w:val="22"/>
-          <w:szCs w:val="22"/>
-        </w:rPr>
-        <w:t>post</w:t>
-      </w:r>
-      <w:r>
-        <w:rPr>
-          <w:sz w:val="22"/>
-          <w:szCs w:val="22"/>
-        </w:rPr>
-        <w:t xml:space="preserve">’s comment </w:t>
-      </w:r>
-      <w:r>
-        <w:rPr>
-          <w:sz w:val="22"/>
-          <w:szCs w:val="22"/>
-        </w:rPr>
-        <w:t>activity diagram</w:t>
+        <w:t>Edit post’s comment activity diagram</w:t>
       </w:r>
     </w:p>
     <w:p>
@@ -20340,6 +20552,7 @@
       </w:pPr>
       <w:r>
         <w:rPr>
+          <w:noProof/>
           <w:sz w:val="22"/>
           <w:szCs w:val="22"/>
         </w:rPr>
@@ -20432,14 +20645,7 @@
           <w:sz w:val="22"/>
           <w:szCs w:val="22"/>
         </w:rPr>
-        <w:t xml:space="preserve">Delete comment </w:t>
-      </w:r>
-      <w:r>
-        <w:rPr>
-          <w:sz w:val="22"/>
-          <w:szCs w:val="22"/>
-        </w:rPr>
-        <w:t>activity diagram</w:t>
+        <w:t>Delete comment activity diagram</w:t>
       </w:r>
     </w:p>
     <w:p>
@@ -20467,6 +20673,7 @@
       </w:pPr>
       <w:r>
         <w:rPr>
+          <w:noProof/>
           <w:sz w:val="22"/>
           <w:szCs w:val="22"/>
         </w:rPr>
@@ -20559,14 +20766,7 @@
           <w:sz w:val="22"/>
           <w:szCs w:val="22"/>
         </w:rPr>
-        <w:t xml:space="preserve">Like | Unlike </w:t>
-      </w:r>
-      <w:r>
-        <w:rPr>
-          <w:sz w:val="22"/>
-          <w:szCs w:val="22"/>
-        </w:rPr>
-        <w:t>post activity diagram</w:t>
+        <w:t>Like | Unlike post activity diagram</w:t>
       </w:r>
     </w:p>
     <w:p>
@@ -20621,34 +20821,7 @@
           <w:sz w:val="28"/>
           <w:szCs w:val="28"/>
         </w:rPr>
-        <w:t>6.</w:t>
-      </w:r>
-      <w:r>
-        <w:rPr>
-          <w:b/>
-          <w:bCs/>
-          <w:sz w:val="28"/>
-          <w:szCs w:val="28"/>
-        </w:rPr>
-        <w:t>3</w:t>
-      </w:r>
-      <w:r>
-        <w:rPr>
-          <w:b/>
-          <w:bCs/>
-          <w:sz w:val="28"/>
-          <w:szCs w:val="28"/>
-        </w:rPr>
-        <w:t xml:space="preserve"> </w:t>
-      </w:r>
-      <w:r>
-        <w:rPr>
-          <w:b/>
-          <w:bCs/>
-          <w:sz w:val="28"/>
-          <w:szCs w:val="28"/>
-        </w:rPr>
-        <w:t>System Architecture (SA)</w:t>
+        <w:t>6.3 System Architecture (SA)</w:t>
       </w:r>
     </w:p>
     <w:p/>
@@ -20692,7 +20865,35 @@
         <w:rPr>
           <w:b/>
         </w:rPr>
-        <w:t>Dr. rer. nat. Bastian Tenbergen,</w:t>
+        <w:t xml:space="preserve">Dr. </w:t>
+      </w:r>
+      <w:proofErr w:type="spellStart"/>
+      <w:r>
+        <w:rPr>
+          <w:b/>
+        </w:rPr>
+        <w:t>rer</w:t>
+      </w:r>
+      <w:proofErr w:type="spellEnd"/>
+      <w:r>
+        <w:rPr>
+          <w:b/>
+        </w:rPr>
+        <w:t xml:space="preserve">. nat. Bastian </w:t>
+      </w:r>
+      <w:proofErr w:type="spellStart"/>
+      <w:r>
+        <w:rPr>
+          <w:b/>
+        </w:rPr>
+        <w:t>Tenbergen</w:t>
+      </w:r>
+      <w:proofErr w:type="spellEnd"/>
+      <w:r>
+        <w:rPr>
+          <w:b/>
+        </w:rPr>
+        <w:t>,</w:t>
       </w:r>
     </w:p>
     <w:p>
@@ -20779,7 +20980,15 @@
     </w:p>
     <w:p>
       <w:r>
-        <w:t xml:space="preserve">This work is licensed under a Creative Commons Attribution-ShareAlike 4.0 International License. For more information, please see </w:t>
+        <w:t>This work is licensed under a Creative Commons Attribution-</w:t>
+      </w:r>
+      <w:proofErr w:type="spellStart"/>
+      <w:r>
+        <w:t>ShareAlike</w:t>
+      </w:r>
+      <w:proofErr w:type="spellEnd"/>
+      <w:r>
+        <w:t xml:space="preserve"> 4.0 International License. For more information, please see </w:t>
       </w:r>
       <w:hyperlink r:id="rId28">
         <w:r>

</xml_diff>

<commit_message>
- added Use_Case_Diagram v2.0 - updated Use_case_diagram v2.0 to SRS
</commit_message>
<xml_diff>
--- a/SRS/SWYL-SRS.docx
+++ b/SRS/SWYL-SRS.docx
@@ -3577,19 +3577,7 @@
         <w:rPr>
           <w:rFonts w:ascii="Times New Roman" w:hAnsi="Times New Roman" w:cs="Times New Roman"/>
         </w:rPr>
-        <w:t xml:space="preserve"> and </w:t>
-      </w:r>
-      <w:r>
-        <w:rPr>
-          <w:rFonts w:ascii="Times New Roman" w:hAnsi="Times New Roman" w:cs="Times New Roman"/>
-        </w:rPr>
-        <w:t>maintaining</w:t>
-      </w:r>
-      <w:r>
-        <w:rPr>
-          <w:rFonts w:ascii="Times New Roman" w:hAnsi="Times New Roman" w:cs="Times New Roman"/>
-        </w:rPr>
-        <w:t xml:space="preserve"> the project</w:t>
+        <w:t xml:space="preserve"> and maintaining the project</w:t>
       </w:r>
     </w:p>
     <w:p>
@@ -6746,14 +6734,7 @@
           <w:rFonts w:ascii="Times New Roman" w:hAnsi="Times New Roman" w:cs="Times New Roman"/>
           <w:iCs/>
         </w:rPr>
-        <w:t xml:space="preserve"> to </w:t>
-      </w:r>
-      <w:r>
-        <w:rPr>
-          <w:rFonts w:ascii="Times New Roman" w:hAnsi="Times New Roman" w:cs="Times New Roman"/>
-          <w:iCs/>
-        </w:rPr>
-        <w:t>save their buys in their collection page</w:t>
+        <w:t xml:space="preserve"> to save their buys in their collection page</w:t>
       </w:r>
     </w:p>
     <w:p>
@@ -6791,14 +6772,7 @@
           <w:rFonts w:ascii="Times New Roman" w:hAnsi="Times New Roman" w:cs="Times New Roman"/>
           <w:iCs/>
         </w:rPr>
-        <w:t xml:space="preserve"> to </w:t>
-      </w:r>
-      <w:r>
-        <w:rPr>
-          <w:rFonts w:ascii="Times New Roman" w:hAnsi="Times New Roman" w:cs="Times New Roman"/>
-          <w:iCs/>
-        </w:rPr>
-        <w:t>edit the copies’ metadata</w:t>
+        <w:t xml:space="preserve"> to edit the copies’ metadata</w:t>
       </w:r>
     </w:p>
     <w:p>
@@ -7953,43 +7927,7 @@
               <w:rPr>
                 <w:iCs/>
               </w:rPr>
-              <w:t xml:space="preserve"> is a service fee that only applies to buying </w:t>
-            </w:r>
-            <w:r>
-              <w:rPr>
-                <w:iCs/>
-              </w:rPr>
-              <w:t>NFT</w:t>
-            </w:r>
-            <w:r>
-              <w:rPr>
-                <w:iCs/>
-              </w:rPr>
-              <w:t xml:space="preserve"> and selling </w:t>
-            </w:r>
-            <w:r>
-              <w:rPr>
-                <w:iCs/>
-              </w:rPr>
-              <w:t>NFT</w:t>
-            </w:r>
-            <w:r>
-              <w:rPr>
-                <w:iCs/>
-              </w:rPr>
-              <w:t xml:space="preserve"> activity. It states that a 2% fee </w:t>
-            </w:r>
-            <w:r>
-              <w:rPr>
-                <w:iCs/>
-              </w:rPr>
-              <w:t xml:space="preserve">based on the total transaction amount </w:t>
-            </w:r>
-            <w:r>
-              <w:rPr>
-                <w:iCs/>
-              </w:rPr>
-              <w:t>will be deducted from each party and get transferred to SWYL Service Wallet Address</w:t>
+              <w:t xml:space="preserve"> is a service fee that only applies to buying NFT and selling NFT activity. It states that a 2% fee based on the total transaction amount will be deducted from each party and get transferred to SWYL Service Wallet Address</w:t>
             </w:r>
           </w:p>
         </w:tc>
@@ -8026,13 +7964,7 @@
               <w:rPr>
                 <w:iCs/>
               </w:rPr>
-              <w:t>SWYL Service Wallet Address</w:t>
-            </w:r>
-            <w:r>
-              <w:rPr>
-                <w:iCs/>
-              </w:rPr>
-              <w:t xml:space="preserve"> (SSWA)</w:t>
+              <w:t>SWYL Service Wallet Address (SSWA)</w:t>
             </w:r>
           </w:p>
         </w:tc>
@@ -15422,13 +15354,7 @@
         <w:rPr>
           <w:iCs/>
         </w:rPr>
-        <w:t>1.2.</w:t>
-      </w:r>
-      <w:r>
-        <w:rPr>
-          <w:iCs/>
-        </w:rPr>
-        <w:t>4</w:t>
+        <w:t>1.2.4</w:t>
       </w:r>
       <w:r>
         <w:rPr>
@@ -15744,13 +15670,7 @@
         <w:rPr>
           <w:iCs/>
         </w:rPr>
-        <w:t>1.2.</w:t>
-      </w:r>
-      <w:r>
-        <w:rPr>
-          <w:iCs/>
-        </w:rPr>
-        <w:t>5</w:t>
+        <w:t>1.2.5</w:t>
       </w:r>
       <w:r>
         <w:rPr>
@@ -16284,13 +16204,7 @@
         <w:rPr>
           <w:iCs/>
         </w:rPr>
-        <w:t>1.2.</w:t>
-      </w:r>
-      <w:r>
-        <w:rPr>
-          <w:iCs/>
-        </w:rPr>
-        <w:t>7</w:t>
+        <w:t>1.2.7</w:t>
       </w:r>
       <w:r>
         <w:rPr>
@@ -16619,13 +16533,7 @@
         <w:rPr>
           <w:iCs/>
         </w:rPr>
-        <w:t>1.</w:t>
-      </w:r>
-      <w:r>
-        <w:rPr>
-          <w:iCs/>
-        </w:rPr>
-        <w:t>3.1</w:t>
+        <w:t>1.3.1</w:t>
       </w:r>
       <w:r>
         <w:rPr>
@@ -16913,13 +16821,7 @@
         <w:rPr>
           <w:iCs/>
         </w:rPr>
-        <w:t>1.3.</w:t>
-      </w:r>
-      <w:r>
-        <w:rPr>
-          <w:iCs/>
-        </w:rPr>
-        <w:t>2</w:t>
+        <w:t>1.3.2</w:t>
       </w:r>
       <w:r>
         <w:rPr>
@@ -17118,14 +17020,7 @@
           <w:rFonts w:ascii="Times New Roman" w:hAnsi="Times New Roman" w:cs="Times New Roman"/>
           <w:iCs/>
         </w:rPr>
-        <w:t>add the new bough NFTs into buyers’ collection page automatically</w:t>
-      </w:r>
-      <w:r>
-        <w:rPr>
-          <w:rFonts w:ascii="Times New Roman" w:hAnsi="Times New Roman" w:cs="Times New Roman"/>
-          <w:iCs/>
-        </w:rPr>
-        <w:t xml:space="preserve"> after a sale</w:t>
+        <w:t>add the new bough NFTs into buyers’ collection page automatically after a sale</w:t>
       </w:r>
     </w:p>
     <w:p>
@@ -17154,13 +17049,7 @@
         <w:rPr>
           <w:iCs/>
         </w:rPr>
-        <w:t>1.3.</w:t>
-      </w:r>
-      <w:r>
-        <w:rPr>
-          <w:iCs/>
-        </w:rPr>
-        <w:t>3</w:t>
+        <w:t>1.3.3</w:t>
       </w:r>
       <w:r>
         <w:rPr>
@@ -17470,7 +17359,7 @@
           <w:sz w:val="28"/>
           <w:szCs w:val="28"/>
         </w:rPr>
-        <w:t>Fans</w:t>
+        <w:t xml:space="preserve">Fans </w:t>
       </w:r>
       <w:r>
         <w:rPr>
@@ -17480,7 +17369,7 @@
           <w:sz w:val="28"/>
           <w:szCs w:val="28"/>
         </w:rPr>
-        <w:t xml:space="preserve"> </w:t>
+        <w:t>Feature</w:t>
       </w:r>
       <w:r>
         <w:rPr>
@@ -17490,9 +17379,1453 @@
           <w:sz w:val="28"/>
           <w:szCs w:val="28"/>
         </w:rPr>
-        <w:t>Feature</w:t>
-      </w:r>
-      <w:r>
+        <w:t>s</w:t>
+      </w:r>
+    </w:p>
+    <w:p>
+      <w:pPr>
+        <w:ind w:left="720"/>
+        <w:rPr>
+          <w:b/>
+          <w:bCs/>
+          <w:iCs/>
+        </w:rPr>
+      </w:pPr>
+      <w:r>
+        <w:rPr>
+          <w:iCs/>
+        </w:rPr>
+        <w:t>4.</w:t>
+      </w:r>
+      <w:r>
+        <w:rPr>
+          <w:iCs/>
+        </w:rPr>
+        <w:t>1.4.1</w:t>
+      </w:r>
+      <w:r>
+        <w:rPr>
+          <w:b/>
+          <w:bCs/>
+          <w:iCs/>
+        </w:rPr>
+        <w:t xml:space="preserve"> </w:t>
+      </w:r>
+      <w:r>
+        <w:rPr>
+          <w:b/>
+          <w:bCs/>
+          <w:iCs/>
+        </w:rPr>
+        <w:t>One-time donate</w:t>
+      </w:r>
+    </w:p>
+    <w:p>
+      <w:pPr>
+        <w:ind w:left="720"/>
+        <w:rPr>
+          <w:iCs/>
+        </w:rPr>
+      </w:pPr>
+      <w:r>
+        <w:rPr>
+          <w:iCs/>
+        </w:rPr>
+        <w:tab/>
+      </w:r>
+      <w:r>
+        <w:rPr>
+          <w:iCs/>
+        </w:rPr>
+        <w:t xml:space="preserve">a. </w:t>
+      </w:r>
+      <w:r>
+        <w:rPr>
+          <w:iCs/>
+        </w:rPr>
+        <w:t>HIGH</w:t>
+      </w:r>
+      <w:r>
+        <w:rPr>
+          <w:iCs/>
+        </w:rPr>
+        <w:t xml:space="preserve"> priority</w:t>
+      </w:r>
+    </w:p>
+    <w:p>
+      <w:pPr>
+        <w:pStyle w:val="ListParagraph"/>
+        <w:numPr>
+          <w:ilvl w:val="1"/>
+          <w:numId w:val="23"/>
+        </w:numPr>
+        <w:spacing w:line="276" w:lineRule="auto"/>
+        <w:rPr>
+          <w:rFonts w:ascii="Times New Roman" w:hAnsi="Times New Roman" w:cs="Times New Roman"/>
+          <w:iCs/>
+        </w:rPr>
+      </w:pPr>
+      <w:r>
+        <w:rPr>
+          <w:rFonts w:ascii="Times New Roman" w:hAnsi="Times New Roman" w:cs="Times New Roman"/>
+          <w:iCs/>
+        </w:rPr>
+        <w:t xml:space="preserve">A-1: </w:t>
+      </w:r>
+      <w:r>
+        <w:rPr>
+          <w:rFonts w:ascii="Times New Roman" w:hAnsi="Times New Roman" w:cs="Times New Roman"/>
+          <w:iCs/>
+        </w:rPr>
+        <w:t>The s</w:t>
+      </w:r>
+      <w:r>
+        <w:rPr>
+          <w:rFonts w:ascii="Times New Roman" w:hAnsi="Times New Roman" w:cs="Times New Roman"/>
+          <w:iCs/>
+        </w:rPr>
+        <w:t xml:space="preserve">ystem shall allow </w:t>
+      </w:r>
+      <w:r>
+        <w:rPr>
+          <w:rFonts w:ascii="Times New Roman" w:hAnsi="Times New Roman" w:cs="Times New Roman"/>
+          <w:iCs/>
+        </w:rPr>
+        <w:t>fans to one-time donate the product and/or artist</w:t>
+      </w:r>
+    </w:p>
+    <w:p>
+      <w:pPr>
+        <w:ind w:left="1440"/>
+        <w:rPr>
+          <w:iCs/>
+        </w:rPr>
+      </w:pPr>
+      <w:r>
+        <w:rPr>
+          <w:iCs/>
+        </w:rPr>
+        <w:t xml:space="preserve">b. Stimulus/Response Sequence </w:t>
+      </w:r>
+    </w:p>
+    <w:p>
+      <w:pPr>
+        <w:pStyle w:val="ListParagraph"/>
+        <w:numPr>
+          <w:ilvl w:val="1"/>
+          <w:numId w:val="23"/>
+        </w:numPr>
+        <w:spacing w:line="276" w:lineRule="auto"/>
+        <w:rPr>
+          <w:rFonts w:ascii="Times New Roman" w:hAnsi="Times New Roman" w:cs="Times New Roman"/>
+          <w:iCs/>
+        </w:rPr>
+      </w:pPr>
+      <w:r>
+        <w:rPr>
+          <w:rFonts w:ascii="Times New Roman" w:hAnsi="Times New Roman" w:cs="Times New Roman"/>
+          <w:iCs/>
+        </w:rPr>
+        <w:t xml:space="preserve">B-1: User action: </w:t>
+      </w:r>
+      <w:r>
+        <w:rPr>
+          <w:rFonts w:ascii="Times New Roman" w:hAnsi="Times New Roman" w:cs="Times New Roman"/>
+          <w:iCs/>
+        </w:rPr>
+        <w:t xml:space="preserve">submit donation form then click </w:t>
+      </w:r>
+      <w:r>
+        <w:rPr>
+          <w:rFonts w:ascii="Times New Roman" w:hAnsi="Times New Roman" w:cs="Times New Roman"/>
+          <w:iCs/>
+        </w:rPr>
+        <w:t>acknowledge</w:t>
+      </w:r>
+      <w:r>
+        <w:rPr>
+          <w:rFonts w:ascii="Times New Roman" w:hAnsi="Times New Roman" w:cs="Times New Roman"/>
+          <w:iCs/>
+        </w:rPr>
+        <w:t xml:space="preserve"> button </w:t>
+      </w:r>
+    </w:p>
+    <w:p>
+      <w:pPr>
+        <w:pStyle w:val="ListParagraph"/>
+        <w:numPr>
+          <w:ilvl w:val="1"/>
+          <w:numId w:val="23"/>
+        </w:numPr>
+        <w:spacing w:line="276" w:lineRule="auto"/>
+        <w:rPr>
+          <w:rFonts w:ascii="Times New Roman" w:hAnsi="Times New Roman" w:cs="Times New Roman"/>
+          <w:iCs/>
+        </w:rPr>
+      </w:pPr>
+      <w:r>
+        <w:rPr>
+          <w:rFonts w:ascii="Times New Roman" w:hAnsi="Times New Roman" w:cs="Times New Roman"/>
+          <w:iCs/>
+        </w:rPr>
+        <w:t>B-</w:t>
+      </w:r>
+      <w:r>
+        <w:rPr>
+          <w:rFonts w:ascii="Times New Roman" w:hAnsi="Times New Roman" w:cs="Times New Roman"/>
+          <w:iCs/>
+        </w:rPr>
+        <w:t>1</w:t>
+      </w:r>
+      <w:r>
+        <w:rPr>
+          <w:rFonts w:ascii="Times New Roman" w:hAnsi="Times New Roman" w:cs="Times New Roman"/>
+          <w:iCs/>
+        </w:rPr>
+        <w:t xml:space="preserve">: System response: The system </w:t>
+      </w:r>
+      <w:r>
+        <w:rPr>
+          <w:rFonts w:ascii="Times New Roman" w:hAnsi="Times New Roman" w:cs="Times New Roman"/>
+          <w:iCs/>
+        </w:rPr>
+        <w:t>shall process the donation information and execute the donation</w:t>
+      </w:r>
+    </w:p>
+    <w:p>
+      <w:pPr>
+        <w:ind w:left="720" w:firstLine="720"/>
+        <w:rPr>
+          <w:iCs/>
+        </w:rPr>
+      </w:pPr>
+      <w:r>
+        <w:rPr>
+          <w:iCs/>
+        </w:rPr>
+        <w:t>c. Functional requirements</w:t>
+      </w:r>
+    </w:p>
+    <w:p>
+      <w:pPr>
+        <w:pStyle w:val="ListParagraph"/>
+        <w:numPr>
+          <w:ilvl w:val="1"/>
+          <w:numId w:val="23"/>
+        </w:numPr>
+        <w:rPr>
+          <w:iCs/>
+        </w:rPr>
+      </w:pPr>
+      <w:r>
+        <w:rPr>
+          <w:iCs/>
+        </w:rPr>
+        <w:t>C-1: The system shall offer a form where fans can input in the donation information</w:t>
+      </w:r>
+    </w:p>
+    <w:p>
+      <w:pPr>
+        <w:pStyle w:val="ListParagraph"/>
+        <w:numPr>
+          <w:ilvl w:val="1"/>
+          <w:numId w:val="23"/>
+        </w:numPr>
+        <w:rPr>
+          <w:iCs/>
+        </w:rPr>
+      </w:pPr>
+      <w:r>
+        <w:rPr>
+          <w:iCs/>
+        </w:rPr>
+        <w:t>C-2: The system shall be able to process the donation information and execute the donation</w:t>
+      </w:r>
+    </w:p>
+    <w:p>
+      <w:pPr>
+        <w:pStyle w:val="ListParagraph"/>
+        <w:numPr>
+          <w:ilvl w:val="1"/>
+          <w:numId w:val="23"/>
+        </w:numPr>
+        <w:rPr>
+          <w:iCs/>
+        </w:rPr>
+      </w:pPr>
+      <w:r>
+        <w:rPr>
+          <w:iCs/>
+        </w:rPr>
+        <w:t>C-3: The system shall be able to transfer the donation from fans’ wallet address to creators’ wallet address</w:t>
+      </w:r>
+    </w:p>
+    <w:p>
+      <w:pPr>
+        <w:rPr>
+          <w:iCs/>
+        </w:rPr>
+      </w:pPr>
+    </w:p>
+    <w:p>
+      <w:pPr>
+        <w:ind w:left="720"/>
+        <w:rPr>
+          <w:b/>
+          <w:bCs/>
+          <w:iCs/>
+        </w:rPr>
+      </w:pPr>
+      <w:r>
+        <w:rPr>
+          <w:iCs/>
+        </w:rPr>
+        <w:t>4.</w:t>
+      </w:r>
+      <w:r>
+        <w:rPr>
+          <w:iCs/>
+        </w:rPr>
+        <w:t>1.4.</w:t>
+      </w:r>
+      <w:r>
+        <w:rPr>
+          <w:iCs/>
+        </w:rPr>
+        <w:t>2</w:t>
+      </w:r>
+      <w:r>
+        <w:rPr>
+          <w:b/>
+          <w:bCs/>
+          <w:iCs/>
+        </w:rPr>
+        <w:t xml:space="preserve"> </w:t>
+      </w:r>
+      <w:r>
+        <w:rPr>
+          <w:b/>
+          <w:bCs/>
+          <w:iCs/>
+        </w:rPr>
+        <w:t>Share the products on other social media platforms</w:t>
+      </w:r>
+    </w:p>
+    <w:p>
+      <w:pPr>
+        <w:ind w:left="720"/>
+        <w:rPr>
+          <w:iCs/>
+        </w:rPr>
+      </w:pPr>
+      <w:r>
+        <w:rPr>
+          <w:iCs/>
+        </w:rPr>
+        <w:tab/>
+      </w:r>
+      <w:r>
+        <w:rPr>
+          <w:iCs/>
+        </w:rPr>
+        <w:t xml:space="preserve">a. </w:t>
+      </w:r>
+      <w:r>
+        <w:rPr>
+          <w:iCs/>
+        </w:rPr>
+        <w:t>HIGH</w:t>
+      </w:r>
+      <w:r>
+        <w:rPr>
+          <w:iCs/>
+        </w:rPr>
+        <w:t xml:space="preserve"> priority</w:t>
+      </w:r>
+    </w:p>
+    <w:p>
+      <w:pPr>
+        <w:pStyle w:val="ListParagraph"/>
+        <w:numPr>
+          <w:ilvl w:val="1"/>
+          <w:numId w:val="23"/>
+        </w:numPr>
+        <w:spacing w:line="276" w:lineRule="auto"/>
+        <w:rPr>
+          <w:rFonts w:ascii="Times New Roman" w:hAnsi="Times New Roman" w:cs="Times New Roman"/>
+          <w:iCs/>
+        </w:rPr>
+      </w:pPr>
+      <w:r>
+        <w:rPr>
+          <w:rFonts w:ascii="Times New Roman" w:hAnsi="Times New Roman" w:cs="Times New Roman"/>
+          <w:iCs/>
+        </w:rPr>
+        <w:t xml:space="preserve">A-1: </w:t>
+      </w:r>
+      <w:r>
+        <w:rPr>
+          <w:rFonts w:ascii="Times New Roman" w:hAnsi="Times New Roman" w:cs="Times New Roman"/>
+          <w:iCs/>
+        </w:rPr>
+        <w:t>The s</w:t>
+      </w:r>
+      <w:r>
+        <w:rPr>
+          <w:rFonts w:ascii="Times New Roman" w:hAnsi="Times New Roman" w:cs="Times New Roman"/>
+          <w:iCs/>
+        </w:rPr>
+        <w:t xml:space="preserve">ystem shall allow </w:t>
+      </w:r>
+      <w:r>
+        <w:rPr>
+          <w:rFonts w:ascii="Times New Roman" w:hAnsi="Times New Roman" w:cs="Times New Roman"/>
+          <w:iCs/>
+        </w:rPr>
+        <w:t xml:space="preserve">fans </w:t>
+      </w:r>
+      <w:r>
+        <w:rPr>
+          <w:rFonts w:ascii="Times New Roman" w:hAnsi="Times New Roman" w:cs="Times New Roman"/>
+          <w:iCs/>
+        </w:rPr>
+        <w:t>to copy share links of the NFT</w:t>
+      </w:r>
+      <w:r>
+        <w:rPr>
+          <w:rFonts w:ascii="Times New Roman" w:hAnsi="Times New Roman" w:cs="Times New Roman"/>
+          <w:iCs/>
+        </w:rPr>
+        <w:t>s</w:t>
+      </w:r>
+    </w:p>
+    <w:p>
+      <w:pPr>
+        <w:ind w:left="1440"/>
+        <w:rPr>
+          <w:iCs/>
+        </w:rPr>
+      </w:pPr>
+      <w:r>
+        <w:rPr>
+          <w:iCs/>
+        </w:rPr>
+        <w:t>b. Stimulus/Response Sequence</w:t>
+      </w:r>
+    </w:p>
+    <w:p>
+      <w:pPr>
+        <w:pStyle w:val="ListParagraph"/>
+        <w:numPr>
+          <w:ilvl w:val="1"/>
+          <w:numId w:val="23"/>
+        </w:numPr>
+        <w:spacing w:line="276" w:lineRule="auto"/>
+        <w:rPr>
+          <w:rFonts w:ascii="Times New Roman" w:hAnsi="Times New Roman" w:cs="Times New Roman"/>
+          <w:iCs/>
+        </w:rPr>
+      </w:pPr>
+      <w:r>
+        <w:rPr>
+          <w:rFonts w:ascii="Times New Roman" w:hAnsi="Times New Roman" w:cs="Times New Roman"/>
+          <w:iCs/>
+        </w:rPr>
+        <w:t xml:space="preserve">B-1: User action: </w:t>
+      </w:r>
+      <w:r>
+        <w:rPr>
+          <w:rFonts w:ascii="Times New Roman" w:hAnsi="Times New Roman" w:cs="Times New Roman"/>
+          <w:iCs/>
+        </w:rPr>
+        <w:t>copy share links and share it on other platforms</w:t>
+      </w:r>
+    </w:p>
+    <w:p>
+      <w:pPr>
+        <w:pStyle w:val="ListParagraph"/>
+        <w:numPr>
+          <w:ilvl w:val="1"/>
+          <w:numId w:val="23"/>
+        </w:numPr>
+        <w:spacing w:line="276" w:lineRule="auto"/>
+        <w:rPr>
+          <w:rFonts w:ascii="Times New Roman" w:hAnsi="Times New Roman" w:cs="Times New Roman"/>
+          <w:iCs/>
+        </w:rPr>
+      </w:pPr>
+      <w:r>
+        <w:rPr>
+          <w:rFonts w:ascii="Times New Roman" w:hAnsi="Times New Roman" w:cs="Times New Roman"/>
+          <w:iCs/>
+        </w:rPr>
+        <w:t>B-</w:t>
+      </w:r>
+      <w:r>
+        <w:rPr>
+          <w:rFonts w:ascii="Times New Roman" w:hAnsi="Times New Roman" w:cs="Times New Roman"/>
+          <w:iCs/>
+        </w:rPr>
+        <w:t>1</w:t>
+      </w:r>
+      <w:r>
+        <w:rPr>
+          <w:rFonts w:ascii="Times New Roman" w:hAnsi="Times New Roman" w:cs="Times New Roman"/>
+          <w:iCs/>
+        </w:rPr>
+        <w:t xml:space="preserve">: System response: The system </w:t>
+      </w:r>
+      <w:r>
+        <w:rPr>
+          <w:rFonts w:ascii="Times New Roman" w:hAnsi="Times New Roman" w:cs="Times New Roman"/>
+          <w:iCs/>
+        </w:rPr>
+        <w:t xml:space="preserve">shall </w:t>
+      </w:r>
+      <w:r>
+        <w:rPr>
+          <w:rFonts w:ascii="Times New Roman" w:hAnsi="Times New Roman" w:cs="Times New Roman"/>
+          <w:iCs/>
+        </w:rPr>
+        <w:t>be able to offer user the share links</w:t>
+      </w:r>
+    </w:p>
+    <w:p>
+      <w:pPr>
+        <w:ind w:left="720" w:firstLine="720"/>
+        <w:rPr>
+          <w:iCs/>
+        </w:rPr>
+      </w:pPr>
+      <w:r>
+        <w:rPr>
+          <w:iCs/>
+        </w:rPr>
+        <w:t>c. Functional requirements</w:t>
+      </w:r>
+    </w:p>
+    <w:p>
+      <w:pPr>
+        <w:pStyle w:val="ListParagraph"/>
+        <w:numPr>
+          <w:ilvl w:val="1"/>
+          <w:numId w:val="23"/>
+        </w:numPr>
+        <w:rPr>
+          <w:iCs/>
+        </w:rPr>
+      </w:pPr>
+      <w:r>
+        <w:rPr>
+          <w:iCs/>
+        </w:rPr>
+        <w:lastRenderedPageBreak/>
+        <w:t>C-1: The system shall be able to let user copy the share links on each NFTs</w:t>
+      </w:r>
+    </w:p>
+    <w:p>
+      <w:pPr>
+        <w:rPr>
+          <w:iCs/>
+        </w:rPr>
+      </w:pPr>
+    </w:p>
+    <w:p>
+      <w:pPr>
+        <w:ind w:left="720"/>
+        <w:rPr>
+          <w:b/>
+          <w:bCs/>
+          <w:iCs/>
+        </w:rPr>
+      </w:pPr>
+      <w:r>
+        <w:rPr>
+          <w:iCs/>
+        </w:rPr>
+        <w:t>4.</w:t>
+      </w:r>
+      <w:r>
+        <w:rPr>
+          <w:iCs/>
+        </w:rPr>
+        <w:t>1.4.</w:t>
+      </w:r>
+      <w:r>
+        <w:rPr>
+          <w:iCs/>
+        </w:rPr>
+        <w:t>3</w:t>
+      </w:r>
+      <w:r>
+        <w:rPr>
+          <w:b/>
+          <w:bCs/>
+          <w:iCs/>
+        </w:rPr>
+        <w:t xml:space="preserve"> </w:t>
+      </w:r>
+      <w:r>
+        <w:rPr>
+          <w:b/>
+          <w:bCs/>
+          <w:iCs/>
+        </w:rPr>
+        <w:t>Subscribe membership plans</w:t>
+      </w:r>
+    </w:p>
+    <w:p>
+      <w:pPr>
+        <w:ind w:left="720"/>
+        <w:rPr>
+          <w:iCs/>
+        </w:rPr>
+      </w:pPr>
+      <w:r>
+        <w:rPr>
+          <w:iCs/>
+        </w:rPr>
+        <w:tab/>
+      </w:r>
+      <w:r>
+        <w:rPr>
+          <w:iCs/>
+        </w:rPr>
+        <w:t xml:space="preserve">a. </w:t>
+      </w:r>
+      <w:r>
+        <w:rPr>
+          <w:iCs/>
+        </w:rPr>
+        <w:t>HIGH</w:t>
+      </w:r>
+      <w:r>
+        <w:rPr>
+          <w:iCs/>
+        </w:rPr>
+        <w:t xml:space="preserve"> priority</w:t>
+      </w:r>
+    </w:p>
+    <w:p>
+      <w:pPr>
+        <w:pStyle w:val="ListParagraph"/>
+        <w:numPr>
+          <w:ilvl w:val="1"/>
+          <w:numId w:val="23"/>
+        </w:numPr>
+        <w:spacing w:line="276" w:lineRule="auto"/>
+        <w:rPr>
+          <w:rFonts w:ascii="Times New Roman" w:hAnsi="Times New Roman" w:cs="Times New Roman"/>
+          <w:iCs/>
+        </w:rPr>
+      </w:pPr>
+      <w:r>
+        <w:rPr>
+          <w:rFonts w:ascii="Times New Roman" w:hAnsi="Times New Roman" w:cs="Times New Roman"/>
+          <w:iCs/>
+        </w:rPr>
+        <w:t xml:space="preserve">A-1: </w:t>
+      </w:r>
+      <w:r>
+        <w:rPr>
+          <w:rFonts w:ascii="Times New Roman" w:hAnsi="Times New Roman" w:cs="Times New Roman"/>
+          <w:iCs/>
+        </w:rPr>
+        <w:t>The s</w:t>
+      </w:r>
+      <w:r>
+        <w:rPr>
+          <w:rFonts w:ascii="Times New Roman" w:hAnsi="Times New Roman" w:cs="Times New Roman"/>
+          <w:iCs/>
+        </w:rPr>
+        <w:t xml:space="preserve">ystem shall allow </w:t>
+      </w:r>
+      <w:r>
+        <w:rPr>
+          <w:rFonts w:ascii="Times New Roman" w:hAnsi="Times New Roman" w:cs="Times New Roman"/>
+          <w:iCs/>
+        </w:rPr>
+        <w:t xml:space="preserve">fans </w:t>
+      </w:r>
+      <w:r>
+        <w:rPr>
+          <w:rFonts w:ascii="Times New Roman" w:hAnsi="Times New Roman" w:cs="Times New Roman"/>
+          <w:iCs/>
+        </w:rPr>
+        <w:t>to subscribe their favorite artists membership plans</w:t>
+      </w:r>
+    </w:p>
+    <w:p>
+      <w:pPr>
+        <w:ind w:left="1440"/>
+        <w:rPr>
+          <w:iCs/>
+        </w:rPr>
+      </w:pPr>
+      <w:r>
+        <w:rPr>
+          <w:iCs/>
+        </w:rPr>
+        <w:t>b. Stimulus/Response Sequence</w:t>
+      </w:r>
+    </w:p>
+    <w:p>
+      <w:pPr>
+        <w:pStyle w:val="ListParagraph"/>
+        <w:numPr>
+          <w:ilvl w:val="1"/>
+          <w:numId w:val="23"/>
+        </w:numPr>
+        <w:spacing w:line="276" w:lineRule="auto"/>
+        <w:rPr>
+          <w:rFonts w:ascii="Times New Roman" w:hAnsi="Times New Roman" w:cs="Times New Roman"/>
+          <w:iCs/>
+        </w:rPr>
+      </w:pPr>
+      <w:r>
+        <w:rPr>
+          <w:rFonts w:ascii="Times New Roman" w:hAnsi="Times New Roman" w:cs="Times New Roman"/>
+          <w:iCs/>
+        </w:rPr>
+        <w:t xml:space="preserve">B-1: User action: </w:t>
+      </w:r>
+      <w:r>
+        <w:rPr>
+          <w:rFonts w:ascii="Times New Roman" w:hAnsi="Times New Roman" w:cs="Times New Roman"/>
+          <w:iCs/>
+        </w:rPr>
+        <w:t>Click subscribe membership plan</w:t>
+      </w:r>
+    </w:p>
+    <w:p>
+      <w:pPr>
+        <w:pStyle w:val="ListParagraph"/>
+        <w:numPr>
+          <w:ilvl w:val="1"/>
+          <w:numId w:val="23"/>
+        </w:numPr>
+        <w:spacing w:line="276" w:lineRule="auto"/>
+        <w:rPr>
+          <w:rFonts w:ascii="Times New Roman" w:hAnsi="Times New Roman" w:cs="Times New Roman"/>
+          <w:iCs/>
+        </w:rPr>
+      </w:pPr>
+      <w:r>
+        <w:rPr>
+          <w:rFonts w:ascii="Times New Roman" w:hAnsi="Times New Roman" w:cs="Times New Roman"/>
+          <w:iCs/>
+        </w:rPr>
+        <w:t>B-</w:t>
+      </w:r>
+      <w:r>
+        <w:rPr>
+          <w:rFonts w:ascii="Times New Roman" w:hAnsi="Times New Roman" w:cs="Times New Roman"/>
+          <w:iCs/>
+        </w:rPr>
+        <w:t>1</w:t>
+      </w:r>
+      <w:r>
+        <w:rPr>
+          <w:rFonts w:ascii="Times New Roman" w:hAnsi="Times New Roman" w:cs="Times New Roman"/>
+          <w:iCs/>
+        </w:rPr>
+        <w:t xml:space="preserve">: System response: The system </w:t>
+      </w:r>
+      <w:r>
+        <w:rPr>
+          <w:rFonts w:ascii="Times New Roman" w:hAnsi="Times New Roman" w:cs="Times New Roman"/>
+          <w:iCs/>
+        </w:rPr>
+        <w:t xml:space="preserve">shall </w:t>
+      </w:r>
+      <w:r>
+        <w:rPr>
+          <w:rFonts w:ascii="Times New Roman" w:hAnsi="Times New Roman" w:cs="Times New Roman"/>
+          <w:iCs/>
+        </w:rPr>
+        <w:t>add the user wallet address to supporter list</w:t>
+      </w:r>
+    </w:p>
+    <w:p>
+      <w:pPr>
+        <w:ind w:left="720" w:firstLine="720"/>
+        <w:rPr>
+          <w:iCs/>
+        </w:rPr>
+      </w:pPr>
+      <w:r>
+        <w:rPr>
+          <w:iCs/>
+        </w:rPr>
+        <w:t>c. Functional requirements</w:t>
+      </w:r>
+    </w:p>
+    <w:p>
+      <w:pPr>
+        <w:pStyle w:val="ListParagraph"/>
+        <w:numPr>
+          <w:ilvl w:val="1"/>
+          <w:numId w:val="23"/>
+        </w:numPr>
+        <w:rPr>
+          <w:iCs/>
+        </w:rPr>
+      </w:pPr>
+      <w:r>
+        <w:rPr>
+          <w:iCs/>
+        </w:rPr>
+        <w:t>C-1: The system shall be able to process information about membership subscription</w:t>
+      </w:r>
+    </w:p>
+    <w:p>
+      <w:pPr>
+        <w:pStyle w:val="ListParagraph"/>
+        <w:numPr>
+          <w:ilvl w:val="1"/>
+          <w:numId w:val="23"/>
+        </w:numPr>
+        <w:rPr>
+          <w:iCs/>
+        </w:rPr>
+      </w:pPr>
+      <w:r>
+        <w:rPr>
+          <w:iCs/>
+        </w:rPr>
+        <w:t xml:space="preserve">C-2: The system shall </w:t>
+      </w:r>
+      <w:r>
+        <w:rPr>
+          <w:iCs/>
+        </w:rPr>
+        <w:t>be able to notify artists about new subscription</w:t>
+      </w:r>
+    </w:p>
+    <w:p>
+      <w:pPr>
+        <w:pStyle w:val="ListParagraph"/>
+        <w:numPr>
+          <w:ilvl w:val="1"/>
+          <w:numId w:val="23"/>
+        </w:numPr>
+        <w:rPr>
+          <w:iCs/>
+        </w:rPr>
+      </w:pPr>
+      <w:r>
+        <w:rPr>
+          <w:iCs/>
+        </w:rPr>
+        <w:t>C-3: The system shall be able to add the fans’ wallet address to the supporters list</w:t>
+      </w:r>
+    </w:p>
+    <w:p>
+      <w:pPr>
+        <w:pStyle w:val="ListParagraph"/>
+        <w:numPr>
+          <w:ilvl w:val="1"/>
+          <w:numId w:val="23"/>
+        </w:numPr>
+        <w:spacing w:line="276" w:lineRule="auto"/>
+        <w:rPr>
+          <w:rFonts w:ascii="Times New Roman" w:hAnsi="Times New Roman" w:cs="Times New Roman"/>
+          <w:b/>
+          <w:bCs/>
+          <w:iCs/>
+        </w:rPr>
+      </w:pPr>
+      <w:r>
+        <w:rPr>
+          <w:rFonts w:ascii="Times New Roman" w:hAnsi="Times New Roman" w:cs="Times New Roman"/>
+          <w:iCs/>
+        </w:rPr>
+        <w:t>C-3: Once a user register for a membership plan, the user shall be able to cancel the membership right away if they wish but the user must not be able to get the refund</w:t>
+      </w:r>
+    </w:p>
+    <w:p>
+      <w:pPr>
+        <w:rPr>
+          <w:b/>
+          <w:bCs/>
+          <w:iCs/>
+        </w:rPr>
+      </w:pPr>
+    </w:p>
+    <w:p>
+      <w:pPr>
+        <w:rPr>
+          <w:iCs/>
+        </w:rPr>
+      </w:pPr>
+    </w:p>
+    <w:p>
+      <w:pPr>
+        <w:ind w:firstLine="720"/>
+        <w:rPr>
+          <w:b/>
+          <w:bCs/>
+          <w:iCs/>
+          <w:sz w:val="22"/>
+          <w:szCs w:val="22"/>
+        </w:rPr>
+      </w:pPr>
+      <w:r>
+        <w:rPr>
+          <w:iCs/>
+        </w:rPr>
+        <w:t>4.</w:t>
+      </w:r>
+      <w:r>
+        <w:rPr>
+          <w:iCs/>
+        </w:rPr>
+        <w:t>1.4.4</w:t>
+      </w:r>
+      <w:r>
+        <w:rPr>
+          <w:b/>
+          <w:bCs/>
+          <w:iCs/>
+          <w:sz w:val="22"/>
+          <w:szCs w:val="22"/>
+        </w:rPr>
+        <w:t xml:space="preserve"> Comment community posts as users</w:t>
+      </w:r>
+    </w:p>
+    <w:p>
+      <w:pPr>
+        <w:ind w:left="720"/>
+        <w:rPr>
+          <w:iCs/>
+        </w:rPr>
+      </w:pPr>
+      <w:r>
+        <w:rPr>
+          <w:iCs/>
+          <w:sz w:val="22"/>
+          <w:szCs w:val="22"/>
+        </w:rPr>
+        <w:tab/>
+      </w:r>
+      <w:r>
+        <w:rPr>
+          <w:iCs/>
+        </w:rPr>
+        <w:t>a. LOW priority</w:t>
+      </w:r>
+    </w:p>
+    <w:p>
+      <w:pPr>
+        <w:ind w:left="1440"/>
+        <w:rPr>
+          <w:iCs/>
+        </w:rPr>
+      </w:pPr>
+      <w:r>
+        <w:rPr>
+          <w:iCs/>
+        </w:rPr>
+        <w:t>b. Stimulus/Response Sequence</w:t>
+      </w:r>
+    </w:p>
+    <w:p>
+      <w:pPr>
+        <w:pStyle w:val="ListParagraph"/>
+        <w:numPr>
+          <w:ilvl w:val="1"/>
+          <w:numId w:val="23"/>
+        </w:numPr>
+        <w:spacing w:line="276" w:lineRule="auto"/>
+        <w:rPr>
+          <w:rFonts w:ascii="Times New Roman" w:hAnsi="Times New Roman" w:cs="Times New Roman"/>
+          <w:iCs/>
+        </w:rPr>
+      </w:pPr>
+      <w:r>
+        <w:rPr>
+          <w:rFonts w:ascii="Times New Roman" w:hAnsi="Times New Roman" w:cs="Times New Roman"/>
+          <w:iCs/>
+        </w:rPr>
+        <w:t>B-1: User action: Comment on community posts</w:t>
+      </w:r>
+    </w:p>
+    <w:p>
+      <w:pPr>
+        <w:ind w:left="720" w:firstLine="720"/>
+        <w:rPr>
+          <w:iCs/>
+        </w:rPr>
+      </w:pPr>
+      <w:r>
+        <w:rPr>
+          <w:iCs/>
+        </w:rPr>
+        <w:t>c. Functional requirements</w:t>
+      </w:r>
+    </w:p>
+    <w:p>
+      <w:pPr>
+        <w:pStyle w:val="ListParagraph"/>
+        <w:numPr>
+          <w:ilvl w:val="1"/>
+          <w:numId w:val="23"/>
+        </w:numPr>
+        <w:spacing w:line="276" w:lineRule="auto"/>
+        <w:rPr>
+          <w:rFonts w:ascii="Times New Roman" w:hAnsi="Times New Roman" w:cs="Times New Roman"/>
+          <w:iCs/>
+        </w:rPr>
+      </w:pPr>
+      <w:r>
+        <w:rPr>
+          <w:rFonts w:ascii="Times New Roman" w:hAnsi="Times New Roman" w:cs="Times New Roman"/>
+          <w:iCs/>
+        </w:rPr>
+        <w:t>System shall have a text area box for fans to input in comments</w:t>
+      </w:r>
+    </w:p>
+    <w:p>
+      <w:pPr>
+        <w:pStyle w:val="ListParagraph"/>
+        <w:numPr>
+          <w:ilvl w:val="1"/>
+          <w:numId w:val="23"/>
+        </w:numPr>
+        <w:spacing w:line="276" w:lineRule="auto"/>
+        <w:rPr>
+          <w:rFonts w:ascii="Times New Roman" w:hAnsi="Times New Roman" w:cs="Times New Roman"/>
+          <w:iCs/>
+        </w:rPr>
+      </w:pPr>
+      <w:r>
+        <w:rPr>
+          <w:rFonts w:ascii="Times New Roman" w:hAnsi="Times New Roman" w:cs="Times New Roman"/>
+          <w:iCs/>
+        </w:rPr>
+        <w:t>Fans shall be able to click comment button to post the comments to the posts</w:t>
+      </w:r>
+    </w:p>
+    <w:p>
+      <w:pPr>
+        <w:pStyle w:val="ListParagraph"/>
+        <w:numPr>
+          <w:ilvl w:val="1"/>
+          <w:numId w:val="23"/>
+        </w:numPr>
+        <w:spacing w:line="276" w:lineRule="auto"/>
+        <w:rPr>
+          <w:rFonts w:ascii="Times New Roman" w:hAnsi="Times New Roman" w:cs="Times New Roman"/>
+          <w:iCs/>
+        </w:rPr>
+      </w:pPr>
+      <w:r>
+        <w:rPr>
+          <w:rFonts w:ascii="Times New Roman" w:hAnsi="Times New Roman" w:cs="Times New Roman"/>
+          <w:iCs/>
+        </w:rPr>
+        <w:t>Fans shall be able to click edit button to edit the comments</w:t>
+      </w:r>
+    </w:p>
+    <w:p>
+      <w:pPr>
+        <w:pStyle w:val="ListParagraph"/>
+        <w:numPr>
+          <w:ilvl w:val="1"/>
+          <w:numId w:val="23"/>
+        </w:numPr>
+        <w:spacing w:line="276" w:lineRule="auto"/>
+        <w:rPr>
+          <w:rFonts w:ascii="Times New Roman" w:hAnsi="Times New Roman" w:cs="Times New Roman"/>
+          <w:iCs/>
+        </w:rPr>
+      </w:pPr>
+      <w:r>
+        <w:rPr>
+          <w:rFonts w:ascii="Times New Roman" w:hAnsi="Times New Roman" w:cs="Times New Roman"/>
+          <w:iCs/>
+        </w:rPr>
+        <w:t xml:space="preserve">Fans shall be able to click delete button to delete the comments </w:t>
+      </w:r>
+    </w:p>
+    <w:p>
+      <w:pPr>
+        <w:pStyle w:val="ListParagraph"/>
+        <w:numPr>
+          <w:ilvl w:val="1"/>
+          <w:numId w:val="23"/>
+        </w:numPr>
+        <w:spacing w:line="276" w:lineRule="auto"/>
+        <w:rPr>
+          <w:rFonts w:ascii="Times New Roman" w:hAnsi="Times New Roman" w:cs="Times New Roman"/>
+          <w:iCs/>
+        </w:rPr>
+      </w:pPr>
+      <w:r>
+        <w:rPr>
+          <w:rFonts w:ascii="Times New Roman" w:hAnsi="Times New Roman" w:cs="Times New Roman"/>
+          <w:iCs/>
+        </w:rPr>
+        <w:t>System shall have a list of emoji for fans to choose to react to posts</w:t>
+      </w:r>
+    </w:p>
+    <w:p>
+      <w:pPr>
+        <w:pStyle w:val="ListParagraph"/>
+        <w:numPr>
+          <w:ilvl w:val="1"/>
+          <w:numId w:val="23"/>
+        </w:numPr>
+        <w:spacing w:line="276" w:lineRule="auto"/>
+        <w:rPr>
+          <w:rFonts w:ascii="Times New Roman" w:hAnsi="Times New Roman" w:cs="Times New Roman"/>
+          <w:iCs/>
+        </w:rPr>
+      </w:pPr>
+      <w:r>
+        <w:rPr>
+          <w:rFonts w:ascii="Times New Roman" w:hAnsi="Times New Roman" w:cs="Times New Roman"/>
+          <w:iCs/>
+        </w:rPr>
+        <w:t>Fans shall be able to pick an emoji from the list</w:t>
+      </w:r>
+    </w:p>
+    <w:p>
+      <w:pPr>
+        <w:pStyle w:val="ListParagraph"/>
+        <w:numPr>
+          <w:ilvl w:val="1"/>
+          <w:numId w:val="23"/>
+        </w:numPr>
+        <w:spacing w:line="276" w:lineRule="auto"/>
+        <w:rPr>
+          <w:rFonts w:ascii="Times New Roman" w:hAnsi="Times New Roman" w:cs="Times New Roman"/>
+          <w:iCs/>
+        </w:rPr>
+      </w:pPr>
+      <w:r>
+        <w:rPr>
+          <w:rFonts w:ascii="Times New Roman" w:hAnsi="Times New Roman" w:cs="Times New Roman"/>
+          <w:iCs/>
+        </w:rPr>
+        <w:t>Fans shall be able to change their emoji to another emoji in the list</w:t>
+      </w:r>
+    </w:p>
+    <w:p>
+      <w:pPr>
+        <w:pStyle w:val="ListParagraph"/>
+        <w:numPr>
+          <w:ilvl w:val="1"/>
+          <w:numId w:val="23"/>
+        </w:numPr>
+        <w:spacing w:line="276" w:lineRule="auto"/>
+        <w:rPr>
+          <w:rFonts w:ascii="Times New Roman" w:hAnsi="Times New Roman" w:cs="Times New Roman"/>
+          <w:iCs/>
+        </w:rPr>
+      </w:pPr>
+      <w:r>
+        <w:rPr>
+          <w:rFonts w:ascii="Times New Roman" w:hAnsi="Times New Roman" w:cs="Times New Roman"/>
+          <w:iCs/>
+        </w:rPr>
+        <w:t>Fans shall be able to delete the reaction by click to the same emoji they already chose</w:t>
+      </w:r>
+    </w:p>
+    <w:p>
+      <w:pPr>
+        <w:ind w:left="720"/>
+        <w:rPr>
+          <w:iCs/>
+        </w:rPr>
+      </w:pPr>
+    </w:p>
+    <w:p>
+      <w:pPr>
+        <w:ind w:left="720"/>
+        <w:rPr>
+          <w:b/>
+          <w:bCs/>
+          <w:iCs/>
+        </w:rPr>
+      </w:pPr>
+      <w:r>
+        <w:rPr>
+          <w:iCs/>
+        </w:rPr>
+        <w:t>4.</w:t>
+      </w:r>
+      <w:r>
+        <w:rPr>
+          <w:iCs/>
+        </w:rPr>
+        <w:t>1.4.</w:t>
+      </w:r>
+      <w:r>
+        <w:rPr>
+          <w:iCs/>
+        </w:rPr>
+        <w:t>5</w:t>
+      </w:r>
+      <w:r>
+        <w:rPr>
+          <w:b/>
+          <w:bCs/>
+          <w:iCs/>
+        </w:rPr>
+        <w:t xml:space="preserve"> </w:t>
+      </w:r>
+      <w:r>
+        <w:rPr>
+          <w:b/>
+          <w:bCs/>
+          <w:iCs/>
+        </w:rPr>
+        <w:t>Interact with exclusive contents</w:t>
+      </w:r>
+    </w:p>
+    <w:p>
+      <w:pPr>
+        <w:ind w:left="720"/>
+        <w:rPr>
+          <w:iCs/>
+        </w:rPr>
+      </w:pPr>
+      <w:r>
+        <w:rPr>
+          <w:iCs/>
+        </w:rPr>
+        <w:tab/>
+      </w:r>
+      <w:r>
+        <w:rPr>
+          <w:iCs/>
+        </w:rPr>
+        <w:t xml:space="preserve">a. </w:t>
+      </w:r>
+      <w:r>
+        <w:rPr>
+          <w:iCs/>
+        </w:rPr>
+        <w:t>HIGH</w:t>
+      </w:r>
+      <w:r>
+        <w:rPr>
+          <w:iCs/>
+        </w:rPr>
+        <w:t xml:space="preserve"> priority</w:t>
+      </w:r>
+    </w:p>
+    <w:p>
+      <w:pPr>
+        <w:pStyle w:val="ListParagraph"/>
+        <w:numPr>
+          <w:ilvl w:val="1"/>
+          <w:numId w:val="23"/>
+        </w:numPr>
+        <w:spacing w:line="276" w:lineRule="auto"/>
+        <w:rPr>
+          <w:rFonts w:ascii="Times New Roman" w:hAnsi="Times New Roman" w:cs="Times New Roman"/>
+          <w:iCs/>
+        </w:rPr>
+      </w:pPr>
+      <w:r>
+        <w:rPr>
+          <w:rFonts w:ascii="Times New Roman" w:hAnsi="Times New Roman" w:cs="Times New Roman"/>
+          <w:iCs/>
+        </w:rPr>
+        <w:lastRenderedPageBreak/>
+        <w:t xml:space="preserve">A-1: </w:t>
+      </w:r>
+      <w:r>
+        <w:rPr>
+          <w:rFonts w:ascii="Times New Roman" w:hAnsi="Times New Roman" w:cs="Times New Roman"/>
+          <w:iCs/>
+        </w:rPr>
+        <w:t>The s</w:t>
+      </w:r>
+      <w:r>
+        <w:rPr>
+          <w:rFonts w:ascii="Times New Roman" w:hAnsi="Times New Roman" w:cs="Times New Roman"/>
+          <w:iCs/>
+        </w:rPr>
+        <w:t xml:space="preserve">ystem shall allow </w:t>
+      </w:r>
+      <w:r>
+        <w:rPr>
+          <w:rFonts w:ascii="Times New Roman" w:hAnsi="Times New Roman" w:cs="Times New Roman"/>
+          <w:iCs/>
+        </w:rPr>
+        <w:t>fans with membership to access to exclusive contents set by the artists</w:t>
+      </w:r>
+    </w:p>
+    <w:p>
+      <w:pPr>
+        <w:ind w:left="1440"/>
+        <w:rPr>
+          <w:iCs/>
+        </w:rPr>
+      </w:pPr>
+      <w:r>
+        <w:rPr>
+          <w:iCs/>
+        </w:rPr>
+        <w:t>b. Stimulus/Response Sequence</w:t>
+      </w:r>
+    </w:p>
+    <w:p>
+      <w:pPr>
+        <w:pStyle w:val="ListParagraph"/>
+        <w:numPr>
+          <w:ilvl w:val="1"/>
+          <w:numId w:val="23"/>
+        </w:numPr>
+        <w:spacing w:line="276" w:lineRule="auto"/>
+        <w:rPr>
+          <w:rFonts w:ascii="Times New Roman" w:hAnsi="Times New Roman" w:cs="Times New Roman"/>
+          <w:iCs/>
+        </w:rPr>
+      </w:pPr>
+      <w:r>
+        <w:rPr>
+          <w:rFonts w:ascii="Times New Roman" w:hAnsi="Times New Roman" w:cs="Times New Roman"/>
+          <w:iCs/>
+        </w:rPr>
+        <w:t>B-</w:t>
+      </w:r>
+      <w:r>
+        <w:rPr>
+          <w:rFonts w:ascii="Times New Roman" w:hAnsi="Times New Roman" w:cs="Times New Roman"/>
+          <w:iCs/>
+        </w:rPr>
+        <w:t>1</w:t>
+      </w:r>
+      <w:r>
+        <w:rPr>
+          <w:rFonts w:ascii="Times New Roman" w:hAnsi="Times New Roman" w:cs="Times New Roman"/>
+          <w:iCs/>
+        </w:rPr>
+        <w:t xml:space="preserve">: System response: The system </w:t>
+      </w:r>
+      <w:r>
+        <w:rPr>
+          <w:rFonts w:ascii="Times New Roman" w:hAnsi="Times New Roman" w:cs="Times New Roman"/>
+          <w:iCs/>
+        </w:rPr>
+        <w:t xml:space="preserve">shall </w:t>
+      </w:r>
+      <w:r>
+        <w:rPr>
+          <w:rFonts w:ascii="Times New Roman" w:hAnsi="Times New Roman" w:cs="Times New Roman"/>
+          <w:iCs/>
+        </w:rPr>
+        <w:t>allow users with membership to access exclusive contents and block users with no membership from accessing exclusive content</w:t>
+      </w:r>
+    </w:p>
+    <w:p>
+      <w:pPr>
+        <w:ind w:left="720" w:firstLine="720"/>
+        <w:rPr>
+          <w:iCs/>
+        </w:rPr>
+      </w:pPr>
+      <w:r>
+        <w:rPr>
+          <w:iCs/>
+        </w:rPr>
+        <w:t>c. Functional requirements</w:t>
+      </w:r>
+    </w:p>
+    <w:p>
+      <w:pPr>
+        <w:pStyle w:val="ListParagraph"/>
+        <w:numPr>
+          <w:ilvl w:val="1"/>
+          <w:numId w:val="23"/>
+        </w:numPr>
+        <w:rPr>
+          <w:iCs/>
+        </w:rPr>
+      </w:pPr>
+      <w:r>
+        <w:rPr>
+          <w:iCs/>
+        </w:rPr>
+        <w:t>C-1: The system shall be able to distinguish which users have memberships</w:t>
+      </w:r>
+    </w:p>
+    <w:p>
+      <w:pPr>
+        <w:pStyle w:val="ListParagraph"/>
+        <w:numPr>
+          <w:ilvl w:val="1"/>
+          <w:numId w:val="23"/>
+        </w:numPr>
+        <w:rPr>
+          <w:iCs/>
+        </w:rPr>
+      </w:pPr>
+      <w:r>
+        <w:rPr>
+          <w:iCs/>
+        </w:rPr>
+        <w:t>C-2: The system shall be able to allow users with memberships to access exclusive content set by artists</w:t>
+      </w:r>
+    </w:p>
+    <w:p>
+      <w:pPr>
+        <w:pStyle w:val="ListParagraph"/>
+        <w:numPr>
+          <w:ilvl w:val="1"/>
+          <w:numId w:val="23"/>
+        </w:numPr>
+        <w:rPr>
+          <w:iCs/>
+        </w:rPr>
+      </w:pPr>
+      <w:r>
+        <w:rPr>
+          <w:iCs/>
+        </w:rPr>
+        <w:t>C-3: The system shall be able to block users with no memberships from accessing exclusive content set by art</w:t>
+      </w:r>
+      <w:r>
+        <w:rPr>
+          <w:iCs/>
+        </w:rPr>
+        <w:t>i</w:t>
+      </w:r>
+      <w:r>
+        <w:rPr>
+          <w:iCs/>
+        </w:rPr>
+        <w:t>sts</w:t>
+      </w:r>
+    </w:p>
+    <w:p>
+      <w:pPr>
+        <w:rPr>
+          <w:iCs/>
+        </w:rPr>
+      </w:pPr>
+    </w:p>
+    <w:p>
+      <w:pPr>
+        <w:rPr>
+          <w:iCs/>
+        </w:rPr>
+      </w:pPr>
+    </w:p>
+    <w:p>
+      <w:pPr>
+        <w:ind w:left="720"/>
+        <w:rPr>
+          <w:iCs/>
+        </w:rPr>
+      </w:pPr>
+    </w:p>
+    <w:p>
+      <w:pPr>
         <w:rPr>
           <w:b/>
           <w:bCs/>
@@ -17500,6 +18833,65 @@
           <w:sz w:val="28"/>
           <w:szCs w:val="28"/>
         </w:rPr>
+      </w:pPr>
+      <w:r>
+        <w:rPr>
+          <w:b/>
+          <w:bCs/>
+          <w:iCs/>
+          <w:sz w:val="28"/>
+          <w:szCs w:val="28"/>
+        </w:rPr>
+        <w:t>4.1.</w:t>
+      </w:r>
+      <w:r>
+        <w:rPr>
+          <w:b/>
+          <w:bCs/>
+          <w:iCs/>
+          <w:sz w:val="28"/>
+          <w:szCs w:val="28"/>
+        </w:rPr>
+        <w:t>5</w:t>
+      </w:r>
+      <w:r>
+        <w:rPr>
+          <w:b/>
+          <w:bCs/>
+          <w:iCs/>
+          <w:sz w:val="28"/>
+          <w:szCs w:val="28"/>
+        </w:rPr>
+        <w:t xml:space="preserve"> </w:t>
+      </w:r>
+      <w:r>
+        <w:rPr>
+          <w:b/>
+          <w:bCs/>
+          <w:iCs/>
+          <w:sz w:val="28"/>
+          <w:szCs w:val="28"/>
+        </w:rPr>
+        <w:t xml:space="preserve">Extra </w:t>
+      </w:r>
+      <w:r>
+        <w:rPr>
+          <w:b/>
+          <w:bCs/>
+          <w:iCs/>
+          <w:sz w:val="28"/>
+          <w:szCs w:val="28"/>
+        </w:rPr>
+        <w:t>Feature</w:t>
+      </w:r>
+      <w:r>
+        <w:rPr>
+          <w:b/>
+          <w:bCs/>
+          <w:iCs/>
+          <w:sz w:val="28"/>
+          <w:szCs w:val="28"/>
+        </w:rPr>
         <w:t>s</w:t>
       </w:r>
     </w:p>
@@ -17516,19 +18908,13 @@
         <w:rPr>
           <w:iCs/>
         </w:rPr>
-        <w:t>4.</w:t>
-      </w:r>
-      <w:r>
-        <w:rPr>
-          <w:iCs/>
-        </w:rPr>
-        <w:t>1.</w:t>
-      </w:r>
-      <w:r>
-        <w:rPr>
-          <w:iCs/>
-        </w:rPr>
-        <w:t>4</w:t>
+        <w:t>4.1.</w:t>
+      </w:r>
+      <w:r>
+        <w:rPr>
+          <w:iCs/>
+        </w:rPr>
+        <w:t>5</w:t>
       </w:r>
       <w:r>
         <w:rPr>
@@ -17544,8 +18930,6 @@
       </w:r>
       <w:r>
         <w:rPr>
-          <w:b/>
-          <w:bCs/>
           <w:iCs/>
         </w:rPr>
         <w:t xml:space="preserve"> </w:t>
@@ -17556,7 +18940,7 @@
           <w:bCs/>
           <w:iCs/>
         </w:rPr>
-        <w:t>One-time donate</w:t>
+        <w:t>Searching feature</w:t>
       </w:r>
     </w:p>
     <w:p>
@@ -17568,6 +18952,8 @@
       </w:pPr>
       <w:r>
         <w:rPr>
+          <w:b/>
+          <w:bCs/>
           <w:iCs/>
         </w:rPr>
         <w:tab/>
@@ -17582,7 +18968,7 @@
         <w:rPr>
           <w:iCs/>
         </w:rPr>
-        <w:t>HIGH</w:t>
+        <w:t>MEDIUM</w:t>
       </w:r>
       <w:r>
         <w:rPr>
@@ -17609,28 +18995,14 @@
           <w:rFonts w:ascii="Times New Roman" w:hAnsi="Times New Roman" w:cs="Times New Roman"/>
           <w:iCs/>
         </w:rPr>
-        <w:t xml:space="preserve">A-1: </w:t>
-      </w:r>
-      <w:r>
-        <w:rPr>
-          <w:rFonts w:ascii="Times New Roman" w:hAnsi="Times New Roman" w:cs="Times New Roman"/>
-          <w:iCs/>
-        </w:rPr>
-        <w:t>The s</w:t>
-      </w:r>
-      <w:r>
-        <w:rPr>
-          <w:rFonts w:ascii="Times New Roman" w:hAnsi="Times New Roman" w:cs="Times New Roman"/>
-          <w:iCs/>
-        </w:rPr>
-        <w:t xml:space="preserve">ystem shall allow </w:t>
-      </w:r>
-      <w:r>
-        <w:rPr>
-          <w:rFonts w:ascii="Times New Roman" w:hAnsi="Times New Roman" w:cs="Times New Roman"/>
-          <w:iCs/>
-        </w:rPr>
-        <w:t>fans to one-time donate the product and/or artist</w:t>
+        <w:t xml:space="preserve">A-1: System shall be able to allow users to </w:t>
+      </w:r>
+      <w:r>
+        <w:rPr>
+          <w:rFonts w:ascii="Times New Roman" w:hAnsi="Times New Roman" w:cs="Times New Roman"/>
+          <w:iCs/>
+        </w:rPr>
+        <w:t>search for other users and NFTs</w:t>
       </w:r>
     </w:p>
     <w:p>
@@ -17665,28 +19037,14 @@
           <w:rFonts w:ascii="Times New Roman" w:hAnsi="Times New Roman" w:cs="Times New Roman"/>
           <w:iCs/>
         </w:rPr>
-        <w:t xml:space="preserve">B-1: User action: </w:t>
-      </w:r>
-      <w:r>
-        <w:rPr>
-          <w:rFonts w:ascii="Times New Roman" w:hAnsi="Times New Roman" w:cs="Times New Roman"/>
-          <w:iCs/>
-        </w:rPr>
-        <w:t xml:space="preserve">submit donation form then click </w:t>
-      </w:r>
-      <w:r>
-        <w:rPr>
-          <w:rFonts w:ascii="Times New Roman" w:hAnsi="Times New Roman" w:cs="Times New Roman"/>
-          <w:iCs/>
-        </w:rPr>
-        <w:t>acknowledge</w:t>
-      </w:r>
-      <w:r>
-        <w:rPr>
-          <w:rFonts w:ascii="Times New Roman" w:hAnsi="Times New Roman" w:cs="Times New Roman"/>
-          <w:iCs/>
-        </w:rPr>
-        <w:t xml:space="preserve"> button </w:t>
+        <w:t>B-1: User action:</w:t>
+      </w:r>
+      <w:r>
+        <w:rPr>
+          <w:rFonts w:ascii="Times New Roman" w:hAnsi="Times New Roman" w:cs="Times New Roman"/>
+          <w:iCs/>
+        </w:rPr>
+        <w:t xml:space="preserve"> Type in the input needed to look up and click search button</w:t>
       </w:r>
     </w:p>
     <w:p>
@@ -17707,33 +19065,40 @@
           <w:rFonts w:ascii="Times New Roman" w:hAnsi="Times New Roman" w:cs="Times New Roman"/>
           <w:iCs/>
         </w:rPr>
-        <w:t>B-</w:t>
-      </w:r>
-      <w:r>
-        <w:rPr>
-          <w:rFonts w:ascii="Times New Roman" w:hAnsi="Times New Roman" w:cs="Times New Roman"/>
-          <w:iCs/>
-        </w:rPr>
-        <w:t>1</w:t>
-      </w:r>
-      <w:r>
-        <w:rPr>
-          <w:rFonts w:ascii="Times New Roman" w:hAnsi="Times New Roman" w:cs="Times New Roman"/>
-          <w:iCs/>
-        </w:rPr>
-        <w:t xml:space="preserve">: System response: The system </w:t>
-      </w:r>
-      <w:r>
-        <w:rPr>
-          <w:rFonts w:ascii="Times New Roman" w:hAnsi="Times New Roman" w:cs="Times New Roman"/>
-          <w:iCs/>
-        </w:rPr>
-        <w:t>shall process the donation information and execute the donation</w:t>
-      </w:r>
-    </w:p>
-    <w:p>
-      <w:pPr>
-        <w:ind w:left="720" w:firstLine="720"/>
+        <w:t xml:space="preserve">B-2: System response: The system shall respond with </w:t>
+      </w:r>
+      <w:r>
+        <w:rPr>
+          <w:rFonts w:ascii="Times New Roman" w:hAnsi="Times New Roman" w:cs="Times New Roman"/>
+          <w:iCs/>
+        </w:rPr>
+        <w:t>a list of result</w:t>
+      </w:r>
+      <w:r>
+        <w:rPr>
+          <w:rFonts w:ascii="Times New Roman" w:hAnsi="Times New Roman" w:cs="Times New Roman"/>
+          <w:iCs/>
+        </w:rPr>
+        <w:t>(</w:t>
+      </w:r>
+      <w:r>
+        <w:rPr>
+          <w:rFonts w:ascii="Times New Roman" w:hAnsi="Times New Roman" w:cs="Times New Roman"/>
+          <w:iCs/>
+        </w:rPr>
+        <w:t>s</w:t>
+      </w:r>
+      <w:r>
+        <w:rPr>
+          <w:rFonts w:ascii="Times New Roman" w:hAnsi="Times New Roman" w:cs="Times New Roman"/>
+          <w:iCs/>
+        </w:rPr>
+        <w:t>)</w:t>
+      </w:r>
+    </w:p>
+    <w:p>
+      <w:pPr>
+        <w:ind w:left="1440"/>
         <w:rPr>
           <w:iCs/>
         </w:rPr>
@@ -17752,15 +19117,18 @@
           <w:ilvl w:val="1"/>
           <w:numId w:val="23"/>
         </w:numPr>
-        <w:rPr>
-          <w:iCs/>
-        </w:rPr>
-      </w:pPr>
-      <w:r>
-        <w:rPr>
-          <w:iCs/>
-        </w:rPr>
-        <w:t>C-1: The system shall offer a form where fans can input in the donation information</w:t>
+        <w:spacing w:line="276" w:lineRule="auto"/>
+        <w:rPr>
+          <w:rFonts w:ascii="Times New Roman" w:hAnsi="Times New Roman" w:cs="Times New Roman"/>
+          <w:iCs/>
+        </w:rPr>
+      </w:pPr>
+      <w:r>
+        <w:rPr>
+          <w:rFonts w:ascii="Times New Roman" w:hAnsi="Times New Roman" w:cs="Times New Roman"/>
+          <w:iCs/>
+        </w:rPr>
+        <w:t>System shall offer a text box for Searching component</w:t>
       </w:r>
     </w:p>
     <w:p>
@@ -17770,15 +19138,18 @@
           <w:ilvl w:val="1"/>
           <w:numId w:val="23"/>
         </w:numPr>
-        <w:rPr>
-          <w:iCs/>
-        </w:rPr>
-      </w:pPr>
-      <w:r>
-        <w:rPr>
-          <w:iCs/>
-        </w:rPr>
-        <w:t>C-2: The system shall be able to process the donation information and execute the donation</w:t>
+        <w:spacing w:line="276" w:lineRule="auto"/>
+        <w:rPr>
+          <w:rFonts w:ascii="Times New Roman" w:hAnsi="Times New Roman" w:cs="Times New Roman"/>
+          <w:iCs/>
+        </w:rPr>
+      </w:pPr>
+      <w:r>
+        <w:rPr>
+          <w:rFonts w:ascii="Times New Roman" w:hAnsi="Times New Roman" w:cs="Times New Roman"/>
+          <w:iCs/>
+        </w:rPr>
+        <w:t>System shall receive the input from users, process it and look up the search in the database</w:t>
       </w:r>
     </w:p>
     <w:p>
@@ -17788,98 +19159,18 @@
           <w:ilvl w:val="1"/>
           <w:numId w:val="23"/>
         </w:numPr>
-        <w:rPr>
-          <w:iCs/>
-        </w:rPr>
-      </w:pPr>
-      <w:r>
-        <w:rPr>
-          <w:iCs/>
-        </w:rPr>
-        <w:t>C-3: The system shall be able to transfer the donation from fans’ wallet address to creators’ wallet address</w:t>
-      </w:r>
-    </w:p>
-    <w:p>
-      <w:pPr>
-        <w:rPr>
-          <w:iCs/>
-        </w:rPr>
-      </w:pPr>
-    </w:p>
-    <w:p>
-      <w:pPr>
-        <w:ind w:left="720"/>
-        <w:rPr>
-          <w:b/>
-          <w:bCs/>
-          <w:iCs/>
-        </w:rPr>
-      </w:pPr>
-      <w:r>
-        <w:rPr>
-          <w:iCs/>
-        </w:rPr>
-        <w:t>4.</w:t>
-      </w:r>
-      <w:r>
-        <w:rPr>
-          <w:iCs/>
-        </w:rPr>
-        <w:t>1.4.</w:t>
-      </w:r>
-      <w:r>
-        <w:rPr>
-          <w:iCs/>
-        </w:rPr>
-        <w:t>2</w:t>
-      </w:r>
-      <w:r>
-        <w:rPr>
-          <w:b/>
-          <w:bCs/>
-          <w:iCs/>
-        </w:rPr>
-        <w:t xml:space="preserve"> </w:t>
-      </w:r>
-      <w:r>
-        <w:rPr>
-          <w:b/>
-          <w:bCs/>
-          <w:iCs/>
-        </w:rPr>
-        <w:t>Share the products on other social media platforms</w:t>
-      </w:r>
-    </w:p>
-    <w:p>
-      <w:pPr>
-        <w:ind w:left="720"/>
-        <w:rPr>
-          <w:iCs/>
-        </w:rPr>
-      </w:pPr>
-      <w:r>
-        <w:rPr>
-          <w:iCs/>
-        </w:rPr>
-        <w:tab/>
-      </w:r>
-      <w:r>
-        <w:rPr>
-          <w:iCs/>
-        </w:rPr>
-        <w:t xml:space="preserve">a. </w:t>
-      </w:r>
-      <w:r>
-        <w:rPr>
-          <w:iCs/>
-        </w:rPr>
-        <w:t>HIGH</w:t>
-      </w:r>
-      <w:r>
-        <w:rPr>
-          <w:iCs/>
-        </w:rPr>
-        <w:t xml:space="preserve"> priority</w:t>
+        <w:spacing w:line="276" w:lineRule="auto"/>
+        <w:rPr>
+          <w:rFonts w:ascii="Times New Roman" w:hAnsi="Times New Roman" w:cs="Times New Roman"/>
+          <w:iCs/>
+        </w:rPr>
+      </w:pPr>
+      <w:r>
+        <w:rPr>
+          <w:rFonts w:ascii="Times New Roman" w:hAnsi="Times New Roman" w:cs="Times New Roman"/>
+          <w:iCs/>
+        </w:rPr>
+        <w:t xml:space="preserve">System shall return a list of result(s) if the input is valid </w:t>
       </w:r>
     </w:p>
     <w:p>
@@ -17900,56 +19191,79 @@
           <w:rFonts w:ascii="Times New Roman" w:hAnsi="Times New Roman" w:cs="Times New Roman"/>
           <w:iCs/>
         </w:rPr>
-        <w:t xml:space="preserve">A-1: </w:t>
-      </w:r>
-      <w:r>
-        <w:rPr>
-          <w:rFonts w:ascii="Times New Roman" w:hAnsi="Times New Roman" w:cs="Times New Roman"/>
-          <w:iCs/>
-        </w:rPr>
-        <w:t>The s</w:t>
-      </w:r>
-      <w:r>
-        <w:rPr>
-          <w:rFonts w:ascii="Times New Roman" w:hAnsi="Times New Roman" w:cs="Times New Roman"/>
-          <w:iCs/>
-        </w:rPr>
-        <w:t xml:space="preserve">ystem shall allow </w:t>
-      </w:r>
-      <w:r>
-        <w:rPr>
-          <w:rFonts w:ascii="Times New Roman" w:hAnsi="Times New Roman" w:cs="Times New Roman"/>
-          <w:iCs/>
-        </w:rPr>
-        <w:t xml:space="preserve">fans </w:t>
-      </w:r>
-      <w:r>
-        <w:rPr>
-          <w:rFonts w:ascii="Times New Roman" w:hAnsi="Times New Roman" w:cs="Times New Roman"/>
-          <w:iCs/>
-        </w:rPr>
-        <w:t>to copy share links of the NFT</w:t>
-      </w:r>
-      <w:r>
-        <w:rPr>
-          <w:rFonts w:ascii="Times New Roman" w:hAnsi="Times New Roman" w:cs="Times New Roman"/>
-          <w:iCs/>
-        </w:rPr>
-        <w:t>s</w:t>
-      </w:r>
-    </w:p>
-    <w:p>
-      <w:pPr>
-        <w:ind w:left="1440"/>
-        <w:rPr>
-          <w:iCs/>
-        </w:rPr>
-      </w:pPr>
-      <w:r>
-        <w:rPr>
-          <w:iCs/>
-        </w:rPr>
-        <w:t>b. Stimulus/Response Sequence</w:t>
+        <w:t>System shall return an empty list if the input is invalid/not found</w:t>
+      </w:r>
+    </w:p>
+    <w:p>
+      <w:pPr>
+        <w:rPr>
+          <w:b/>
+          <w:bCs/>
+          <w:iCs/>
+        </w:rPr>
+      </w:pPr>
+    </w:p>
+    <w:p>
+      <w:pPr>
+        <w:ind w:left="720"/>
+        <w:rPr>
+          <w:b/>
+          <w:bCs/>
+          <w:iCs/>
+        </w:rPr>
+      </w:pPr>
+      <w:r>
+        <w:rPr>
+          <w:iCs/>
+        </w:rPr>
+        <w:t>4.1.</w:t>
+      </w:r>
+      <w:r>
+        <w:rPr>
+          <w:iCs/>
+        </w:rPr>
+        <w:t>5</w:t>
+      </w:r>
+      <w:r>
+        <w:rPr>
+          <w:iCs/>
+        </w:rPr>
+        <w:t>.</w:t>
+      </w:r>
+      <w:r>
+        <w:rPr>
+          <w:iCs/>
+        </w:rPr>
+        <w:t>2</w:t>
+      </w:r>
+      <w:r>
+        <w:rPr>
+          <w:iCs/>
+        </w:rPr>
+        <w:t xml:space="preserve"> </w:t>
+      </w:r>
+      <w:r>
+        <w:rPr>
+          <w:b/>
+          <w:bCs/>
+          <w:iCs/>
+        </w:rPr>
+        <w:t>Add NFT to favorite</w:t>
+      </w:r>
+    </w:p>
+    <w:p>
+      <w:pPr>
+        <w:ind w:left="720"/>
+        <w:rPr>
+          <w:iCs/>
+        </w:rPr>
+      </w:pPr>
+      <w:r>
+        <w:rPr>
+          <w:iCs/>
+        </w:rPr>
+        <w:tab/>
+        <w:t>a. LOW priority</w:t>
       </w:r>
     </w:p>
     <w:p>
@@ -17970,14 +19284,21 @@
           <w:rFonts w:ascii="Times New Roman" w:hAnsi="Times New Roman" w:cs="Times New Roman"/>
           <w:iCs/>
         </w:rPr>
-        <w:t xml:space="preserve">B-1: User action: </w:t>
-      </w:r>
-      <w:r>
-        <w:rPr>
-          <w:rFonts w:ascii="Times New Roman" w:hAnsi="Times New Roman" w:cs="Times New Roman"/>
-          <w:iCs/>
-        </w:rPr>
-        <w:t>copy share links and share it on other platforms</w:t>
+        <w:t>A-1: System shall be able to allow users to save NFT as favorites</w:t>
+      </w:r>
+    </w:p>
+    <w:p>
+      <w:pPr>
+        <w:ind w:left="1440"/>
+        <w:rPr>
+          <w:iCs/>
+        </w:rPr>
+      </w:pPr>
+      <w:r>
+        <w:rPr>
+          <w:iCs/>
+        </w:rPr>
+        <w:t xml:space="preserve">b. Stimulus/Response Sequence </w:t>
       </w:r>
     </w:p>
     <w:p>
@@ -17998,49 +19319,7 @@
           <w:rFonts w:ascii="Times New Roman" w:hAnsi="Times New Roman" w:cs="Times New Roman"/>
           <w:iCs/>
         </w:rPr>
-        <w:t>B-</w:t>
-      </w:r>
-      <w:r>
-        <w:rPr>
-          <w:rFonts w:ascii="Times New Roman" w:hAnsi="Times New Roman" w:cs="Times New Roman"/>
-          <w:iCs/>
-        </w:rPr>
-        <w:t>1</w:t>
-      </w:r>
-      <w:r>
-        <w:rPr>
-          <w:rFonts w:ascii="Times New Roman" w:hAnsi="Times New Roman" w:cs="Times New Roman"/>
-          <w:iCs/>
-        </w:rPr>
-        <w:t xml:space="preserve">: System response: The system </w:t>
-      </w:r>
-      <w:r>
-        <w:rPr>
-          <w:rFonts w:ascii="Times New Roman" w:hAnsi="Times New Roman" w:cs="Times New Roman"/>
-          <w:iCs/>
-        </w:rPr>
-        <w:t xml:space="preserve">shall </w:t>
-      </w:r>
-      <w:r>
-        <w:rPr>
-          <w:rFonts w:ascii="Times New Roman" w:hAnsi="Times New Roman" w:cs="Times New Roman"/>
-          <w:iCs/>
-        </w:rPr>
-        <w:t>be able to offer user the share links</w:t>
-      </w:r>
-    </w:p>
-    <w:p>
-      <w:pPr>
-        <w:ind w:left="720" w:firstLine="720"/>
-        <w:rPr>
-          <w:iCs/>
-        </w:rPr>
-      </w:pPr>
-      <w:r>
-        <w:rPr>
-          <w:iCs/>
-        </w:rPr>
-        <w:t>c. Functional requirements</w:t>
+        <w:t>B-1: User action: Click add to favorite button</w:t>
       </w:r>
     </w:p>
     <w:p>
@@ -18050,99 +19329,32 @@
           <w:ilvl w:val="1"/>
           <w:numId w:val="23"/>
         </w:numPr>
-        <w:rPr>
-          <w:iCs/>
-        </w:rPr>
-      </w:pPr>
-      <w:r>
-        <w:rPr>
-          <w:iCs/>
-        </w:rPr>
-        <w:lastRenderedPageBreak/>
-        <w:t>C-1: The system shall be able to let user copy the share links on each NFTs</w:t>
-      </w:r>
-    </w:p>
-    <w:p>
-      <w:pPr>
-        <w:rPr>
-          <w:iCs/>
-        </w:rPr>
-      </w:pPr>
-    </w:p>
-    <w:p>
-      <w:pPr>
-        <w:ind w:left="720"/>
-        <w:rPr>
-          <w:b/>
-          <w:bCs/>
-          <w:iCs/>
-        </w:rPr>
-      </w:pPr>
-      <w:r>
-        <w:rPr>
-          <w:iCs/>
-        </w:rPr>
-        <w:t>4.</w:t>
-      </w:r>
-      <w:r>
-        <w:rPr>
-          <w:iCs/>
-        </w:rPr>
-        <w:t>1.4.</w:t>
-      </w:r>
-      <w:r>
-        <w:rPr>
-          <w:iCs/>
-        </w:rPr>
-        <w:t>3</w:t>
-      </w:r>
-      <w:r>
-        <w:rPr>
-          <w:b/>
-          <w:bCs/>
-          <w:iCs/>
-        </w:rPr>
-        <w:t xml:space="preserve"> </w:t>
-      </w:r>
-      <w:r>
-        <w:rPr>
-          <w:b/>
-          <w:bCs/>
-          <w:iCs/>
-        </w:rPr>
-        <w:t>Subscribe membership plans</w:t>
-      </w:r>
-    </w:p>
-    <w:p>
-      <w:pPr>
-        <w:ind w:left="720"/>
-        <w:rPr>
-          <w:iCs/>
-        </w:rPr>
-      </w:pPr>
-      <w:r>
-        <w:rPr>
-          <w:iCs/>
-        </w:rPr>
-        <w:tab/>
-      </w:r>
-      <w:r>
-        <w:rPr>
-          <w:iCs/>
-        </w:rPr>
-        <w:t xml:space="preserve">a. </w:t>
-      </w:r>
-      <w:r>
-        <w:rPr>
-          <w:iCs/>
-        </w:rPr>
-        <w:t>HIGH</w:t>
-      </w:r>
-      <w:r>
-        <w:rPr>
-          <w:iCs/>
-        </w:rPr>
-        <w:t xml:space="preserve"> priority</w:t>
+        <w:spacing w:line="276" w:lineRule="auto"/>
+        <w:rPr>
+          <w:rFonts w:ascii="Times New Roman" w:hAnsi="Times New Roman" w:cs="Times New Roman"/>
+          <w:iCs/>
+        </w:rPr>
+      </w:pPr>
+      <w:r>
+        <w:rPr>
+          <w:rFonts w:ascii="Times New Roman" w:hAnsi="Times New Roman" w:cs="Times New Roman"/>
+          <w:iCs/>
+        </w:rPr>
+        <w:t>B-2: System response: The system shall add the NFT to favorited list</w:t>
+      </w:r>
+    </w:p>
+    <w:p>
+      <w:pPr>
+        <w:ind w:left="1440"/>
+        <w:rPr>
+          <w:iCs/>
+        </w:rPr>
+      </w:pPr>
+      <w:r>
+        <w:rPr>
+          <w:iCs/>
+        </w:rPr>
+        <w:t>c. Functional requirements</w:t>
       </w:r>
     </w:p>
     <w:p>
@@ -18163,49 +19375,14 @@
           <w:rFonts w:ascii="Times New Roman" w:hAnsi="Times New Roman" w:cs="Times New Roman"/>
           <w:iCs/>
         </w:rPr>
-        <w:t xml:space="preserve">A-1: </w:t>
-      </w:r>
-      <w:r>
-        <w:rPr>
-          <w:rFonts w:ascii="Times New Roman" w:hAnsi="Times New Roman" w:cs="Times New Roman"/>
-          <w:iCs/>
-        </w:rPr>
-        <w:t>The s</w:t>
-      </w:r>
-      <w:r>
-        <w:rPr>
-          <w:rFonts w:ascii="Times New Roman" w:hAnsi="Times New Roman" w:cs="Times New Roman"/>
-          <w:iCs/>
-        </w:rPr>
-        <w:t xml:space="preserve">ystem shall allow </w:t>
-      </w:r>
-      <w:r>
-        <w:rPr>
-          <w:rFonts w:ascii="Times New Roman" w:hAnsi="Times New Roman" w:cs="Times New Roman"/>
-          <w:iCs/>
-        </w:rPr>
-        <w:t xml:space="preserve">fans </w:t>
-      </w:r>
-      <w:r>
-        <w:rPr>
-          <w:rFonts w:ascii="Times New Roman" w:hAnsi="Times New Roman" w:cs="Times New Roman"/>
-          <w:iCs/>
-        </w:rPr>
-        <w:t>to subscribe their favorite artists membership plans</w:t>
-      </w:r>
-    </w:p>
-    <w:p>
-      <w:pPr>
-        <w:ind w:left="1440"/>
-        <w:rPr>
-          <w:iCs/>
-        </w:rPr>
-      </w:pPr>
-      <w:r>
-        <w:rPr>
-          <w:iCs/>
-        </w:rPr>
-        <w:t>b. Stimulus/Response Sequence</w:t>
+        <w:t xml:space="preserve">System shall </w:t>
+      </w:r>
+      <w:r>
+        <w:rPr>
+          <w:rFonts w:ascii="Times New Roman" w:hAnsi="Times New Roman" w:cs="Times New Roman"/>
+          <w:iCs/>
+        </w:rPr>
+        <w:t>offer a add to favorite button</w:t>
       </w:r>
     </w:p>
     <w:p>
@@ -18226,14 +19403,7 @@
           <w:rFonts w:ascii="Times New Roman" w:hAnsi="Times New Roman" w:cs="Times New Roman"/>
           <w:iCs/>
         </w:rPr>
-        <w:t xml:space="preserve">B-1: User action: </w:t>
-      </w:r>
-      <w:r>
-        <w:rPr>
-          <w:rFonts w:ascii="Times New Roman" w:hAnsi="Times New Roman" w:cs="Times New Roman"/>
-          <w:iCs/>
-        </w:rPr>
-        <w:t>Click subscribe membership plan</w:t>
+        <w:t>System shall make sure the item is not in “favorited” to add to “favorited”</w:t>
       </w:r>
     </w:p>
     <w:p>
@@ -18254,35 +19424,63 @@
           <w:rFonts w:ascii="Times New Roman" w:hAnsi="Times New Roman" w:cs="Times New Roman"/>
           <w:iCs/>
         </w:rPr>
-        <w:t>B-</w:t>
-      </w:r>
-      <w:r>
-        <w:rPr>
-          <w:rFonts w:ascii="Times New Roman" w:hAnsi="Times New Roman" w:cs="Times New Roman"/>
-          <w:iCs/>
-        </w:rPr>
-        <w:t>1</w:t>
-      </w:r>
-      <w:r>
-        <w:rPr>
-          <w:rFonts w:ascii="Times New Roman" w:hAnsi="Times New Roman" w:cs="Times New Roman"/>
-          <w:iCs/>
-        </w:rPr>
-        <w:t xml:space="preserve">: System response: The system </w:t>
-      </w:r>
-      <w:r>
-        <w:rPr>
-          <w:rFonts w:ascii="Times New Roman" w:hAnsi="Times New Roman" w:cs="Times New Roman"/>
-          <w:iCs/>
-        </w:rPr>
-        <w:t xml:space="preserve">shall </w:t>
-      </w:r>
-      <w:r>
-        <w:rPr>
-          <w:rFonts w:ascii="Times New Roman" w:hAnsi="Times New Roman" w:cs="Times New Roman"/>
-          <w:iCs/>
-        </w:rPr>
-        <w:t>add the user wallet address to supporter list</w:t>
+        <w:lastRenderedPageBreak/>
+        <w:t>System shall remove NFT if the item is already in “favorited”</w:t>
+      </w:r>
+    </w:p>
+    <w:p>
+      <w:pPr>
+        <w:rPr>
+          <w:iCs/>
+        </w:rPr>
+      </w:pPr>
+    </w:p>
+    <w:p>
+      <w:pPr>
+        <w:ind w:left="720"/>
+        <w:rPr>
+          <w:b/>
+          <w:bCs/>
+          <w:iCs/>
+        </w:rPr>
+      </w:pPr>
+      <w:r>
+        <w:rPr>
+          <w:iCs/>
+        </w:rPr>
+        <w:t>4.1.</w:t>
+      </w:r>
+      <w:r>
+        <w:rPr>
+          <w:iCs/>
+        </w:rPr>
+        <w:t>5</w:t>
+      </w:r>
+      <w:r>
+        <w:rPr>
+          <w:iCs/>
+        </w:rPr>
+        <w:t>.</w:t>
+      </w:r>
+      <w:r>
+        <w:rPr>
+          <w:iCs/>
+        </w:rPr>
+        <w:t>3</w:t>
+      </w:r>
+      <w:r>
+        <w:rPr>
+          <w:iCs/>
+        </w:rPr>
+        <w:t xml:space="preserve"> </w:t>
+      </w:r>
+      <w:r>
+        <w:rPr>
+          <w:b/>
+          <w:bCs/>
+          <w:iCs/>
+        </w:rPr>
+        <w:t>NFT history transactions</w:t>
       </w:r>
     </w:p>
     <w:p>
@@ -18296,7 +19494,19 @@
         <w:rPr>
           <w:iCs/>
         </w:rPr>
-        <w:t>c. Functional requirements</w:t>
+        <w:t xml:space="preserve">a. </w:t>
+      </w:r>
+      <w:r>
+        <w:rPr>
+          <w:iCs/>
+        </w:rPr>
+        <w:t>MEDIUM</w:t>
+      </w:r>
+      <w:r>
+        <w:rPr>
+          <w:iCs/>
+        </w:rPr>
+        <w:t xml:space="preserve"> priority</w:t>
       </w:r>
     </w:p>
     <w:p>
@@ -18306,1408 +19516,39 @@
           <w:ilvl w:val="1"/>
           <w:numId w:val="23"/>
         </w:numPr>
-        <w:rPr>
-          <w:iCs/>
-        </w:rPr>
-      </w:pPr>
-      <w:r>
-        <w:rPr>
-          <w:iCs/>
-        </w:rPr>
-        <w:t>C-1: The system shall be able to process information about membership subscription</w:t>
-      </w:r>
-    </w:p>
-    <w:p>
-      <w:pPr>
-        <w:pStyle w:val="ListParagraph"/>
-        <w:numPr>
-          <w:ilvl w:val="1"/>
-          <w:numId w:val="23"/>
-        </w:numPr>
-        <w:rPr>
-          <w:iCs/>
-        </w:rPr>
-      </w:pPr>
-      <w:r>
-        <w:rPr>
-          <w:iCs/>
-        </w:rPr>
-        <w:t xml:space="preserve">C-2: The system shall </w:t>
-      </w:r>
-      <w:r>
-        <w:rPr>
-          <w:iCs/>
-        </w:rPr>
-        <w:t>be able to notify artists about new subscription</w:t>
-      </w:r>
-    </w:p>
-    <w:p>
-      <w:pPr>
-        <w:pStyle w:val="ListParagraph"/>
-        <w:numPr>
-          <w:ilvl w:val="1"/>
-          <w:numId w:val="23"/>
-        </w:numPr>
-        <w:rPr>
-          <w:iCs/>
-        </w:rPr>
-      </w:pPr>
-      <w:r>
-        <w:rPr>
-          <w:iCs/>
-        </w:rPr>
-        <w:t>C-3: The system shall be able to add the fans’ wallet address to the supporters list</w:t>
-      </w:r>
-    </w:p>
-    <w:p>
-      <w:pPr>
-        <w:pStyle w:val="ListParagraph"/>
-        <w:numPr>
-          <w:ilvl w:val="1"/>
-          <w:numId w:val="23"/>
-        </w:numPr>
-        <w:spacing w:line="276" w:lineRule="auto"/>
-        <w:rPr>
-          <w:rFonts w:ascii="Times New Roman" w:hAnsi="Times New Roman" w:cs="Times New Roman"/>
-          <w:b/>
-          <w:bCs/>
-          <w:iCs/>
-        </w:rPr>
-      </w:pPr>
-      <w:r>
-        <w:rPr>
-          <w:rFonts w:ascii="Times New Roman" w:hAnsi="Times New Roman" w:cs="Times New Roman"/>
-          <w:iCs/>
-        </w:rPr>
-        <w:t>C-3: Once a user register for a membership plan, the user shall be able to cancel the membership right away if they wish but the user must not be able to get the refund</w:t>
-      </w:r>
-    </w:p>
-    <w:p>
-      <w:pPr>
-        <w:rPr>
-          <w:b/>
-          <w:bCs/>
-          <w:iCs/>
-        </w:rPr>
-      </w:pPr>
-    </w:p>
-    <w:p>
-      <w:pPr>
-        <w:rPr>
-          <w:iCs/>
-        </w:rPr>
-      </w:pPr>
-    </w:p>
-    <w:p>
-      <w:pPr>
-        <w:ind w:firstLine="720"/>
-        <w:rPr>
-          <w:b/>
-          <w:bCs/>
-          <w:iCs/>
-          <w:sz w:val="22"/>
-          <w:szCs w:val="22"/>
-        </w:rPr>
-      </w:pPr>
-      <w:r>
-        <w:rPr>
-          <w:iCs/>
-        </w:rPr>
-        <w:t>4.</w:t>
-      </w:r>
-      <w:r>
-        <w:rPr>
-          <w:iCs/>
-        </w:rPr>
-        <w:t>1.4.</w:t>
-      </w:r>
-      <w:r>
-        <w:rPr>
-          <w:iCs/>
-        </w:rPr>
-        <w:t>4</w:t>
-      </w:r>
-      <w:r>
-        <w:rPr>
-          <w:b/>
-          <w:bCs/>
-          <w:iCs/>
-          <w:sz w:val="22"/>
-          <w:szCs w:val="22"/>
-        </w:rPr>
-        <w:t xml:space="preserve"> Comment community posts as users</w:t>
-      </w:r>
-    </w:p>
-    <w:p>
-      <w:pPr>
-        <w:ind w:left="720"/>
-        <w:rPr>
-          <w:iCs/>
-        </w:rPr>
-      </w:pPr>
-      <w:r>
-        <w:rPr>
-          <w:iCs/>
-          <w:sz w:val="22"/>
-          <w:szCs w:val="22"/>
-        </w:rPr>
-        <w:tab/>
-      </w:r>
-      <w:r>
-        <w:rPr>
-          <w:iCs/>
-        </w:rPr>
-        <w:t>a. LOW priority</w:t>
-      </w:r>
-    </w:p>
-    <w:p>
-      <w:pPr>
-        <w:ind w:left="1440"/>
-        <w:rPr>
-          <w:iCs/>
-        </w:rPr>
-      </w:pPr>
-      <w:r>
-        <w:rPr>
-          <w:iCs/>
-        </w:rPr>
-        <w:t>b. Stimulus/Response Sequence</w:t>
-      </w:r>
-    </w:p>
-    <w:p>
-      <w:pPr>
-        <w:pStyle w:val="ListParagraph"/>
-        <w:numPr>
-          <w:ilvl w:val="1"/>
-          <w:numId w:val="23"/>
-        </w:numPr>
-        <w:spacing w:line="276" w:lineRule="auto"/>
-        <w:rPr>
-          <w:rFonts w:ascii="Times New Roman" w:hAnsi="Times New Roman" w:cs="Times New Roman"/>
-          <w:iCs/>
-        </w:rPr>
-      </w:pPr>
-      <w:r>
-        <w:rPr>
-          <w:rFonts w:ascii="Times New Roman" w:hAnsi="Times New Roman" w:cs="Times New Roman"/>
-          <w:iCs/>
-        </w:rPr>
-        <w:t>B-1: User action: Comment on community posts</w:t>
-      </w:r>
-    </w:p>
-    <w:p>
-      <w:pPr>
-        <w:ind w:left="720" w:firstLine="720"/>
-        <w:rPr>
-          <w:iCs/>
-        </w:rPr>
-      </w:pPr>
-      <w:r>
-        <w:rPr>
-          <w:iCs/>
-        </w:rPr>
-        <w:t>c. Functional requirements</w:t>
-      </w:r>
-    </w:p>
-    <w:p>
-      <w:pPr>
-        <w:pStyle w:val="ListParagraph"/>
-        <w:numPr>
-          <w:ilvl w:val="1"/>
-          <w:numId w:val="23"/>
-        </w:numPr>
-        <w:spacing w:line="276" w:lineRule="auto"/>
-        <w:rPr>
-          <w:rFonts w:ascii="Times New Roman" w:hAnsi="Times New Roman" w:cs="Times New Roman"/>
-          <w:iCs/>
-        </w:rPr>
-      </w:pPr>
-      <w:r>
-        <w:rPr>
-          <w:rFonts w:ascii="Times New Roman" w:hAnsi="Times New Roman" w:cs="Times New Roman"/>
-          <w:iCs/>
-        </w:rPr>
-        <w:t>System shall have a text area box for fans to input in comments</w:t>
-      </w:r>
-    </w:p>
-    <w:p>
-      <w:pPr>
-        <w:pStyle w:val="ListParagraph"/>
-        <w:numPr>
-          <w:ilvl w:val="1"/>
-          <w:numId w:val="23"/>
-        </w:numPr>
-        <w:spacing w:line="276" w:lineRule="auto"/>
-        <w:rPr>
-          <w:rFonts w:ascii="Times New Roman" w:hAnsi="Times New Roman" w:cs="Times New Roman"/>
-          <w:iCs/>
-        </w:rPr>
-      </w:pPr>
-      <w:r>
-        <w:rPr>
-          <w:rFonts w:ascii="Times New Roman" w:hAnsi="Times New Roman" w:cs="Times New Roman"/>
-          <w:iCs/>
-        </w:rPr>
-        <w:t>Fans shall be able to click comment button to post the comments to the posts</w:t>
-      </w:r>
-    </w:p>
-    <w:p>
-      <w:pPr>
-        <w:pStyle w:val="ListParagraph"/>
-        <w:numPr>
-          <w:ilvl w:val="1"/>
-          <w:numId w:val="23"/>
-        </w:numPr>
-        <w:spacing w:line="276" w:lineRule="auto"/>
-        <w:rPr>
-          <w:rFonts w:ascii="Times New Roman" w:hAnsi="Times New Roman" w:cs="Times New Roman"/>
-          <w:iCs/>
-        </w:rPr>
-      </w:pPr>
-      <w:r>
-        <w:rPr>
-          <w:rFonts w:ascii="Times New Roman" w:hAnsi="Times New Roman" w:cs="Times New Roman"/>
-          <w:iCs/>
-        </w:rPr>
-        <w:t>Fans shall be able to click edit button to edit the comments</w:t>
-      </w:r>
-    </w:p>
-    <w:p>
-      <w:pPr>
-        <w:pStyle w:val="ListParagraph"/>
-        <w:numPr>
-          <w:ilvl w:val="1"/>
-          <w:numId w:val="23"/>
-        </w:numPr>
-        <w:spacing w:line="276" w:lineRule="auto"/>
-        <w:rPr>
-          <w:rFonts w:ascii="Times New Roman" w:hAnsi="Times New Roman" w:cs="Times New Roman"/>
-          <w:iCs/>
-        </w:rPr>
-      </w:pPr>
-      <w:r>
-        <w:rPr>
-          <w:rFonts w:ascii="Times New Roman" w:hAnsi="Times New Roman" w:cs="Times New Roman"/>
-          <w:iCs/>
-        </w:rPr>
-        <w:t xml:space="preserve">Fans shall be able to click delete button to delete the comments </w:t>
-      </w:r>
-    </w:p>
-    <w:p>
-      <w:pPr>
-        <w:pStyle w:val="ListParagraph"/>
-        <w:numPr>
-          <w:ilvl w:val="1"/>
-          <w:numId w:val="23"/>
-        </w:numPr>
-        <w:spacing w:line="276" w:lineRule="auto"/>
-        <w:rPr>
-          <w:rFonts w:ascii="Times New Roman" w:hAnsi="Times New Roman" w:cs="Times New Roman"/>
-          <w:iCs/>
-        </w:rPr>
-      </w:pPr>
-      <w:r>
-        <w:rPr>
-          <w:rFonts w:ascii="Times New Roman" w:hAnsi="Times New Roman" w:cs="Times New Roman"/>
-          <w:iCs/>
-        </w:rPr>
-        <w:t>System shall have a list of emoji for fans to choose to react to posts</w:t>
-      </w:r>
-    </w:p>
-    <w:p>
-      <w:pPr>
-        <w:pStyle w:val="ListParagraph"/>
-        <w:numPr>
-          <w:ilvl w:val="1"/>
-          <w:numId w:val="23"/>
-        </w:numPr>
-        <w:spacing w:line="276" w:lineRule="auto"/>
-        <w:rPr>
-          <w:rFonts w:ascii="Times New Roman" w:hAnsi="Times New Roman" w:cs="Times New Roman"/>
-          <w:iCs/>
-        </w:rPr>
-      </w:pPr>
-      <w:r>
-        <w:rPr>
-          <w:rFonts w:ascii="Times New Roman" w:hAnsi="Times New Roman" w:cs="Times New Roman"/>
-          <w:iCs/>
-        </w:rPr>
-        <w:t>Fans shall be able to pick an emoji from the list</w:t>
-      </w:r>
-    </w:p>
-    <w:p>
-      <w:pPr>
-        <w:pStyle w:val="ListParagraph"/>
-        <w:numPr>
-          <w:ilvl w:val="1"/>
-          <w:numId w:val="23"/>
-        </w:numPr>
-        <w:spacing w:line="276" w:lineRule="auto"/>
-        <w:rPr>
-          <w:rFonts w:ascii="Times New Roman" w:hAnsi="Times New Roman" w:cs="Times New Roman"/>
-          <w:iCs/>
-        </w:rPr>
-      </w:pPr>
-      <w:r>
-        <w:rPr>
-          <w:rFonts w:ascii="Times New Roman" w:hAnsi="Times New Roman" w:cs="Times New Roman"/>
-          <w:iCs/>
-        </w:rPr>
-        <w:t>Fans shall be able to change their emoji to another emoji in the list</w:t>
-      </w:r>
-    </w:p>
-    <w:p>
-      <w:pPr>
-        <w:pStyle w:val="ListParagraph"/>
-        <w:numPr>
-          <w:ilvl w:val="1"/>
-          <w:numId w:val="23"/>
-        </w:numPr>
-        <w:spacing w:line="276" w:lineRule="auto"/>
-        <w:rPr>
-          <w:rFonts w:ascii="Times New Roman" w:hAnsi="Times New Roman" w:cs="Times New Roman"/>
-          <w:iCs/>
-        </w:rPr>
-      </w:pPr>
-      <w:r>
-        <w:rPr>
-          <w:rFonts w:ascii="Times New Roman" w:hAnsi="Times New Roman" w:cs="Times New Roman"/>
-          <w:iCs/>
-        </w:rPr>
-        <w:t>Fans shall be able to delete the reaction by click to the same emoji they already chose</w:t>
-      </w:r>
-    </w:p>
-    <w:p>
-      <w:pPr>
-        <w:ind w:left="720"/>
-        <w:rPr>
-          <w:iCs/>
-        </w:rPr>
-      </w:pPr>
-    </w:p>
-    <w:p>
-      <w:pPr>
-        <w:ind w:left="720"/>
-        <w:rPr>
-          <w:b/>
-          <w:bCs/>
-          <w:iCs/>
-        </w:rPr>
-      </w:pPr>
-      <w:r>
-        <w:rPr>
-          <w:iCs/>
-        </w:rPr>
-        <w:t>4.</w:t>
-      </w:r>
-      <w:r>
-        <w:rPr>
-          <w:iCs/>
-        </w:rPr>
-        <w:t>1.4.</w:t>
-      </w:r>
-      <w:r>
-        <w:rPr>
-          <w:iCs/>
-        </w:rPr>
-        <w:t>5</w:t>
-      </w:r>
-      <w:r>
-        <w:rPr>
-          <w:b/>
-          <w:bCs/>
+        <w:spacing w:line="276" w:lineRule="auto"/>
+        <w:rPr>
+          <w:rFonts w:ascii="Times New Roman" w:hAnsi="Times New Roman" w:cs="Times New Roman"/>
+          <w:iCs/>
+        </w:rPr>
+      </w:pPr>
+      <w:r>
+        <w:rPr>
+          <w:rFonts w:ascii="Times New Roman" w:hAnsi="Times New Roman" w:cs="Times New Roman"/>
+          <w:iCs/>
+        </w:rPr>
+        <w:t xml:space="preserve">A-1: System shall be able </w:t>
+      </w:r>
+      <w:r>
+        <w:rPr>
+          <w:rFonts w:ascii="Times New Roman" w:hAnsi="Times New Roman" w:cs="Times New Roman"/>
+          <w:iCs/>
+        </w:rPr>
+        <w:t>record</w:t>
+      </w:r>
+      <w:r>
+        <w:rPr>
+          <w:rFonts w:ascii="Times New Roman" w:hAnsi="Times New Roman" w:cs="Times New Roman"/>
           <w:iCs/>
         </w:rPr>
         <w:t xml:space="preserve"> </w:t>
       </w:r>
       <w:r>
         <w:rPr>
-          <w:b/>
-          <w:bCs/>
-          <w:iCs/>
-        </w:rPr>
-        <w:t>Interact with exclusive contents</w:t>
-      </w:r>
-    </w:p>
-    <w:p>
-      <w:pPr>
-        <w:ind w:left="720"/>
-        <w:rPr>
-          <w:iCs/>
-        </w:rPr>
-      </w:pPr>
-      <w:r>
-        <w:rPr>
-          <w:iCs/>
-        </w:rPr>
-        <w:tab/>
-      </w:r>
-      <w:r>
-        <w:rPr>
-          <w:iCs/>
-        </w:rPr>
-        <w:t xml:space="preserve">a. </w:t>
-      </w:r>
-      <w:r>
-        <w:rPr>
-          <w:iCs/>
-        </w:rPr>
-        <w:t>HIGH</w:t>
-      </w:r>
-      <w:r>
-        <w:rPr>
-          <w:iCs/>
-        </w:rPr>
-        <w:t xml:space="preserve"> priority</w:t>
-      </w:r>
-    </w:p>
-    <w:p>
-      <w:pPr>
-        <w:pStyle w:val="ListParagraph"/>
-        <w:numPr>
-          <w:ilvl w:val="1"/>
-          <w:numId w:val="23"/>
-        </w:numPr>
-        <w:spacing w:line="276" w:lineRule="auto"/>
-        <w:rPr>
-          <w:rFonts w:ascii="Times New Roman" w:hAnsi="Times New Roman" w:cs="Times New Roman"/>
-          <w:iCs/>
-        </w:rPr>
-      </w:pPr>
-      <w:r>
-        <w:rPr>
-          <w:rFonts w:ascii="Times New Roman" w:hAnsi="Times New Roman" w:cs="Times New Roman"/>
-          <w:iCs/>
-        </w:rPr>
-        <w:lastRenderedPageBreak/>
-        <w:t xml:space="preserve">A-1: </w:t>
-      </w:r>
-      <w:r>
-        <w:rPr>
-          <w:rFonts w:ascii="Times New Roman" w:hAnsi="Times New Roman" w:cs="Times New Roman"/>
-          <w:iCs/>
-        </w:rPr>
-        <w:t>The s</w:t>
-      </w:r>
-      <w:r>
-        <w:rPr>
-          <w:rFonts w:ascii="Times New Roman" w:hAnsi="Times New Roman" w:cs="Times New Roman"/>
-          <w:iCs/>
-        </w:rPr>
-        <w:t xml:space="preserve">ystem shall allow </w:t>
-      </w:r>
-      <w:r>
-        <w:rPr>
-          <w:rFonts w:ascii="Times New Roman" w:hAnsi="Times New Roman" w:cs="Times New Roman"/>
-          <w:iCs/>
-        </w:rPr>
-        <w:t xml:space="preserve">fans </w:t>
-      </w:r>
-      <w:r>
-        <w:rPr>
-          <w:rFonts w:ascii="Times New Roman" w:hAnsi="Times New Roman" w:cs="Times New Roman"/>
-          <w:iCs/>
-        </w:rPr>
-        <w:t>with membership to access to exclusive contents set by the artists</w:t>
-      </w:r>
-    </w:p>
-    <w:p>
-      <w:pPr>
-        <w:ind w:left="1440"/>
-        <w:rPr>
-          <w:iCs/>
-        </w:rPr>
-      </w:pPr>
-      <w:r>
-        <w:rPr>
-          <w:iCs/>
-        </w:rPr>
-        <w:t>b. Stimulus/Response Sequence</w:t>
-      </w:r>
-    </w:p>
-    <w:p>
-      <w:pPr>
-        <w:pStyle w:val="ListParagraph"/>
-        <w:numPr>
-          <w:ilvl w:val="1"/>
-          <w:numId w:val="23"/>
-        </w:numPr>
-        <w:spacing w:line="276" w:lineRule="auto"/>
-        <w:rPr>
-          <w:rFonts w:ascii="Times New Roman" w:hAnsi="Times New Roman" w:cs="Times New Roman"/>
-          <w:iCs/>
-        </w:rPr>
-      </w:pPr>
-      <w:r>
-        <w:rPr>
-          <w:rFonts w:ascii="Times New Roman" w:hAnsi="Times New Roman" w:cs="Times New Roman"/>
-          <w:iCs/>
-        </w:rPr>
-        <w:t>B-</w:t>
-      </w:r>
-      <w:r>
-        <w:rPr>
-          <w:rFonts w:ascii="Times New Roman" w:hAnsi="Times New Roman" w:cs="Times New Roman"/>
-          <w:iCs/>
-        </w:rPr>
-        <w:t>1</w:t>
-      </w:r>
-      <w:r>
-        <w:rPr>
-          <w:rFonts w:ascii="Times New Roman" w:hAnsi="Times New Roman" w:cs="Times New Roman"/>
-          <w:iCs/>
-        </w:rPr>
-        <w:t xml:space="preserve">: System response: The system </w:t>
-      </w:r>
-      <w:r>
-        <w:rPr>
-          <w:rFonts w:ascii="Times New Roman" w:hAnsi="Times New Roman" w:cs="Times New Roman"/>
-          <w:iCs/>
-        </w:rPr>
-        <w:t xml:space="preserve">shall </w:t>
-      </w:r>
-      <w:r>
-        <w:rPr>
-          <w:rFonts w:ascii="Times New Roman" w:hAnsi="Times New Roman" w:cs="Times New Roman"/>
-          <w:iCs/>
-        </w:rPr>
-        <w:t>allow users with membership to access exclusive contents and block users with no membership from accessing exclusive content</w:t>
-      </w:r>
-    </w:p>
-    <w:p>
-      <w:pPr>
-        <w:ind w:left="720" w:firstLine="720"/>
-        <w:rPr>
-          <w:iCs/>
-        </w:rPr>
-      </w:pPr>
-      <w:r>
-        <w:rPr>
-          <w:iCs/>
-        </w:rPr>
-        <w:t>c. Functional requirements</w:t>
-      </w:r>
-    </w:p>
-    <w:p>
-      <w:pPr>
-        <w:pStyle w:val="ListParagraph"/>
-        <w:numPr>
-          <w:ilvl w:val="1"/>
-          <w:numId w:val="23"/>
-        </w:numPr>
-        <w:rPr>
-          <w:iCs/>
-        </w:rPr>
-      </w:pPr>
-      <w:r>
-        <w:rPr>
-          <w:iCs/>
-        </w:rPr>
-        <w:t>C-1: The system shall be able to distinguish which users have memberships</w:t>
-      </w:r>
-    </w:p>
-    <w:p>
-      <w:pPr>
-        <w:pStyle w:val="ListParagraph"/>
-        <w:numPr>
-          <w:ilvl w:val="1"/>
-          <w:numId w:val="23"/>
-        </w:numPr>
-        <w:rPr>
-          <w:iCs/>
-        </w:rPr>
-      </w:pPr>
-      <w:r>
-        <w:rPr>
-          <w:iCs/>
-        </w:rPr>
-        <w:t>C-2: The system shall be able to allow users with memberships to access exclusive content set by artists</w:t>
-      </w:r>
-    </w:p>
-    <w:p>
-      <w:pPr>
-        <w:pStyle w:val="ListParagraph"/>
-        <w:numPr>
-          <w:ilvl w:val="1"/>
-          <w:numId w:val="23"/>
-        </w:numPr>
-        <w:rPr>
-          <w:iCs/>
-        </w:rPr>
-      </w:pPr>
-      <w:r>
-        <w:rPr>
-          <w:iCs/>
-        </w:rPr>
-        <w:t>C-3: The system shall be able to block users with no memberships from accessing exclusive content set by art</w:t>
-      </w:r>
-      <w:r>
-        <w:rPr>
-          <w:iCs/>
-        </w:rPr>
-        <w:t>i</w:t>
-      </w:r>
-      <w:r>
-        <w:rPr>
-          <w:iCs/>
-        </w:rPr>
-        <w:t>sts</w:t>
-      </w:r>
-    </w:p>
-    <w:p>
-      <w:pPr>
-        <w:rPr>
-          <w:iCs/>
-        </w:rPr>
-      </w:pPr>
-    </w:p>
-    <w:p>
-      <w:pPr>
-        <w:rPr>
-          <w:iCs/>
-        </w:rPr>
-      </w:pPr>
-    </w:p>
-    <w:p>
-      <w:pPr>
-        <w:ind w:left="720"/>
-        <w:rPr>
-          <w:iCs/>
-        </w:rPr>
-      </w:pPr>
-    </w:p>
-    <w:p>
-      <w:pPr>
-        <w:rPr>
-          <w:b/>
-          <w:bCs/>
-          <w:iCs/>
-          <w:sz w:val="28"/>
-          <w:szCs w:val="28"/>
-        </w:rPr>
-      </w:pPr>
-      <w:r>
-        <w:rPr>
-          <w:b/>
-          <w:bCs/>
-          <w:iCs/>
-          <w:sz w:val="28"/>
-          <w:szCs w:val="28"/>
-        </w:rPr>
-        <w:t>4.1.</w:t>
-      </w:r>
-      <w:r>
-        <w:rPr>
-          <w:b/>
-          <w:bCs/>
-          <w:iCs/>
-          <w:sz w:val="28"/>
-          <w:szCs w:val="28"/>
-        </w:rPr>
-        <w:t>5</w:t>
-      </w:r>
-      <w:r>
-        <w:rPr>
-          <w:b/>
-          <w:bCs/>
-          <w:iCs/>
-          <w:sz w:val="28"/>
-          <w:szCs w:val="28"/>
-        </w:rPr>
-        <w:t xml:space="preserve"> </w:t>
-      </w:r>
-      <w:r>
-        <w:rPr>
-          <w:b/>
-          <w:bCs/>
-          <w:iCs/>
-          <w:sz w:val="28"/>
-          <w:szCs w:val="28"/>
-        </w:rPr>
-        <w:t xml:space="preserve">Extra </w:t>
-      </w:r>
-      <w:r>
-        <w:rPr>
-          <w:b/>
-          <w:bCs/>
-          <w:iCs/>
-          <w:sz w:val="28"/>
-          <w:szCs w:val="28"/>
-        </w:rPr>
-        <w:t>Feature</w:t>
-      </w:r>
-      <w:r>
-        <w:rPr>
-          <w:b/>
-          <w:bCs/>
-          <w:iCs/>
-          <w:sz w:val="28"/>
-          <w:szCs w:val="28"/>
-        </w:rPr>
-        <w:t>s</w:t>
-      </w:r>
-    </w:p>
-    <w:p>
-      <w:pPr>
-        <w:ind w:left="720"/>
-        <w:rPr>
-          <w:b/>
-          <w:bCs/>
-          <w:iCs/>
-        </w:rPr>
-      </w:pPr>
-      <w:r>
-        <w:rPr>
-          <w:iCs/>
-        </w:rPr>
-        <w:t>4.1.</w:t>
-      </w:r>
-      <w:r>
-        <w:rPr>
-          <w:iCs/>
-        </w:rPr>
-        <w:t>5</w:t>
-      </w:r>
-      <w:r>
-        <w:rPr>
-          <w:iCs/>
-        </w:rPr>
-        <w:t>.</w:t>
-      </w:r>
-      <w:r>
-        <w:rPr>
-          <w:iCs/>
-        </w:rPr>
-        <w:t>1</w:t>
-      </w:r>
-      <w:r>
-        <w:rPr>
-          <w:iCs/>
-        </w:rPr>
-        <w:t xml:space="preserve"> </w:t>
-      </w:r>
-      <w:r>
-        <w:rPr>
-          <w:b/>
-          <w:bCs/>
-          <w:iCs/>
-        </w:rPr>
-        <w:t>Searching feature</w:t>
-      </w:r>
-    </w:p>
-    <w:p>
-      <w:pPr>
-        <w:ind w:left="720"/>
-        <w:rPr>
-          <w:iCs/>
-        </w:rPr>
-      </w:pPr>
-      <w:r>
-        <w:rPr>
-          <w:b/>
-          <w:bCs/>
-          <w:iCs/>
-        </w:rPr>
-        <w:tab/>
-      </w:r>
-      <w:r>
-        <w:rPr>
-          <w:iCs/>
-        </w:rPr>
-        <w:t xml:space="preserve">a. </w:t>
-      </w:r>
-      <w:r>
-        <w:rPr>
-          <w:iCs/>
-        </w:rPr>
-        <w:t>MEDIUM</w:t>
-      </w:r>
-      <w:r>
-        <w:rPr>
-          <w:iCs/>
-        </w:rPr>
-        <w:t xml:space="preserve"> priority</w:t>
-      </w:r>
-    </w:p>
-    <w:p>
-      <w:pPr>
-        <w:pStyle w:val="ListParagraph"/>
-        <w:numPr>
-          <w:ilvl w:val="1"/>
-          <w:numId w:val="23"/>
-        </w:numPr>
-        <w:spacing w:line="276" w:lineRule="auto"/>
-        <w:rPr>
-          <w:rFonts w:ascii="Times New Roman" w:hAnsi="Times New Roman" w:cs="Times New Roman"/>
-          <w:iCs/>
-        </w:rPr>
-      </w:pPr>
-      <w:r>
-        <w:rPr>
-          <w:rFonts w:ascii="Times New Roman" w:hAnsi="Times New Roman" w:cs="Times New Roman"/>
-          <w:iCs/>
-        </w:rPr>
-        <w:t xml:space="preserve">A-1: System shall be able to allow users to </w:t>
-      </w:r>
-      <w:r>
-        <w:rPr>
-          <w:rFonts w:ascii="Times New Roman" w:hAnsi="Times New Roman" w:cs="Times New Roman"/>
-          <w:iCs/>
-        </w:rPr>
-        <w:t>search for other users and NFTs</w:t>
-      </w:r>
-    </w:p>
-    <w:p>
-      <w:pPr>
-        <w:ind w:left="1440"/>
-        <w:rPr>
-          <w:iCs/>
-        </w:rPr>
-      </w:pPr>
-      <w:r>
-        <w:rPr>
-          <w:iCs/>
-        </w:rPr>
-        <w:t xml:space="preserve">b. Stimulus/Response Sequence </w:t>
-      </w:r>
-    </w:p>
-    <w:p>
-      <w:pPr>
-        <w:pStyle w:val="ListParagraph"/>
-        <w:numPr>
-          <w:ilvl w:val="1"/>
-          <w:numId w:val="23"/>
-        </w:numPr>
-        <w:spacing w:line="276" w:lineRule="auto"/>
-        <w:rPr>
-          <w:rFonts w:ascii="Times New Roman" w:hAnsi="Times New Roman" w:cs="Times New Roman"/>
-          <w:iCs/>
-        </w:rPr>
-      </w:pPr>
-      <w:r>
-        <w:rPr>
-          <w:rFonts w:ascii="Times New Roman" w:hAnsi="Times New Roman" w:cs="Times New Roman"/>
-          <w:iCs/>
-        </w:rPr>
-        <w:t>B-1: User action:</w:t>
-      </w:r>
-      <w:r>
-        <w:rPr>
-          <w:rFonts w:ascii="Times New Roman" w:hAnsi="Times New Roman" w:cs="Times New Roman"/>
-          <w:iCs/>
-        </w:rPr>
-        <w:t xml:space="preserve"> Type in the input needed to look up and click search button</w:t>
-      </w:r>
-    </w:p>
-    <w:p>
-      <w:pPr>
-        <w:pStyle w:val="ListParagraph"/>
-        <w:numPr>
-          <w:ilvl w:val="1"/>
-          <w:numId w:val="23"/>
-        </w:numPr>
-        <w:spacing w:line="276" w:lineRule="auto"/>
-        <w:rPr>
-          <w:rFonts w:ascii="Times New Roman" w:hAnsi="Times New Roman" w:cs="Times New Roman"/>
-          <w:iCs/>
-        </w:rPr>
-      </w:pPr>
-      <w:r>
-        <w:rPr>
-          <w:rFonts w:ascii="Times New Roman" w:hAnsi="Times New Roman" w:cs="Times New Roman"/>
-          <w:iCs/>
-        </w:rPr>
-        <w:t xml:space="preserve">B-2: System response: The system shall respond with </w:t>
-      </w:r>
-      <w:r>
-        <w:rPr>
-          <w:rFonts w:ascii="Times New Roman" w:hAnsi="Times New Roman" w:cs="Times New Roman"/>
-          <w:iCs/>
-        </w:rPr>
-        <w:t>a list of result</w:t>
-      </w:r>
-      <w:r>
-        <w:rPr>
-          <w:rFonts w:ascii="Times New Roman" w:hAnsi="Times New Roman" w:cs="Times New Roman"/>
-          <w:iCs/>
-        </w:rPr>
-        <w:t>(</w:t>
-      </w:r>
-      <w:r>
-        <w:rPr>
-          <w:rFonts w:ascii="Times New Roman" w:hAnsi="Times New Roman" w:cs="Times New Roman"/>
-          <w:iCs/>
-        </w:rPr>
-        <w:t>s</w:t>
-      </w:r>
-      <w:r>
-        <w:rPr>
-          <w:rFonts w:ascii="Times New Roman" w:hAnsi="Times New Roman" w:cs="Times New Roman"/>
-          <w:iCs/>
-        </w:rPr>
-        <w:t>)</w:t>
-      </w:r>
-    </w:p>
-    <w:p>
-      <w:pPr>
-        <w:ind w:left="1440"/>
-        <w:rPr>
-          <w:iCs/>
-        </w:rPr>
-      </w:pPr>
-      <w:r>
-        <w:rPr>
-          <w:iCs/>
-        </w:rPr>
-        <w:t>c. Functional requirements</w:t>
-      </w:r>
-    </w:p>
-    <w:p>
-      <w:pPr>
-        <w:pStyle w:val="ListParagraph"/>
-        <w:numPr>
-          <w:ilvl w:val="1"/>
-          <w:numId w:val="23"/>
-        </w:numPr>
-        <w:spacing w:line="276" w:lineRule="auto"/>
-        <w:rPr>
-          <w:rFonts w:ascii="Times New Roman" w:hAnsi="Times New Roman" w:cs="Times New Roman"/>
-          <w:iCs/>
-        </w:rPr>
-      </w:pPr>
-      <w:r>
-        <w:rPr>
-          <w:rFonts w:ascii="Times New Roman" w:hAnsi="Times New Roman" w:cs="Times New Roman"/>
-          <w:iCs/>
-        </w:rPr>
-        <w:t>System shall offer a text box for Searching component</w:t>
-      </w:r>
-    </w:p>
-    <w:p>
-      <w:pPr>
-        <w:pStyle w:val="ListParagraph"/>
-        <w:numPr>
-          <w:ilvl w:val="1"/>
-          <w:numId w:val="23"/>
-        </w:numPr>
-        <w:spacing w:line="276" w:lineRule="auto"/>
-        <w:rPr>
-          <w:rFonts w:ascii="Times New Roman" w:hAnsi="Times New Roman" w:cs="Times New Roman"/>
-          <w:iCs/>
-        </w:rPr>
-      </w:pPr>
-      <w:r>
-        <w:rPr>
-          <w:rFonts w:ascii="Times New Roman" w:hAnsi="Times New Roman" w:cs="Times New Roman"/>
-          <w:iCs/>
-        </w:rPr>
-        <w:t>System shall receive the input from users, process it and look up the search in the database</w:t>
-      </w:r>
-    </w:p>
-    <w:p>
-      <w:pPr>
-        <w:pStyle w:val="ListParagraph"/>
-        <w:numPr>
-          <w:ilvl w:val="1"/>
-          <w:numId w:val="23"/>
-        </w:numPr>
-        <w:spacing w:line="276" w:lineRule="auto"/>
-        <w:rPr>
-          <w:rFonts w:ascii="Times New Roman" w:hAnsi="Times New Roman" w:cs="Times New Roman"/>
-          <w:iCs/>
-        </w:rPr>
-      </w:pPr>
-      <w:r>
-        <w:rPr>
-          <w:rFonts w:ascii="Times New Roman" w:hAnsi="Times New Roman" w:cs="Times New Roman"/>
-          <w:iCs/>
-        </w:rPr>
-        <w:t xml:space="preserve">System shall return a list of result(s) if the input is valid </w:t>
-      </w:r>
-    </w:p>
-    <w:p>
-      <w:pPr>
-        <w:pStyle w:val="ListParagraph"/>
-        <w:numPr>
-          <w:ilvl w:val="1"/>
-          <w:numId w:val="23"/>
-        </w:numPr>
-        <w:spacing w:line="276" w:lineRule="auto"/>
-        <w:rPr>
-          <w:rFonts w:ascii="Times New Roman" w:hAnsi="Times New Roman" w:cs="Times New Roman"/>
-          <w:iCs/>
-        </w:rPr>
-      </w:pPr>
-      <w:r>
-        <w:rPr>
-          <w:rFonts w:ascii="Times New Roman" w:hAnsi="Times New Roman" w:cs="Times New Roman"/>
-          <w:iCs/>
-        </w:rPr>
-        <w:t>System shall return an empty list if the input is invalid/not found</w:t>
-      </w:r>
-    </w:p>
-    <w:p>
-      <w:pPr>
-        <w:rPr>
-          <w:b/>
-          <w:bCs/>
-          <w:iCs/>
-        </w:rPr>
-      </w:pPr>
-    </w:p>
-    <w:p>
-      <w:pPr>
-        <w:ind w:left="720"/>
-        <w:rPr>
-          <w:b/>
-          <w:bCs/>
-          <w:iCs/>
-        </w:rPr>
-      </w:pPr>
-      <w:r>
-        <w:rPr>
-          <w:iCs/>
-        </w:rPr>
-        <w:t>4.1.</w:t>
-      </w:r>
-      <w:r>
-        <w:rPr>
-          <w:iCs/>
-        </w:rPr>
-        <w:t>5</w:t>
-      </w:r>
-      <w:r>
-        <w:rPr>
-          <w:iCs/>
-        </w:rPr>
-        <w:t>.</w:t>
-      </w:r>
-      <w:r>
-        <w:rPr>
-          <w:iCs/>
-        </w:rPr>
-        <w:t>2</w:t>
-      </w:r>
-      <w:r>
-        <w:rPr>
-          <w:iCs/>
-        </w:rPr>
-        <w:t xml:space="preserve"> </w:t>
-      </w:r>
-      <w:r>
-        <w:rPr>
-          <w:b/>
-          <w:bCs/>
-          <w:iCs/>
-        </w:rPr>
-        <w:t>Add NFT to favorite</w:t>
-      </w:r>
-    </w:p>
-    <w:p>
-      <w:pPr>
-        <w:ind w:left="720"/>
-        <w:rPr>
-          <w:iCs/>
-        </w:rPr>
-      </w:pPr>
-      <w:r>
-        <w:rPr>
-          <w:iCs/>
-        </w:rPr>
-        <w:tab/>
-        <w:t>a. LOW priority</w:t>
-      </w:r>
-    </w:p>
-    <w:p>
-      <w:pPr>
-        <w:pStyle w:val="ListParagraph"/>
-        <w:numPr>
-          <w:ilvl w:val="1"/>
-          <w:numId w:val="23"/>
-        </w:numPr>
-        <w:spacing w:line="276" w:lineRule="auto"/>
-        <w:rPr>
-          <w:rFonts w:ascii="Times New Roman" w:hAnsi="Times New Roman" w:cs="Times New Roman"/>
-          <w:iCs/>
-        </w:rPr>
-      </w:pPr>
-      <w:r>
-        <w:rPr>
-          <w:rFonts w:ascii="Times New Roman" w:hAnsi="Times New Roman" w:cs="Times New Roman"/>
-          <w:iCs/>
-        </w:rPr>
-        <w:t>A-1: System shall be able to allow users to save NFT as favorites</w:t>
-      </w:r>
-    </w:p>
-    <w:p>
-      <w:pPr>
-        <w:ind w:left="1440"/>
-        <w:rPr>
-          <w:iCs/>
-        </w:rPr>
-      </w:pPr>
-      <w:r>
-        <w:rPr>
-          <w:iCs/>
-        </w:rPr>
-        <w:t xml:space="preserve">b. Stimulus/Response Sequence </w:t>
-      </w:r>
-    </w:p>
-    <w:p>
-      <w:pPr>
-        <w:pStyle w:val="ListParagraph"/>
-        <w:numPr>
-          <w:ilvl w:val="1"/>
-          <w:numId w:val="23"/>
-        </w:numPr>
-        <w:spacing w:line="276" w:lineRule="auto"/>
-        <w:rPr>
-          <w:rFonts w:ascii="Times New Roman" w:hAnsi="Times New Roman" w:cs="Times New Roman"/>
-          <w:iCs/>
-        </w:rPr>
-      </w:pPr>
-      <w:r>
-        <w:rPr>
-          <w:rFonts w:ascii="Times New Roman" w:hAnsi="Times New Roman" w:cs="Times New Roman"/>
-          <w:iCs/>
-        </w:rPr>
-        <w:t>B-1: User action: Click add to favorite button</w:t>
-      </w:r>
-    </w:p>
-    <w:p>
-      <w:pPr>
-        <w:pStyle w:val="ListParagraph"/>
-        <w:numPr>
-          <w:ilvl w:val="1"/>
-          <w:numId w:val="23"/>
-        </w:numPr>
-        <w:spacing w:line="276" w:lineRule="auto"/>
-        <w:rPr>
-          <w:rFonts w:ascii="Times New Roman" w:hAnsi="Times New Roman" w:cs="Times New Roman"/>
-          <w:iCs/>
-        </w:rPr>
-      </w:pPr>
-      <w:r>
-        <w:rPr>
-          <w:rFonts w:ascii="Times New Roman" w:hAnsi="Times New Roman" w:cs="Times New Roman"/>
-          <w:iCs/>
-        </w:rPr>
-        <w:t>B-2: System response: The system shall add the NFT to favorited list</w:t>
-      </w:r>
-    </w:p>
-    <w:p>
-      <w:pPr>
-        <w:ind w:left="1440"/>
-        <w:rPr>
-          <w:iCs/>
-        </w:rPr>
-      </w:pPr>
-      <w:r>
-        <w:rPr>
-          <w:iCs/>
-        </w:rPr>
-        <w:t>c. Functional requirements</w:t>
-      </w:r>
-    </w:p>
-    <w:p>
-      <w:pPr>
-        <w:pStyle w:val="ListParagraph"/>
-        <w:numPr>
-          <w:ilvl w:val="1"/>
-          <w:numId w:val="23"/>
-        </w:numPr>
-        <w:spacing w:line="276" w:lineRule="auto"/>
-        <w:rPr>
-          <w:rFonts w:ascii="Times New Roman" w:hAnsi="Times New Roman" w:cs="Times New Roman"/>
-          <w:iCs/>
-        </w:rPr>
-      </w:pPr>
-      <w:r>
-        <w:rPr>
-          <w:rFonts w:ascii="Times New Roman" w:hAnsi="Times New Roman" w:cs="Times New Roman"/>
-          <w:iCs/>
-        </w:rPr>
-        <w:t xml:space="preserve">System shall </w:t>
-      </w:r>
-      <w:r>
-        <w:rPr>
-          <w:rFonts w:ascii="Times New Roman" w:hAnsi="Times New Roman" w:cs="Times New Roman"/>
-          <w:iCs/>
-        </w:rPr>
-        <w:t>offer a add to favorite button</w:t>
-      </w:r>
-    </w:p>
-    <w:p>
-      <w:pPr>
-        <w:pStyle w:val="ListParagraph"/>
-        <w:numPr>
-          <w:ilvl w:val="1"/>
-          <w:numId w:val="23"/>
-        </w:numPr>
-        <w:spacing w:line="276" w:lineRule="auto"/>
-        <w:rPr>
-          <w:rFonts w:ascii="Times New Roman" w:hAnsi="Times New Roman" w:cs="Times New Roman"/>
-          <w:iCs/>
-        </w:rPr>
-      </w:pPr>
-      <w:r>
-        <w:rPr>
-          <w:rFonts w:ascii="Times New Roman" w:hAnsi="Times New Roman" w:cs="Times New Roman"/>
-          <w:iCs/>
-        </w:rPr>
-        <w:t>System shall make sure the item is not in “favorited” to add to “favorited”</w:t>
-      </w:r>
-    </w:p>
-    <w:p>
-      <w:pPr>
-        <w:pStyle w:val="ListParagraph"/>
-        <w:numPr>
-          <w:ilvl w:val="1"/>
-          <w:numId w:val="23"/>
-        </w:numPr>
-        <w:spacing w:line="276" w:lineRule="auto"/>
-        <w:rPr>
-          <w:rFonts w:ascii="Times New Roman" w:hAnsi="Times New Roman" w:cs="Times New Roman"/>
-          <w:iCs/>
-        </w:rPr>
-      </w:pPr>
-      <w:r>
-        <w:rPr>
-          <w:rFonts w:ascii="Times New Roman" w:hAnsi="Times New Roman" w:cs="Times New Roman"/>
-          <w:iCs/>
-        </w:rPr>
-        <w:lastRenderedPageBreak/>
-        <w:t>System shall remove NFT if the item is already in “favorited”</w:t>
-      </w:r>
-    </w:p>
-    <w:p>
-      <w:pPr>
-        <w:rPr>
-          <w:iCs/>
-        </w:rPr>
-      </w:pPr>
-    </w:p>
-    <w:p>
-      <w:pPr>
-        <w:ind w:left="720"/>
-        <w:rPr>
-          <w:b/>
-          <w:bCs/>
-          <w:iCs/>
-        </w:rPr>
-      </w:pPr>
-      <w:r>
-        <w:rPr>
-          <w:iCs/>
-        </w:rPr>
-        <w:t>4.1.</w:t>
-      </w:r>
-      <w:r>
-        <w:rPr>
-          <w:iCs/>
-        </w:rPr>
-        <w:t>5</w:t>
-      </w:r>
-      <w:r>
-        <w:rPr>
-          <w:iCs/>
-        </w:rPr>
-        <w:t>.</w:t>
-      </w:r>
-      <w:r>
-        <w:rPr>
-          <w:iCs/>
-        </w:rPr>
-        <w:t>3</w:t>
-      </w:r>
-      <w:r>
-        <w:rPr>
-          <w:iCs/>
-        </w:rPr>
-        <w:t xml:space="preserve"> </w:t>
-      </w:r>
-      <w:r>
-        <w:rPr>
-          <w:b/>
-          <w:bCs/>
-          <w:iCs/>
-        </w:rPr>
-        <w:t>NFT history transactions</w:t>
-      </w:r>
-    </w:p>
-    <w:p>
-      <w:pPr>
-        <w:ind w:left="720" w:firstLine="720"/>
-        <w:rPr>
-          <w:iCs/>
-        </w:rPr>
-      </w:pPr>
-      <w:r>
-        <w:rPr>
-          <w:iCs/>
-        </w:rPr>
-        <w:t xml:space="preserve">a. </w:t>
-      </w:r>
-      <w:r>
-        <w:rPr>
-          <w:iCs/>
-        </w:rPr>
-        <w:t>MEDIUM</w:t>
-      </w:r>
-      <w:r>
-        <w:rPr>
-          <w:iCs/>
-        </w:rPr>
-        <w:t xml:space="preserve"> priority</w:t>
-      </w:r>
-    </w:p>
-    <w:p>
-      <w:pPr>
-        <w:pStyle w:val="ListParagraph"/>
-        <w:numPr>
-          <w:ilvl w:val="1"/>
-          <w:numId w:val="23"/>
-        </w:numPr>
-        <w:spacing w:line="276" w:lineRule="auto"/>
-        <w:rPr>
-          <w:rFonts w:ascii="Times New Roman" w:hAnsi="Times New Roman" w:cs="Times New Roman"/>
-          <w:iCs/>
-        </w:rPr>
-      </w:pPr>
-      <w:r>
-        <w:rPr>
-          <w:rFonts w:ascii="Times New Roman" w:hAnsi="Times New Roman" w:cs="Times New Roman"/>
-          <w:iCs/>
-        </w:rPr>
-        <w:t xml:space="preserve">A-1: System shall be able </w:t>
-      </w:r>
-      <w:r>
-        <w:rPr>
-          <w:rFonts w:ascii="Times New Roman" w:hAnsi="Times New Roman" w:cs="Times New Roman"/>
-          <w:iCs/>
-        </w:rPr>
-        <w:t>record</w:t>
-      </w:r>
-      <w:r>
-        <w:rPr>
-          <w:rFonts w:ascii="Times New Roman" w:hAnsi="Times New Roman" w:cs="Times New Roman"/>
-          <w:iCs/>
-        </w:rPr>
-        <w:t xml:space="preserve"> </w:t>
-      </w:r>
-      <w:r>
-        <w:rPr>
-          <w:rFonts w:ascii="Times New Roman" w:hAnsi="Times New Roman" w:cs="Times New Roman"/>
-          <w:iCs/>
-        </w:rPr>
-        <w:t>NFTs</w:t>
-      </w:r>
-      <w:r>
-        <w:rPr>
-          <w:rFonts w:ascii="Times New Roman" w:hAnsi="Times New Roman" w:cs="Times New Roman"/>
-          <w:iCs/>
-        </w:rPr>
-        <w:t xml:space="preserve">’ </w:t>
+          <w:rFonts w:ascii="Times New Roman" w:hAnsi="Times New Roman" w:cs="Times New Roman"/>
+          <w:iCs/>
+        </w:rPr>
+        <w:t xml:space="preserve">NFTs’ </w:t>
       </w:r>
       <w:r>
         <w:rPr>
@@ -23410,14 +23251,12 @@
         <w:pStyle w:val="Heading1"/>
       </w:pPr>
       <w:r>
-        <w:rPr>
-          <w:noProof/>
-        </w:rPr>
+        <w:lastRenderedPageBreak/>
         <w:drawing>
-          <wp:inline distT="0" distB="0" distL="0" distR="0" wp14:anchorId="1328BA15" wp14:editId="4A571B00">
-            <wp:extent cx="5943600" cy="7070725"/>
-            <wp:effectExtent l="0" t="0" r="0" b="3175"/>
-            <wp:docPr id="1" name="Picture 1" descr="Diagram&#10;&#10;Description automatically generated"/>
+          <wp:inline distT="0" distB="0" distL="0" distR="0" wp14:anchorId="58FD681C" wp14:editId="7612D9AF">
+            <wp:extent cx="5943600" cy="4139565"/>
+            <wp:effectExtent l="0" t="0" r="0" b="635"/>
+            <wp:docPr id="1" name="Picture 1" descr="Bubble chart&#10;&#10;Description automatically generated"/>
             <wp:cNvGraphicFramePr>
               <a:graphicFrameLocks xmlns:a="http://schemas.openxmlformats.org/drawingml/2006/main" noChangeAspect="1"/>
             </wp:cNvGraphicFramePr>
@@ -23425,7 +23264,7 @@
               <a:graphicData uri="http://schemas.openxmlformats.org/drawingml/2006/picture">
                 <pic:pic xmlns:pic="http://schemas.openxmlformats.org/drawingml/2006/picture">
                   <pic:nvPicPr>
-                    <pic:cNvPr id="1" name="Picture 1" descr="Diagram&#10;&#10;Description automatically generated"/>
+                    <pic:cNvPr id="1" name="Picture 1" descr="Bubble chart&#10;&#10;Description automatically generated"/>
                     <pic:cNvPicPr/>
                   </pic:nvPicPr>
                   <pic:blipFill>
@@ -23437,7 +23276,7 @@
                   <pic:spPr>
                     <a:xfrm>
                       <a:off x="0" y="0"/>
-                      <a:ext cx="5943600" cy="7070725"/>
+                      <a:ext cx="5943600" cy="4139565"/>
                     </a:xfrm>
                     <a:prstGeom prst="rect">
                       <a:avLst/>
@@ -23449,6 +23288,43 @@
           </wp:inline>
         </w:drawing>
       </w:r>
+      <w:r>
+        <w:drawing>
+          <wp:inline distT="0" distB="0" distL="0" distR="0" wp14:anchorId="522318DA" wp14:editId="0766222A">
+            <wp:extent cx="5943600" cy="3433445"/>
+            <wp:effectExtent l="0" t="0" r="0" b="0"/>
+            <wp:docPr id="20" name="Picture 20" descr="Bubble chart&#10;&#10;Description automatically generated"/>
+            <wp:cNvGraphicFramePr>
+              <a:graphicFrameLocks xmlns:a="http://schemas.openxmlformats.org/drawingml/2006/main" noChangeAspect="1"/>
+            </wp:cNvGraphicFramePr>
+            <a:graphic xmlns:a="http://schemas.openxmlformats.org/drawingml/2006/main">
+              <a:graphicData uri="http://schemas.openxmlformats.org/drawingml/2006/picture">
+                <pic:pic xmlns:pic="http://schemas.openxmlformats.org/drawingml/2006/picture">
+                  <pic:nvPicPr>
+                    <pic:cNvPr id="20" name="Picture 20" descr="Bubble chart&#10;&#10;Description automatically generated"/>
+                    <pic:cNvPicPr/>
+                  </pic:nvPicPr>
+                  <pic:blipFill>
+                    <a:blip r:embed="rId8"/>
+                    <a:stretch>
+                      <a:fillRect/>
+                    </a:stretch>
+                  </pic:blipFill>
+                  <pic:spPr>
+                    <a:xfrm>
+                      <a:off x="0" y="0"/>
+                      <a:ext cx="5943600" cy="3433445"/>
+                    </a:xfrm>
+                    <a:prstGeom prst="rect">
+                      <a:avLst/>
+                    </a:prstGeom>
+                  </pic:spPr>
+                </pic:pic>
+              </a:graphicData>
+            </a:graphic>
+          </wp:inline>
+        </w:drawing>
+      </w:r>
     </w:p>
     <w:p>
       <w:pPr>
@@ -23466,7 +23342,6 @@
           <w:sz w:val="22"/>
           <w:szCs w:val="22"/>
         </w:rPr>
-        <w:lastRenderedPageBreak/>
         <w:t>Figure 1.0: Use Case Diagram</w:t>
       </w:r>
     </w:p>
@@ -23553,7 +23428,7 @@
                     <pic:cNvPicPr/>
                   </pic:nvPicPr>
                   <pic:blipFill>
-                    <a:blip r:embed="rId8"/>
+                    <a:blip r:embed="rId9"/>
                     <a:stretch>
                       <a:fillRect/>
                     </a:stretch>
@@ -23670,7 +23545,7 @@
                     <pic:cNvPicPr/>
                   </pic:nvPicPr>
                   <pic:blipFill>
-                    <a:blip r:embed="rId9"/>
+                    <a:blip r:embed="rId10"/>
                     <a:stretch>
                       <a:fillRect/>
                     </a:stretch>
@@ -23811,7 +23686,7 @@
                     <pic:cNvPicPr/>
                   </pic:nvPicPr>
                   <pic:blipFill>
-                    <a:blip r:embed="rId10"/>
+                    <a:blip r:embed="rId11"/>
                     <a:stretch>
                       <a:fillRect/>
                     </a:stretch>
@@ -23926,7 +23801,7 @@
                     <pic:cNvPicPr/>
                   </pic:nvPicPr>
                   <pic:blipFill>
-                    <a:blip r:embed="rId11"/>
+                    <a:blip r:embed="rId12"/>
                     <a:stretch>
                       <a:fillRect/>
                     </a:stretch>
@@ -24043,7 +23918,7 @@
                     <pic:cNvPicPr/>
                   </pic:nvPicPr>
                   <pic:blipFill>
-                    <a:blip r:embed="rId12"/>
+                    <a:blip r:embed="rId13"/>
                     <a:stretch>
                       <a:fillRect/>
                     </a:stretch>
@@ -24159,7 +24034,7 @@
                     <pic:cNvPicPr/>
                   </pic:nvPicPr>
                   <pic:blipFill>
-                    <a:blip r:embed="rId13"/>
+                    <a:blip r:embed="rId14"/>
                     <a:stretch>
                       <a:fillRect/>
                     </a:stretch>
@@ -24259,7 +24134,7 @@
                     <pic:cNvPicPr/>
                   </pic:nvPicPr>
                   <pic:blipFill>
-                    <a:blip r:embed="rId14"/>
+                    <a:blip r:embed="rId15"/>
                     <a:stretch>
                       <a:fillRect/>
                     </a:stretch>
@@ -24345,7 +24220,7 @@
                     <pic:cNvPicPr/>
                   </pic:nvPicPr>
                   <pic:blipFill>
-                    <a:blip r:embed="rId15"/>
+                    <a:blip r:embed="rId16"/>
                     <a:stretch>
                       <a:fillRect/>
                     </a:stretch>
@@ -24431,7 +24306,7 @@
                     <pic:cNvPicPr/>
                   </pic:nvPicPr>
                   <pic:blipFill>
-                    <a:blip r:embed="rId16"/>
+                    <a:blip r:embed="rId17"/>
                     <a:stretch>
                       <a:fillRect/>
                     </a:stretch>
@@ -24517,7 +24392,7 @@
                     <pic:cNvPicPr/>
                   </pic:nvPicPr>
                   <pic:blipFill>
-                    <a:blip r:embed="rId17"/>
+                    <a:blip r:embed="rId18"/>
                     <a:stretch>
                       <a:fillRect/>
                     </a:stretch>
@@ -24646,7 +24521,7 @@
                     <pic:cNvPicPr/>
                   </pic:nvPicPr>
                   <pic:blipFill>
-                    <a:blip r:embed="rId18"/>
+                    <a:blip r:embed="rId19"/>
                     <a:stretch>
                       <a:fillRect/>
                     </a:stretch>
@@ -24746,7 +24621,7 @@
                     <pic:cNvPicPr/>
                   </pic:nvPicPr>
                   <pic:blipFill>
-                    <a:blip r:embed="rId19"/>
+                    <a:blip r:embed="rId20"/>
                     <a:stretch>
                       <a:fillRect/>
                     </a:stretch>
@@ -24832,7 +24707,7 @@
                     <pic:cNvPicPr/>
                   </pic:nvPicPr>
                   <pic:blipFill>
-                    <a:blip r:embed="rId20"/>
+                    <a:blip r:embed="rId21"/>
                     <a:stretch>
                       <a:fillRect/>
                     </a:stretch>
@@ -24918,7 +24793,7 @@
                     <pic:cNvPicPr/>
                   </pic:nvPicPr>
                   <pic:blipFill>
-                    <a:blip r:embed="rId21"/>
+                    <a:blip r:embed="rId22"/>
                     <a:stretch>
                       <a:fillRect/>
                     </a:stretch>
@@ -25004,7 +24879,7 @@
                     <pic:cNvPicPr/>
                   </pic:nvPicPr>
                   <pic:blipFill>
-                    <a:blip r:embed="rId22"/>
+                    <a:blip r:embed="rId23"/>
                     <a:stretch>
                       <a:fillRect/>
                     </a:stretch>
@@ -25090,7 +24965,7 @@
                     <pic:cNvPicPr/>
                   </pic:nvPicPr>
                   <pic:blipFill>
-                    <a:blip r:embed="rId23"/>
+                    <a:blip r:embed="rId24"/>
                     <a:stretch>
                       <a:fillRect/>
                     </a:stretch>
@@ -25176,7 +25051,7 @@
                     <pic:cNvPicPr/>
                   </pic:nvPicPr>
                   <pic:blipFill>
-                    <a:blip r:embed="rId24"/>
+                    <a:blip r:embed="rId25"/>
                     <a:stretch>
                       <a:fillRect/>
                     </a:stretch>
@@ -25288,7 +25163,7 @@
       <w:r>
         <w:t xml:space="preserve">This document is based on a template meeting the ISO/IEC/IEEE 29148-2018 standard, available at </w:t>
       </w:r>
-      <w:hyperlink r:id="rId25">
+      <w:hyperlink r:id="rId26">
         <w:r>
           <w:rPr>
             <w:color w:val="1155CC"/>
@@ -25349,7 +25224,7 @@
       </w:r>
     </w:p>
     <w:p>
-      <w:hyperlink r:id="rId26">
+      <w:hyperlink r:id="rId27">
         <w:r>
           <w:rPr>
             <w:color w:val="1155CC"/>
@@ -25388,7 +25263,7 @@
       </w:r>
     </w:p>
     <w:p>
-      <w:hyperlink r:id="rId27">
+      <w:hyperlink r:id="rId28">
         <w:r>
           <w:rPr>
             <w:color w:val="1155CC"/>
@@ -25437,7 +25312,7 @@
       <w:r>
         <w:t xml:space="preserve"> 4.0 International License. For more information, please see </w:t>
       </w:r>
-      <w:hyperlink r:id="rId28">
+      <w:hyperlink r:id="rId29">
         <w:r>
           <w:rPr>
             <w:color w:val="1155CC"/>
@@ -25448,7 +25323,7 @@
       </w:hyperlink>
     </w:p>
     <w:sectPr>
-      <w:headerReference w:type="default" r:id="rId29"/>
+      <w:headerReference w:type="default" r:id="rId30"/>
       <w:pgSz w:w="12240" w:h="15840"/>
       <w:pgMar w:top="1440" w:right="1440" w:bottom="1440" w:left="1440" w:header="720" w:footer="720" w:gutter="0"/>
       <w:pgNumType w:start="1"/>

</xml_diff>